<commit_message>
GUI Writeup and XML for Bank edit.
I added the GUI writeup and the DOM writeup. In addition, I edited the
bank XML file in order to center the list of accounts.
</commit_message>
<xml_diff>
--- a/SSE 554 Project2.docx
+++ b/SSE 554 Project2.docx
@@ -902,8 +902,33 @@
                     <w:color w:val="424456" w:themeColor="text2"/>
                     <w:szCs w:val="22"/>
                   </w:rPr>
-                  <w:t>Daryl Ebanks, David May, Josh Deremer</w:t>
+                  <w:t xml:space="preserve">Daryl </w:t>
                 </w:r>
+                <w:proofErr w:type="spellStart"/>
+                <w:r>
+                  <w:rPr>
+                    <w:color w:val="424456" w:themeColor="text2"/>
+                    <w:szCs w:val="22"/>
+                  </w:rPr>
+                  <w:t>Ebanks</w:t>
+                </w:r>
+                <w:proofErr w:type="spellEnd"/>
+                <w:r>
+                  <w:rPr>
+                    <w:color w:val="424456" w:themeColor="text2"/>
+                    <w:szCs w:val="22"/>
+                  </w:rPr>
+                  <w:t xml:space="preserve">, David May, Josh </w:t>
+                </w:r>
+                <w:proofErr w:type="spellStart"/>
+                <w:r>
+                  <w:rPr>
+                    <w:color w:val="424456" w:themeColor="text2"/>
+                    <w:szCs w:val="22"/>
+                  </w:rPr>
+                  <w:t>Deremer</w:t>
+                </w:r>
+                <w:proofErr w:type="spellEnd"/>
                 <w:r>
                   <w:rPr>
                     <w:color w:val="424456" w:themeColor="text2"/>
@@ -911,13 +936,31 @@
                   </w:rPr>
                   <w:t xml:space="preserve">, </w:t>
                 </w:r>
+                <w:proofErr w:type="spellStart"/>
                 <w:r>
                   <w:rPr>
                     <w:color w:val="424456" w:themeColor="text2"/>
                     <w:szCs w:val="22"/>
                   </w:rPr>
-                  <w:t>Kei’Shawn Tention</w:t>
+                  <w:t>Kei’Shawn</w:t>
                 </w:r>
+                <w:proofErr w:type="spellEnd"/>
+                <w:r>
+                  <w:rPr>
+                    <w:color w:val="424456" w:themeColor="text2"/>
+                    <w:szCs w:val="22"/>
+                  </w:rPr>
+                  <w:t xml:space="preserve"> </w:t>
+                </w:r>
+                <w:proofErr w:type="spellStart"/>
+                <w:r>
+                  <w:rPr>
+                    <w:color w:val="424456" w:themeColor="text2"/>
+                    <w:szCs w:val="22"/>
+                  </w:rPr>
+                  <w:t>Tention</w:t>
+                </w:r>
+                <w:proofErr w:type="spellEnd"/>
               </w:sdtContent>
             </w:sdt>
           </w:p>
@@ -2263,7 +2306,15 @@
     </w:p>
     <w:p>
       <w:r>
-        <w:t>&lt;image of XMLIO class diagram&gt;</w:t>
+        <w:t>&lt;</w:t>
+      </w:r>
+      <w:proofErr w:type="gramStart"/>
+      <w:r>
+        <w:t>image</w:t>
+      </w:r>
+      <w:proofErr w:type="gramEnd"/>
+      <w:r>
+        <w:t xml:space="preserve"> of XMLIO class diagram&gt;</w:t>
       </w:r>
     </w:p>
     <w:p>
@@ -2299,52 +2350,717 @@
     </w:p>
     <w:p>
       <w:pPr>
-        <w:pStyle w:val="Heading2"/>
-      </w:pPr>
-      <w:bookmarkStart w:id="6" w:name="_Toc413089763"/>
-      <w:r>
-        <w:t>Database</w:t>
-      </w:r>
-      <w:bookmarkEnd w:id="6"/>
+        <w:pStyle w:val="Heading3"/>
+      </w:pPr>
+      <w:r>
+        <w:t>Using a Document Object Mode</w:t>
+      </w:r>
+      <w:r>
+        <w:t>l</w:t>
+      </w:r>
     </w:p>
     <w:p>
+      <w:r>
+        <w:t>Parsing an XML file can be one of the most difficult parts of using XML. You want to be able to read in the information in an orderly manner efficiently. There are multiple methods for doing this, but the one used throughout this project is by creating a Document Object Model (DOM).</w:t>
+      </w:r>
+    </w:p>
+    <w:p>
+      <w:r>
+        <w:t>A just turns the natural flow of an XML document into a tree structure in memory. Each of the nodes on the tree can be an elemen</w:t>
+      </w:r>
+      <w:r>
+        <w:t xml:space="preserve">t </w:t>
+      </w:r>
+      <w:r>
+        <w:t>or data. The nodes on a tree will have a parent element, child element and sibling elements (although not all nodes have all of these). Consider the following XML code:</w:t>
+      </w:r>
+    </w:p>
+    <w:p>
+      <w:r>
+        <w:t>&lt;</w:t>
+      </w:r>
+      <w:proofErr w:type="spellStart"/>
+      <w:r>
+        <w:t>BusinessCard</w:t>
+      </w:r>
+      <w:proofErr w:type="spellEnd"/>
+      <w:r>
+        <w:t>&gt;</w:t>
+      </w:r>
+      <w:r>
+        <w:br/>
+      </w:r>
+      <w:r>
+        <w:tab/>
+        <w:t>&lt;Name&gt;John Smith&lt;/Name&gt;</w:t>
+      </w:r>
+      <w:r>
+        <w:br/>
+      </w:r>
+      <w:r>
+        <w:tab/>
+        <w:t>&lt;Phone&gt;</w:t>
+      </w:r>
+      <w:r>
+        <w:br/>
+      </w:r>
+      <w:r>
+        <w:tab/>
+      </w:r>
+      <w:r>
+        <w:tab/>
+        <w:t>&lt;Home&gt;478-555-5555&lt;/Home&gt;</w:t>
+      </w:r>
+      <w:r>
+        <w:br/>
+      </w:r>
+      <w:r>
+        <w:tab/>
+      </w:r>
+      <w:r>
+        <w:tab/>
+        <w:t>&lt;Work&gt;478-777-7777&lt;/Work&gt;</w:t>
+      </w:r>
+      <w:r>
+        <w:br/>
+      </w:r>
+      <w:r>
+        <w:tab/>
+        <w:t>&lt;Email&gt;john@smith.com&lt;/Email&gt;</w:t>
+      </w:r>
+      <w:r>
+        <w:br/>
+        <w:t>&lt;/</w:t>
+      </w:r>
+      <w:proofErr w:type="spellStart"/>
+      <w:r>
+        <w:t>BusinessCard</w:t>
+      </w:r>
+      <w:proofErr w:type="spellEnd"/>
+      <w:r>
+        <w:t>&gt;</w:t>
+      </w:r>
+    </w:p>
+    <w:p>
+      <w:r>
+        <w:t>This basic XML code forms a DOM structured as follows:</w:t>
+      </w:r>
+    </w:p>
+    <w:p>
+      <w:pPr>
+        <w:spacing w:after="0" w:line="240" w:lineRule="auto"/>
+        <w:rPr>
+          <w:rFonts w:ascii="Calibri" w:eastAsia="Times New Roman" w:hAnsi="Calibri" w:cs="Times New Roman"/>
+          <w:color w:val="000000"/>
+          <w:sz w:val="22"/>
+          <w:szCs w:val="22"/>
+          <w:lang w:eastAsia="en-US"/>
+        </w:rPr>
+      </w:pPr>
+      <w:r>
+        <w:rPr>
+          <w:rFonts w:ascii="Calibri" w:eastAsia="Times New Roman" w:hAnsi="Calibri" w:cs="Times New Roman"/>
+          <w:noProof/>
+          <w:color w:val="000000"/>
+          <w:sz w:val="22"/>
+          <w:szCs w:val="22"/>
+          <w:lang w:eastAsia="en-US"/>
+        </w:rPr>
+        <w:lastRenderedPageBreak/>
+        <w:drawing>
+          <wp:inline distT="0" distB="0" distL="0" distR="0">
+            <wp:extent cx="6163945" cy="4292600"/>
+            <wp:effectExtent l="0" t="0" r="8255" b="0"/>
+            <wp:docPr id="6" name="Picture 6" descr="C:\Users\Josh\AppData\Local\Temp\msohtmlclip1\02\clip_image001.png"/>
+            <wp:cNvGraphicFramePr>
+              <a:graphicFrameLocks xmlns:a="http://schemas.openxmlformats.org/drawingml/2006/main" noChangeAspect="1"/>
+            </wp:cNvGraphicFramePr>
+            <a:graphic xmlns:a="http://schemas.openxmlformats.org/drawingml/2006/main">
+              <a:graphicData uri="http://schemas.openxmlformats.org/drawingml/2006/picture">
+                <pic:pic xmlns:pic="http://schemas.openxmlformats.org/drawingml/2006/picture">
+                  <pic:nvPicPr>
+                    <pic:cNvPr id="0" name="Picture 1" descr="C:\Users\Josh\AppData\Local\Temp\msohtmlclip1\02\clip_image001.png"/>
+                    <pic:cNvPicPr>
+                      <a:picLocks noChangeAspect="1" noChangeArrowheads="1"/>
+                    </pic:cNvPicPr>
+                  </pic:nvPicPr>
+                  <pic:blipFill>
+                    <a:blip r:embed="rId15">
+                      <a:extLst>
+                        <a:ext uri="{28A0092B-C50C-407E-A947-70E740481C1C}">
+                          <a14:useLocalDpi xmlns:a14="http://schemas.microsoft.com/office/drawing/2010/main" val="0"/>
+                        </a:ext>
+                      </a:extLst>
+                    </a:blip>
+                    <a:srcRect/>
+                    <a:stretch>
+                      <a:fillRect/>
+                    </a:stretch>
+                  </pic:blipFill>
+                  <pic:spPr bwMode="auto">
+                    <a:xfrm>
+                      <a:off x="0" y="0"/>
+                      <a:ext cx="6163945" cy="4292600"/>
+                    </a:xfrm>
+                    <a:prstGeom prst="rect">
+                      <a:avLst/>
+                    </a:prstGeom>
+                    <a:noFill/>
+                    <a:ln>
+                      <a:noFill/>
+                    </a:ln>
+                  </pic:spPr>
+                </pic:pic>
+              </a:graphicData>
+            </a:graphic>
+          </wp:inline>
+        </w:drawing>
+      </w:r>
+    </w:p>
+    <w:p/>
+    <w:p>
+      <w:r>
+        <w:t xml:space="preserve">Each oval is a node that can be called. </w:t>
+      </w:r>
+      <w:proofErr w:type="spellStart"/>
+      <w:r>
+        <w:t>BusinessCard</w:t>
+      </w:r>
+      <w:proofErr w:type="spellEnd"/>
+      <w:r>
+        <w:t xml:space="preserve"> is the root node and has three child nodes: Name, Phone, and Email. This three nodes are siblings of each other and their parent node is </w:t>
+      </w:r>
+      <w:proofErr w:type="spellStart"/>
+      <w:r>
+        <w:t>BusinessCard</w:t>
+      </w:r>
+      <w:proofErr w:type="spellEnd"/>
+      <w:r>
+        <w:t xml:space="preserve">. This tree can be traversed by using methods such as </w:t>
+      </w:r>
+      <w:proofErr w:type="spellStart"/>
+      <w:proofErr w:type="gramStart"/>
+      <w:r>
+        <w:t>getFirstChild</w:t>
+      </w:r>
+      <w:proofErr w:type="spellEnd"/>
+      <w:r>
+        <w:t>(</w:t>
+      </w:r>
+      <w:proofErr w:type="gramEnd"/>
+      <w:r>
+        <w:t xml:space="preserve">), </w:t>
+      </w:r>
+      <w:proofErr w:type="spellStart"/>
+      <w:r>
+        <w:t>getNextChild</w:t>
+      </w:r>
+      <w:proofErr w:type="spellEnd"/>
+      <w:r>
+        <w:t xml:space="preserve">(), </w:t>
+      </w:r>
+      <w:proofErr w:type="spellStart"/>
+      <w:r>
+        <w:t>getLastChild</w:t>
+      </w:r>
+      <w:proofErr w:type="spellEnd"/>
+      <w:r>
+        <w:t xml:space="preserve">(), </w:t>
+      </w:r>
+      <w:proofErr w:type="spellStart"/>
+      <w:r>
+        <w:t>nodeValue</w:t>
+      </w:r>
+      <w:proofErr w:type="spellEnd"/>
+      <w:r>
+        <w:t xml:space="preserve">(), etc. In addition, the attributes of elements can be retrieved through the </w:t>
+      </w:r>
+      <w:proofErr w:type="spellStart"/>
+      <w:proofErr w:type="gramStart"/>
+      <w:r>
+        <w:t>getAttribute</w:t>
+      </w:r>
+      <w:proofErr w:type="spellEnd"/>
+      <w:r>
+        <w:t>(</w:t>
+      </w:r>
+      <w:proofErr w:type="gramEnd"/>
+      <w:r>
+        <w:t>) method. By employing each of these methods, we are able to traverse through a DOM tree retrieving the information we need from the XML file. DOM trees are generated in this report to</w:t>
+      </w:r>
+      <w:bookmarkStart w:id="6" w:name="_GoBack"/>
+      <w:bookmarkEnd w:id="6"/>
+      <w:r>
+        <w:t xml:space="preserve"> pull information in from XML files as well as to write information out to files in the proper XML format.</w:t>
+      </w:r>
+    </w:p>
+    <w:p>
       <w:pPr>
         <w:pStyle w:val="Heading2"/>
       </w:pPr>
-      <w:bookmarkStart w:id="7" w:name="_Toc413089764"/>
-      <w:r>
-        <w:t>GUI</w:t>
+      <w:bookmarkStart w:id="7" w:name="_Toc413089763"/>
+      <w:r>
+        <w:t>Database</w:t>
       </w:r>
       <w:bookmarkEnd w:id="7"/>
     </w:p>
     <w:p>
       <w:pPr>
-        <w:pStyle w:val="Heading3"/>
-      </w:pPr>
-      <w:r>
-        <w:t>Using a DTD for XML File Validation</w:t>
-      </w:r>
-    </w:p>
-    <w:p>
-      <w:r>
-        <w:t>In most circumstances, it becomes essential that XML code has been written in the proper format. In many cases, XML processors are expecting an XML file that has a certain format, including specific tags and attributes associated with those tags. Because of this, different testing methods have been developed for XML files to ensure they are of the proper format. However, as stated earlier, one of the key and powerful advantages of XML is that it is extensible – users can create their own tags to be included in a file. With many different XML files that require a certain set of tags, one XML file may very well require a different set of rules than another. In this situation, a data validation file is practically essential.</w:t>
-      </w:r>
-    </w:p>
-    <w:p>
-      <w:r>
-        <w:t>There are two different types of validation files that are used often with XML files: Document Type Definitions (DTDs) and XML Schemas. The first, DTD, was utilized in this project to ensure the GUI XML files followed the proper XML standard for tags and attributes that the program was expecting. The difference between these two file types is basic: complexity. DTDs are simple to write, but not very powerful, whereas conversely, XML schema files can be extremely powerful, but become much more complicated.</w:t>
-      </w:r>
-      <w:bookmarkStart w:id="8" w:name="_GoBack"/>
+        <w:pStyle w:val="Heading2"/>
+      </w:pPr>
+      <w:bookmarkStart w:id="8" w:name="_Toc413089764"/>
+      <w:r>
+        <w:t>GUI</w:t>
+      </w:r>
       <w:bookmarkEnd w:id="8"/>
     </w:p>
     <w:p>
       <w:r>
-        <w:lastRenderedPageBreak/>
-        <w:t>DTDs contain markup declarations that define document content. A variety of document content rules can be defined by a DTD involving elements, attributes, entities, notations, processing instructions, comments and parameter entity references. The DTD used in this project only focuses on those first two: elements and attributes.</w:t>
+        <w:t xml:space="preserve">The GUI has been built using XML files formatted using </w:t>
+      </w:r>
+      <w:proofErr w:type="spellStart"/>
+      <w:r>
+        <w:t>JSwing</w:t>
+      </w:r>
+      <w:proofErr w:type="spellEnd"/>
+      <w:r>
+        <w:t xml:space="preserve"> and the grid bag pane method. This method focuses on building up a GUI in a tabular form. The GUI frame will have a grid of cells across and down that will be populated by different swing components defined in the XML file. The XML file is able to set the properties of each of these swing components as well as determine the component location within the cells and frame resizing.</w:t>
       </w:r>
     </w:p>
     <w:p>
       <w:r>
+        <w:t xml:space="preserve">Within the XML file, there are elements for rows, cells and beans. The rows determine vertically where the data following is located, whereas, as one would expect, the cells determine horizontally where it is located. By finding a row, then cell, one can determine approximately where a swing component is located. The bean element type is used to define the swing component that will be in that location as well </w:t>
+      </w:r>
+      <w:r>
+        <w:lastRenderedPageBreak/>
+        <w:t>as a set the properties of said swing component. This method is reproduced for defining the frames of each of the GUIs.</w:t>
+      </w:r>
+    </w:p>
+    <w:p>
+      <w:r>
+        <w:t xml:space="preserve">In order to parse through the XML file to build the frame, a DOM was developed in Java similar to the I/O portion. This DOM steps through the XML file creating the tree structure as it goes to store all of the elements. Once it has stored everything, it begins building each of the components of the swing application. This entire process is done using the </w:t>
+      </w:r>
+      <w:proofErr w:type="spellStart"/>
+      <w:r>
+        <w:t>DocumentBuilderFactory</w:t>
+      </w:r>
+      <w:proofErr w:type="spellEnd"/>
+      <w:r>
+        <w:t xml:space="preserve"> and </w:t>
+      </w:r>
+      <w:proofErr w:type="spellStart"/>
+      <w:r>
+        <w:t>DocumentBuilder</w:t>
+      </w:r>
+      <w:proofErr w:type="spellEnd"/>
+      <w:r>
+        <w:t xml:space="preserve"> classes provided by the World Wide Web Consortium (W3C). We can use the document created to reference any of the swing components we want.</w:t>
+      </w:r>
+    </w:p>
+    <w:p>
+      <w:r>
+        <w:t xml:space="preserve">The next step is to turn the DOM into a class that can create a frame. This is done using the </w:t>
+      </w:r>
+      <w:proofErr w:type="spellStart"/>
+      <w:r>
+        <w:t>GridBagPane</w:t>
+      </w:r>
+      <w:proofErr w:type="spellEnd"/>
+      <w:r>
+        <w:t xml:space="preserve"> class. Within this class, we navigate the nodes of the DOM</w:t>
+      </w:r>
+      <w:r>
+        <w:t>, pulling out the constraints of each cell and adding the cell as a component to the swing frame. In addition, we navigate through the nodes that are beans, pulling out the components that go inside the cells and setting the property descriptors to the ones defined within the XML file. With this class, we can access any of the swing components to add to them or change them using the get method, or just make the frame visible and see how the components and frame is laid out.</w:t>
+      </w:r>
+    </w:p>
+    <w:p>
+      <w:pPr>
+        <w:rPr>
+          <w:noProof/>
+          <w:lang w:eastAsia="en-US"/>
+        </w:rPr>
+      </w:pPr>
+      <w:r>
+        <w:t xml:space="preserve">With all of this work done in the background, we were finally ready to make our first frame. The starting frame, </w:t>
+      </w:r>
+      <w:proofErr w:type="spellStart"/>
+      <w:r>
+        <w:t>BankFrame</w:t>
+      </w:r>
+      <w:proofErr w:type="spellEnd"/>
+      <w:r>
+        <w:t xml:space="preserve">, contains four buttons and a list of all the accounts currently in the bank. Within this frame, the user of the application can </w:t>
+      </w:r>
+      <w:r>
+        <w:t xml:space="preserve">navigate to the </w:t>
+      </w:r>
+      <w:proofErr w:type="spellStart"/>
+      <w:r>
+        <w:t>add</w:t>
+      </w:r>
+      <w:proofErr w:type="spellEnd"/>
+      <w:r>
+        <w:t xml:space="preserve"> account frame, remove a selected account from the bank, use an account and be transferred to the Login frame, or apply the interest calculation to the accounts. Unfortunately, the grid bag method does not have a way to define listeners for swing components so the code associated with that is done in java. This required created four action listeners, one for each of the buttons, then assigning those action listeners to the buttons. However, everything else was completed by the grid bag method, and so our </w:t>
+      </w:r>
+      <w:proofErr w:type="spellStart"/>
+      <w:r>
+        <w:t>BankFrame</w:t>
+      </w:r>
+      <w:proofErr w:type="spellEnd"/>
+      <w:r>
+        <w:t xml:space="preserve"> class is complete.</w:t>
+      </w:r>
+      <w:r>
+        <w:rPr>
+          <w:noProof/>
+          <w:lang w:eastAsia="en-US"/>
+        </w:rPr>
+        <w:t xml:space="preserve"> </w:t>
+      </w:r>
+    </w:p>
+    <w:p>
+      <w:pPr>
+        <w:jc w:val="center"/>
+      </w:pPr>
+      <w:r>
+        <w:rPr>
+          <w:noProof/>
+          <w:lang w:eastAsia="en-US"/>
+        </w:rPr>
+        <w:drawing>
+          <wp:inline distT="0" distB="0" distL="0" distR="0" wp14:anchorId="15B45EFA" wp14:editId="1F850CEE">
+            <wp:extent cx="4152900" cy="1133475"/>
+            <wp:effectExtent l="0" t="0" r="0" b="9525"/>
+            <wp:docPr id="1" name="Picture 1"/>
+            <wp:cNvGraphicFramePr>
+              <a:graphicFrameLocks xmlns:a="http://schemas.openxmlformats.org/drawingml/2006/main" noChangeAspect="1"/>
+            </wp:cNvGraphicFramePr>
+            <a:graphic xmlns:a="http://schemas.openxmlformats.org/drawingml/2006/main">
+              <a:graphicData uri="http://schemas.openxmlformats.org/drawingml/2006/picture">
+                <pic:pic xmlns:pic="http://schemas.openxmlformats.org/drawingml/2006/picture">
+                  <pic:nvPicPr>
+                    <pic:cNvPr id="1" name=""/>
+                    <pic:cNvPicPr/>
+                  </pic:nvPicPr>
+                  <pic:blipFill>
+                    <a:blip r:embed="rId16"/>
+                    <a:stretch>
+                      <a:fillRect/>
+                    </a:stretch>
+                  </pic:blipFill>
+                  <pic:spPr>
+                    <a:xfrm>
+                      <a:off x="0" y="0"/>
+                      <a:ext cx="4152900" cy="1133475"/>
+                    </a:xfrm>
+                    <a:prstGeom prst="rect">
+                      <a:avLst/>
+                    </a:prstGeom>
+                  </pic:spPr>
+                </pic:pic>
+              </a:graphicData>
+            </a:graphic>
+          </wp:inline>
+        </w:drawing>
+      </w:r>
+    </w:p>
+    <w:p>
+      <w:r>
+        <w:t xml:space="preserve">Next, each of the smaller frames was written in XML and then pulled out via Java. The </w:t>
+      </w:r>
+      <w:proofErr w:type="spellStart"/>
+      <w:r>
+        <w:t>AddAccountFrame</w:t>
+      </w:r>
+      <w:proofErr w:type="spellEnd"/>
+      <w:r>
+        <w:t xml:space="preserve"> class builds a frame that allows the user to enter a name, password and starting balance and choose between a new checking account </w:t>
+      </w:r>
+      <w:proofErr w:type="gramStart"/>
+      <w:r>
+        <w:t>or</w:t>
+      </w:r>
+      <w:proofErr w:type="gramEnd"/>
+      <w:r>
+        <w:t xml:space="preserve"> savings account. In this frame, the </w:t>
+      </w:r>
+      <w:proofErr w:type="spellStart"/>
+      <w:r>
+        <w:t>textfields</w:t>
+      </w:r>
+      <w:proofErr w:type="spellEnd"/>
+      <w:r>
+        <w:t xml:space="preserve">, radio buttons, and buttons all were pulled from the grid bag pane class. The </w:t>
+      </w:r>
+      <w:proofErr w:type="spellStart"/>
+      <w:r>
+        <w:t>textfields</w:t>
+      </w:r>
+      <w:proofErr w:type="spellEnd"/>
+      <w:r>
+        <w:t xml:space="preserve"> and radio buttons were used to send data to the database while the buttons had action listeners added to them.</w:t>
+      </w:r>
+    </w:p>
+    <w:p>
+      <w:pPr>
+        <w:jc w:val="center"/>
+      </w:pPr>
+      <w:r>
+        <w:rPr>
+          <w:noProof/>
+          <w:lang w:eastAsia="en-US"/>
+        </w:rPr>
+        <w:lastRenderedPageBreak/>
+        <w:drawing>
+          <wp:inline distT="0" distB="0" distL="0" distR="0" wp14:anchorId="69E2C107" wp14:editId="0DF7488E">
+            <wp:extent cx="2343150" cy="1485900"/>
+            <wp:effectExtent l="0" t="0" r="0" b="0"/>
+            <wp:docPr id="2" name="Picture 2"/>
+            <wp:cNvGraphicFramePr>
+              <a:graphicFrameLocks xmlns:a="http://schemas.openxmlformats.org/drawingml/2006/main" noChangeAspect="1"/>
+            </wp:cNvGraphicFramePr>
+            <a:graphic xmlns:a="http://schemas.openxmlformats.org/drawingml/2006/main">
+              <a:graphicData uri="http://schemas.openxmlformats.org/drawingml/2006/picture">
+                <pic:pic xmlns:pic="http://schemas.openxmlformats.org/drawingml/2006/picture">
+                  <pic:nvPicPr>
+                    <pic:cNvPr id="1" name=""/>
+                    <pic:cNvPicPr/>
+                  </pic:nvPicPr>
+                  <pic:blipFill>
+                    <a:blip r:embed="rId17"/>
+                    <a:stretch>
+                      <a:fillRect/>
+                    </a:stretch>
+                  </pic:blipFill>
+                  <pic:spPr>
+                    <a:xfrm>
+                      <a:off x="0" y="0"/>
+                      <a:ext cx="2343150" cy="1485900"/>
+                    </a:xfrm>
+                    <a:prstGeom prst="rect">
+                      <a:avLst/>
+                    </a:prstGeom>
+                  </pic:spPr>
+                </pic:pic>
+              </a:graphicData>
+            </a:graphic>
+          </wp:inline>
+        </w:drawing>
+      </w:r>
+    </w:p>
+    <w:p>
+      <w:r>
+        <w:t xml:space="preserve">Following this, the </w:t>
+      </w:r>
+      <w:proofErr w:type="spellStart"/>
+      <w:r>
+        <w:t>LoginFrame</w:t>
+      </w:r>
+      <w:proofErr w:type="spellEnd"/>
+      <w:r>
+        <w:t xml:space="preserve"> XML and Java were created. This frame allows a user to login to his or her account if a correct name and password combination is provided. Once again, the </w:t>
+      </w:r>
+      <w:proofErr w:type="spellStart"/>
+      <w:r>
+        <w:t>textfields</w:t>
+      </w:r>
+      <w:proofErr w:type="spellEnd"/>
+      <w:r>
+        <w:t xml:space="preserve"> and buttons were pulled from the grid bag and referenced or </w:t>
+      </w:r>
+      <w:r>
+        <w:t xml:space="preserve">had action listeners appended. If the user logins in correctly, they open a frame that gives the user the chance to make </w:t>
+      </w:r>
+      <w:proofErr w:type="gramStart"/>
+      <w:r>
+        <w:t>a withdraw</w:t>
+      </w:r>
+      <w:proofErr w:type="gramEnd"/>
+      <w:r>
+        <w:t xml:space="preserve"> or deposit, as well as see their current balance. </w:t>
+      </w:r>
+    </w:p>
+    <w:p>
+      <w:pPr>
+        <w:jc w:val="center"/>
+      </w:pPr>
+      <w:r>
+        <w:rPr>
+          <w:noProof/>
+          <w:lang w:eastAsia="en-US"/>
+        </w:rPr>
+        <w:drawing>
+          <wp:inline distT="0" distB="0" distL="0" distR="0" wp14:anchorId="787EA6AD" wp14:editId="7CB6F97E">
+            <wp:extent cx="2171700" cy="1095375"/>
+            <wp:effectExtent l="0" t="0" r="0" b="9525"/>
+            <wp:docPr id="3" name="Picture 3"/>
+            <wp:cNvGraphicFramePr>
+              <a:graphicFrameLocks xmlns:a="http://schemas.openxmlformats.org/drawingml/2006/main" noChangeAspect="1"/>
+            </wp:cNvGraphicFramePr>
+            <a:graphic xmlns:a="http://schemas.openxmlformats.org/drawingml/2006/main">
+              <a:graphicData uri="http://schemas.openxmlformats.org/drawingml/2006/picture">
+                <pic:pic xmlns:pic="http://schemas.openxmlformats.org/drawingml/2006/picture">
+                  <pic:nvPicPr>
+                    <pic:cNvPr id="1" name=""/>
+                    <pic:cNvPicPr/>
+                  </pic:nvPicPr>
+                  <pic:blipFill>
+                    <a:blip r:embed="rId18"/>
+                    <a:stretch>
+                      <a:fillRect/>
+                    </a:stretch>
+                  </pic:blipFill>
+                  <pic:spPr>
+                    <a:xfrm>
+                      <a:off x="0" y="0"/>
+                      <a:ext cx="2171700" cy="1095375"/>
+                    </a:xfrm>
+                    <a:prstGeom prst="rect">
+                      <a:avLst/>
+                    </a:prstGeom>
+                  </pic:spPr>
+                </pic:pic>
+              </a:graphicData>
+            </a:graphic>
+          </wp:inline>
+        </w:drawing>
+      </w:r>
+      <w:r>
+        <w:tab/>
+      </w:r>
+      <w:r>
+        <w:tab/>
+      </w:r>
+      <w:r>
+        <w:rPr>
+          <w:noProof/>
+          <w:lang w:eastAsia="en-US"/>
+        </w:rPr>
+        <w:drawing>
+          <wp:inline distT="0" distB="0" distL="0" distR="0" wp14:anchorId="241A9692" wp14:editId="689FDE44">
+            <wp:extent cx="1866900" cy="1095375"/>
+            <wp:effectExtent l="0" t="0" r="0" b="9525"/>
+            <wp:docPr id="4" name="Picture 4"/>
+            <wp:cNvGraphicFramePr>
+              <a:graphicFrameLocks xmlns:a="http://schemas.openxmlformats.org/drawingml/2006/main" noChangeAspect="1"/>
+            </wp:cNvGraphicFramePr>
+            <a:graphic xmlns:a="http://schemas.openxmlformats.org/drawingml/2006/main">
+              <a:graphicData uri="http://schemas.openxmlformats.org/drawingml/2006/picture">
+                <pic:pic xmlns:pic="http://schemas.openxmlformats.org/drawingml/2006/picture">
+                  <pic:nvPicPr>
+                    <pic:cNvPr id="1" name=""/>
+                    <pic:cNvPicPr/>
+                  </pic:nvPicPr>
+                  <pic:blipFill>
+                    <a:blip r:embed="rId19"/>
+                    <a:stretch>
+                      <a:fillRect/>
+                    </a:stretch>
+                  </pic:blipFill>
+                  <pic:spPr>
+                    <a:xfrm>
+                      <a:off x="0" y="0"/>
+                      <a:ext cx="1866900" cy="1095375"/>
+                    </a:xfrm>
+                    <a:prstGeom prst="rect">
+                      <a:avLst/>
+                    </a:prstGeom>
+                  </pic:spPr>
+                </pic:pic>
+              </a:graphicData>
+            </a:graphic>
+          </wp:inline>
+        </w:drawing>
+      </w:r>
+    </w:p>
+    <w:p>
+      <w:r>
+        <w:t xml:space="preserve">Finally, the last frame to be added </w:t>
+      </w:r>
+      <w:r>
+        <w:t>is the Interest frame. This frame shows a complete list of all accounts and provides details as to the interest operation that was performed on each account through a textbox.</w:t>
+      </w:r>
+    </w:p>
+    <w:p>
+      <w:pPr>
+        <w:jc w:val="center"/>
+      </w:pPr>
+      <w:r>
+        <w:rPr>
+          <w:noProof/>
+          <w:lang w:eastAsia="en-US"/>
+        </w:rPr>
+        <w:drawing>
+          <wp:inline distT="0" distB="0" distL="0" distR="0" wp14:anchorId="33DD1105" wp14:editId="28452BDD">
+            <wp:extent cx="1781175" cy="1333500"/>
+            <wp:effectExtent l="0" t="0" r="9525" b="0"/>
+            <wp:docPr id="5" name="Picture 5"/>
+            <wp:cNvGraphicFramePr>
+              <a:graphicFrameLocks xmlns:a="http://schemas.openxmlformats.org/drawingml/2006/main" noChangeAspect="1"/>
+            </wp:cNvGraphicFramePr>
+            <a:graphic xmlns:a="http://schemas.openxmlformats.org/drawingml/2006/main">
+              <a:graphicData uri="http://schemas.openxmlformats.org/drawingml/2006/picture">
+                <pic:pic xmlns:pic="http://schemas.openxmlformats.org/drawingml/2006/picture">
+                  <pic:nvPicPr>
+                    <pic:cNvPr id="1" name=""/>
+                    <pic:cNvPicPr/>
+                  </pic:nvPicPr>
+                  <pic:blipFill>
+                    <a:blip r:embed="rId20"/>
+                    <a:stretch>
+                      <a:fillRect/>
+                    </a:stretch>
+                  </pic:blipFill>
+                  <pic:spPr>
+                    <a:xfrm>
+                      <a:off x="0" y="0"/>
+                      <a:ext cx="1781175" cy="1333500"/>
+                    </a:xfrm>
+                    <a:prstGeom prst="rect">
+                      <a:avLst/>
+                    </a:prstGeom>
+                  </pic:spPr>
+                </pic:pic>
+              </a:graphicData>
+            </a:graphic>
+          </wp:inline>
+        </w:drawing>
+      </w:r>
+    </w:p>
+    <w:p>
+      <w:r>
+        <w:t>Each of these frames were developed first in XML. Then, the XML was parsed in order to create a DOM tree containing a tree of nodes from the XML file. This DOM tree is traversed, pulling out the location and information for each of the cells that should be in a frame as well as the swing components and properties that populate each of the cells. With this grid bag method, the frame itself becomes populated, but has absolutely no functionality yet. Within each of the frame classes, we must add action listeners for the buttons and pull data that is put into each of the text areas. Once these few lines of code are written, we have a working GUI interface!</w:t>
+      </w:r>
+    </w:p>
+    <w:p>
+      <w:pPr>
+        <w:pStyle w:val="Heading3"/>
+      </w:pPr>
+      <w:r>
+        <w:t>Using a DTD for XML File Validation</w:t>
+      </w:r>
+    </w:p>
+    <w:p>
+      <w:r>
+        <w:t xml:space="preserve">In most circumstances, it becomes essential that XML code has been written in the proper format. In many cases, XML processors are expecting an XML file that has a certain format, including specific tags and attributes associated with those tags. Because of this, different testing methods have been developed for XML files to ensure they are of the proper format. However, as stated earlier, one of the key and </w:t>
+      </w:r>
+      <w:r>
+        <w:lastRenderedPageBreak/>
+        <w:t>powerful advantages of XML is that it is extensible – users can create their own tags to be included in a file. With many different XML files that require a certain set of tags, one XML file may very well require a different set of rules than another. In this situation, a data validation file is practically essential.</w:t>
+      </w:r>
+    </w:p>
+    <w:p>
+      <w:r>
+        <w:t>There are two different types of validation files that are used often with XML files: Document Type Definitions (DTDs) and XML Schemas. The first, DTD, was utilized in this project to ensure the GUI XML files followed the proper XML standard for tags and attributes that the program was expecting. The difference between these two file types is basic: complexity. DTDs are simple to write, but not very powerful, whereas conversely, XML schema files can be extremely powerful, but become much more complicated.</w:t>
+      </w:r>
+    </w:p>
+    <w:p>
+      <w:r>
+        <w:t>DTDs contain markup declarations that define document content. A variety of document content rules can be defined by a DTD involving elements, attributes, entities, notations, processing instructions, comments and parameter entity references. The DTD used in this project only focuses on those first two: elements and attributes.</w:t>
+      </w:r>
+    </w:p>
+    <w:p>
+      <w:r>
         <w:t>In order to associate a DTD with an XML file, the DTD must be declared directly within the XML file directly after the document declaration using a line such as bellow:</w:t>
       </w:r>
       <w:r>
@@ -2355,11 +3071,27 @@
         <w:t>&lt;</w:t>
       </w:r>
       <w:r>
-        <w:t>&lt;!DOCTYPE gridbag SYSTEM "gridbag.dtd"&gt;</w:t>
+        <w:t xml:space="preserve">&lt;!DOCTYPE </w:t>
+      </w:r>
+      <w:proofErr w:type="spellStart"/>
+      <w:r>
+        <w:t>gridbag</w:t>
+      </w:r>
+      <w:proofErr w:type="spellEnd"/>
+      <w:r>
+        <w:t xml:space="preserve"> SYSTEM "gridbag.dtd"&gt;</w:t>
       </w:r>
       <w:r>
         <w:br/>
-        <w:t>The gridbag.dtd is the text file that contains the DTD. One thing to note is that a file does not need to be referenced. The rules for the DTD can simply be included within the “!DOCTYPE” tag before closing the tag. DTDs have their own coding format that must be followed so that the XML file and the XML file processor can read the DTD.</w:t>
+        <w:t>The gridbag.dtd is the text file that contains the DTD. One thing to note is that a file does not need to be referenced. The rules for the DTD can simply be included within the “</w:t>
+      </w:r>
+      <w:proofErr w:type="gramStart"/>
+      <w:r>
+        <w:t>!DOCTYPE</w:t>
+      </w:r>
+      <w:proofErr w:type="gramEnd"/>
+      <w:r>
+        <w:t>” tag before closing the tag. DTDs have their own coding format that must be followed so that the XML file and the XML file processor can read the DTD.</w:t>
       </w:r>
     </w:p>
     <w:p>
@@ -2492,7 +3224,7 @@
       <w:rPr>
         <w:noProof/>
       </w:rPr>
-      <w:t>2</w:t>
+      <w:t>4</w:t>
     </w:r>
     <w:r>
       <w:rPr>
@@ -2582,7 +3314,7 @@
       <w:rPr>
         <w:noProof/>
       </w:rPr>
-      <w:t>1</w:t>
+      <w:t>5</w:t>
     </w:r>
     <w:r>
       <w:rPr>
@@ -2701,8 +3433,37 @@
           </w:pBdr>
         </w:pPr>
         <w:r>
-          <w:t>Daryl Ebanks, David May, Josh Deremer, Kei’Shawn Tention</w:t>
+          <w:t xml:space="preserve">Daryl </w:t>
         </w:r>
+        <w:proofErr w:type="spellStart"/>
+        <w:r>
+          <w:t>Ebanks</w:t>
+        </w:r>
+        <w:proofErr w:type="spellEnd"/>
+        <w:r>
+          <w:t xml:space="preserve">, David May, Josh </w:t>
+        </w:r>
+        <w:proofErr w:type="spellStart"/>
+        <w:r>
+          <w:t>Deremer</w:t>
+        </w:r>
+        <w:proofErr w:type="spellEnd"/>
+        <w:r>
+          <w:t xml:space="preserve">, </w:t>
+        </w:r>
+        <w:proofErr w:type="spellStart"/>
+        <w:r>
+          <w:t>Kei’Shawn</w:t>
+        </w:r>
+        <w:proofErr w:type="spellEnd"/>
+        <w:r>
+          <w:t xml:space="preserve"> </w:t>
+        </w:r>
+        <w:proofErr w:type="spellStart"/>
+        <w:r>
+          <w:t>Tention</w:t>
+        </w:r>
+        <w:proofErr w:type="spellEnd"/>
       </w:p>
     </w:sdtContent>
   </w:sdt>
@@ -2731,8 +3492,37 @@
           <w:jc w:val="right"/>
         </w:pPr>
         <w:r>
-          <w:t>Daryl Ebanks, David May, Josh Deremer, Kei’Shawn Tention</w:t>
+          <w:t xml:space="preserve">Daryl </w:t>
         </w:r>
+        <w:proofErr w:type="spellStart"/>
+        <w:r>
+          <w:t>Ebanks</w:t>
+        </w:r>
+        <w:proofErr w:type="spellEnd"/>
+        <w:r>
+          <w:t xml:space="preserve">, David May, Josh </w:t>
+        </w:r>
+        <w:proofErr w:type="spellStart"/>
+        <w:r>
+          <w:t>Deremer</w:t>
+        </w:r>
+        <w:proofErr w:type="spellEnd"/>
+        <w:r>
+          <w:t xml:space="preserve">, </w:t>
+        </w:r>
+        <w:proofErr w:type="spellStart"/>
+        <w:r>
+          <w:t>Kei’Shawn</w:t>
+        </w:r>
+        <w:proofErr w:type="spellEnd"/>
+        <w:r>
+          <w:t xml:space="preserve"> </w:t>
+        </w:r>
+        <w:proofErr w:type="spellStart"/>
+        <w:r>
+          <w:t>Tention</w:t>
+        </w:r>
+        <w:proofErr w:type="spellEnd"/>
       </w:p>
     </w:sdtContent>
   </w:sdt>
@@ -6268,6 +7058,7 @@
   </w:compat>
   <w:rsids>
     <w:rsidRoot w:val="006C3844"/>
+    <w:rsid w:val="002A03FE"/>
     <w:rsid w:val="004653DD"/>
     <w:rsid w:val="00534B41"/>
     <w:rsid w:val="006C3844"/>
@@ -7244,6 +8035,15 @@
 </file>
 
 <file path=customXml/item2.xml><?xml version="1.0" encoding="utf-8"?>
+<?mso-contentType ?>
+<FormTemplates xmlns="http://schemas.microsoft.com/sharepoint/v3/contenttype/forms">
+  <Display>DocumentLibraryForm</Display>
+  <Edit>AssetEditForm</Edit>
+  <New>DocumentLibraryForm</New>
+</FormTemplates>
+</file>
+
+<file path=customXml/item3.xml><?xml version="1.0" encoding="utf-8"?>
 <outs:outSpaceData xmlns:outs="http://schemas.microsoft.com/office/2009/outspace/metadata">
   <outs:relatedDates/>
   <outs:relatedDocuments/>
@@ -7251,15 +8051,6 @@
   <propertyMetadataList xmlns="http://schemas.microsoft.com/office/2009/outspace/metadata"/>
   <outs:corruptMetadataWasLost/>
 </outs:outSpaceData>
-</file>
-
-<file path=customXml/item3.xml><?xml version="1.0" encoding="utf-8"?>
-<?mso-contentType ?>
-<FormTemplates xmlns="http://schemas.microsoft.com/sharepoint/v3/contenttype/forms">
-  <Display>DocumentLibraryForm</Display>
-  <Edit>AssetEditForm</Edit>
-  <New>DocumentLibraryForm</New>
-</FormTemplates>
 </file>
 
 <file path=customXml/item4.xml><?xml version="1.0" encoding="utf-8"?>
@@ -7275,6 +8066,14 @@
 </file>
 
 <file path=customXml/itemProps2.xml><?xml version="1.0" encoding="utf-8"?>
+<ds:datastoreItem xmlns:ds="http://schemas.openxmlformats.org/officeDocument/2006/customXml" ds:itemID="{795B1D79-FF5F-4F33-9CB1-3F71105EFBC2}">
+  <ds:schemaRefs>
+    <ds:schemaRef ds:uri="http://schemas.microsoft.com/sharepoint/v3/contenttype/forms"/>
+  </ds:schemaRefs>
+</ds:datastoreItem>
+</file>
+
+<file path=customXml/itemProps3.xml><?xml version="1.0" encoding="utf-8"?>
 <ds:datastoreItem xmlns:ds="http://schemas.openxmlformats.org/officeDocument/2006/customXml" ds:itemID="{BB12CF13-A6E2-4B52-A065-C287D308AFEB}">
   <ds:schemaRefs>
     <ds:schemaRef ds:uri="http://schemas.microsoft.com/office/2009/outspace/metadata"/>
@@ -7282,16 +8081,8 @@
 </ds:datastoreItem>
 </file>
 
-<file path=customXml/itemProps3.xml><?xml version="1.0" encoding="utf-8"?>
-<ds:datastoreItem xmlns:ds="http://schemas.openxmlformats.org/officeDocument/2006/customXml" ds:itemID="{795B1D79-FF5F-4F33-9CB1-3F71105EFBC2}">
-  <ds:schemaRefs>
-    <ds:schemaRef ds:uri="http://schemas.microsoft.com/sharepoint/v3/contenttype/forms"/>
-  </ds:schemaRefs>
-</ds:datastoreItem>
-</file>
-
 <file path=customXml/itemProps4.xml><?xml version="1.0" encoding="utf-8"?>
-<ds:datastoreItem xmlns:ds="http://schemas.openxmlformats.org/officeDocument/2006/customXml" ds:itemID="{FDA9B9EE-1450-4926-927A-6CE514642402}">
+<ds:datastoreItem xmlns:ds="http://schemas.openxmlformats.org/officeDocument/2006/customXml" ds:itemID="{ABD36358-623D-4359-AC56-811773EC1576}">
   <ds:schemaRefs>
     <ds:schemaRef ds:uri="http://schemas.openxmlformats.org/officeDocument/2006/bibliography"/>
   </ds:schemaRefs>

</xml_diff>

<commit_message>
Slight Changes to Report
Formatted and added a picture to the report.
</commit_message>
<xml_diff>
--- a/SSE 554 Project2.docx
+++ b/SSE 554 Project2.docx
@@ -902,33 +902,8 @@
                     <w:color w:val="424456" w:themeColor="text2"/>
                     <w:szCs w:val="22"/>
                   </w:rPr>
-                  <w:t xml:space="preserve">Daryl </w:t>
+                  <w:t>Daryl Ebanks, David May, Josh Deremer</w:t>
                 </w:r>
-                <w:proofErr w:type="spellStart"/>
-                <w:r>
-                  <w:rPr>
-                    <w:color w:val="424456" w:themeColor="text2"/>
-                    <w:szCs w:val="22"/>
-                  </w:rPr>
-                  <w:t>Ebanks</w:t>
-                </w:r>
-                <w:proofErr w:type="spellEnd"/>
-                <w:r>
-                  <w:rPr>
-                    <w:color w:val="424456" w:themeColor="text2"/>
-                    <w:szCs w:val="22"/>
-                  </w:rPr>
-                  <w:t xml:space="preserve">, David May, Josh </w:t>
-                </w:r>
-                <w:proofErr w:type="spellStart"/>
-                <w:r>
-                  <w:rPr>
-                    <w:color w:val="424456" w:themeColor="text2"/>
-                    <w:szCs w:val="22"/>
-                  </w:rPr>
-                  <w:t>Deremer</w:t>
-                </w:r>
-                <w:proofErr w:type="spellEnd"/>
                 <w:r>
                   <w:rPr>
                     <w:color w:val="424456" w:themeColor="text2"/>
@@ -936,31 +911,13 @@
                   </w:rPr>
                   <w:t xml:space="preserve">, </w:t>
                 </w:r>
-                <w:proofErr w:type="spellStart"/>
                 <w:r>
                   <w:rPr>
                     <w:color w:val="424456" w:themeColor="text2"/>
                     <w:szCs w:val="22"/>
                   </w:rPr>
-                  <w:t>Kei’Shawn</w:t>
+                  <w:t>Kei’Shawn Tention</w:t>
                 </w:r>
-                <w:proofErr w:type="spellEnd"/>
-                <w:r>
-                  <w:rPr>
-                    <w:color w:val="424456" w:themeColor="text2"/>
-                    <w:szCs w:val="22"/>
-                  </w:rPr>
-                  <w:t xml:space="preserve"> </w:t>
-                </w:r>
-                <w:proofErr w:type="spellStart"/>
-                <w:r>
-                  <w:rPr>
-                    <w:color w:val="424456" w:themeColor="text2"/>
-                    <w:szCs w:val="22"/>
-                  </w:rPr>
-                  <w:t>Tention</w:t>
-                </w:r>
-                <w:proofErr w:type="spellEnd"/>
               </w:sdtContent>
             </w:sdt>
           </w:p>
@@ -1101,7 +1058,7 @@
           <w:r>
             <w:fldChar w:fldCharType="separate"/>
           </w:r>
-          <w:hyperlink w:anchor="_Toc413089757" w:history="1">
+          <w:hyperlink w:anchor="_Toc413106346" w:history="1">
             <w:r>
               <w:rPr>
                 <w:rStyle w:val="Hyperlink"/>
@@ -1128,7 +1085,7 @@
                 <w:noProof/>
                 <w:webHidden/>
               </w:rPr>
-              <w:instrText xml:space="preserve"> PAGEREF _Toc413089757 \h </w:instrText>
+              <w:instrText xml:space="preserve"> PAGEREF _Toc413106346 \h </w:instrText>
             </w:r>
             <w:r>
               <w:rPr>
@@ -1172,13 +1129,13 @@
               <w:lang w:eastAsia="en-US"/>
             </w:rPr>
           </w:pPr>
-          <w:hyperlink w:anchor="_Toc413089758" w:history="1">
+          <w:hyperlink w:anchor="_Toc413106347" w:history="1">
             <w:r>
               <w:rPr>
                 <w:rStyle w:val="Hyperlink"/>
                 <w:noProof/>
               </w:rPr>
-              <w:t>Summary</w:t>
+              <w:t>Development Summary</w:t>
             </w:r>
             <w:r>
               <w:rPr>
@@ -1199,7 +1156,7 @@
                 <w:noProof/>
                 <w:webHidden/>
               </w:rPr>
-              <w:instrText xml:space="preserve"> PAGEREF _Toc413089758 \h </w:instrText>
+              <w:instrText xml:space="preserve"> PAGEREF _Toc413106347 \h </w:instrText>
             </w:r>
             <w:r>
               <w:rPr>
@@ -1243,7 +1200,7 @@
               <w:lang w:eastAsia="en-US"/>
             </w:rPr>
           </w:pPr>
-          <w:hyperlink w:anchor="_Toc413089759" w:history="1">
+          <w:hyperlink w:anchor="_Toc413106348" w:history="1">
             <w:r>
               <w:rPr>
                 <w:rStyle w:val="Hyperlink"/>
@@ -1270,7 +1227,7 @@
                 <w:noProof/>
                 <w:webHidden/>
               </w:rPr>
-              <w:instrText xml:space="preserve"> PAGEREF _Toc413089759 \h </w:instrText>
+              <w:instrText xml:space="preserve"> PAGEREF _Toc413106348 \h </w:instrText>
             </w:r>
             <w:r>
               <w:rPr>
@@ -1314,7 +1271,7 @@
               <w:lang w:eastAsia="en-US"/>
             </w:rPr>
           </w:pPr>
-          <w:hyperlink w:anchor="_Toc413089760" w:history="1">
+          <w:hyperlink w:anchor="_Toc413106349" w:history="1">
             <w:r>
               <w:rPr>
                 <w:rStyle w:val="Hyperlink"/>
@@ -1341,7 +1298,7 @@
                 <w:noProof/>
                 <w:webHidden/>
               </w:rPr>
-              <w:instrText xml:space="preserve"> PAGEREF _Toc413089760 \h </w:instrText>
+              <w:instrText xml:space="preserve"> PAGEREF _Toc413106349 \h </w:instrText>
             </w:r>
             <w:r>
               <w:rPr>
@@ -1385,13 +1342,22 @@
               <w:lang w:eastAsia="en-US"/>
             </w:rPr>
           </w:pPr>
-          <w:hyperlink w:anchor="_Toc413089761" w:history="1">
+          <w:hyperlink w:anchor="_Toc413106350" w:history="1">
             <w:r>
               <w:rPr>
                 <w:rStyle w:val="Hyperlink"/>
                 <w:noProof/>
               </w:rPr>
-              <w:t>Description of Code</w:t>
+              <w:t>Description of Code (with pics!</w:t>
+            </w:r>
+            <w:bookmarkStart w:id="0" w:name="_GoBack"/>
+            <w:bookmarkEnd w:id="0"/>
+            <w:r>
+              <w:rPr>
+                <w:rStyle w:val="Hyperlink"/>
+                <w:noProof/>
+              </w:rPr>
+              <w:t>)</w:t>
             </w:r>
             <w:r>
               <w:rPr>
@@ -1412,7 +1378,7 @@
                 <w:noProof/>
                 <w:webHidden/>
               </w:rPr>
-              <w:instrText xml:space="preserve"> PAGEREF _Toc413089761 \h </w:instrText>
+              <w:instrText xml:space="preserve"> PAGEREF _Toc413106350 \h </w:instrText>
             </w:r>
             <w:r>
               <w:rPr>
@@ -1432,7 +1398,7 @@
                 <w:noProof/>
                 <w:webHidden/>
               </w:rPr>
-              <w:t>2</w:t>
+              <w:t>3</w:t>
             </w:r>
             <w:r>
               <w:rPr>
@@ -1456,13 +1422,13 @@
               <w:lang w:eastAsia="en-US"/>
             </w:rPr>
           </w:pPr>
-          <w:hyperlink w:anchor="_Toc413089762" w:history="1">
+          <w:hyperlink w:anchor="_Toc413106351" w:history="1">
             <w:r>
               <w:rPr>
                 <w:rStyle w:val="Hyperlink"/>
                 <w:noProof/>
               </w:rPr>
-              <w:t>XMLIO</w:t>
+              <w:t>GUI</w:t>
             </w:r>
             <w:r>
               <w:rPr>
@@ -1483,7 +1449,7 @@
                 <w:noProof/>
                 <w:webHidden/>
               </w:rPr>
-              <w:instrText xml:space="preserve"> PAGEREF _Toc413089762 \h </w:instrText>
+              <w:instrText xml:space="preserve"> PAGEREF _Toc413106351 \h </w:instrText>
             </w:r>
             <w:r>
               <w:rPr>
@@ -1503,7 +1469,7 @@
                 <w:noProof/>
                 <w:webHidden/>
               </w:rPr>
-              <w:t>2</w:t>
+              <w:t>3</w:t>
             </w:r>
             <w:r>
               <w:rPr>
@@ -1527,13 +1493,13 @@
               <w:lang w:eastAsia="en-US"/>
             </w:rPr>
           </w:pPr>
-          <w:hyperlink w:anchor="_Toc413089763" w:history="1">
+          <w:hyperlink w:anchor="_Toc413106352" w:history="1">
             <w:r>
               <w:rPr>
                 <w:rStyle w:val="Hyperlink"/>
                 <w:noProof/>
               </w:rPr>
-              <w:t>Database</w:t>
+              <w:t>XMLIO</w:t>
             </w:r>
             <w:r>
               <w:rPr>
@@ -1554,7 +1520,7 @@
                 <w:noProof/>
                 <w:webHidden/>
               </w:rPr>
-              <w:instrText xml:space="preserve"> PAGEREF _Toc413089763 \h </w:instrText>
+              <w:instrText xml:space="preserve"> PAGEREF _Toc413106352 \h </w:instrText>
             </w:r>
             <w:r>
               <w:rPr>
@@ -1574,7 +1540,7 @@
                 <w:noProof/>
                 <w:webHidden/>
               </w:rPr>
-              <w:t>2</w:t>
+              <w:t>7</w:t>
             </w:r>
             <w:r>
               <w:rPr>
@@ -1598,13 +1564,13 @@
               <w:lang w:eastAsia="en-US"/>
             </w:rPr>
           </w:pPr>
-          <w:hyperlink w:anchor="_Toc413089764" w:history="1">
+          <w:hyperlink w:anchor="_Toc413106353" w:history="1">
             <w:r>
               <w:rPr>
                 <w:rStyle w:val="Hyperlink"/>
                 <w:noProof/>
               </w:rPr>
-              <w:t>GUI</w:t>
+              <w:t>Database</w:t>
             </w:r>
             <w:r>
               <w:rPr>
@@ -1625,7 +1591,7 @@
                 <w:noProof/>
                 <w:webHidden/>
               </w:rPr>
-              <w:instrText xml:space="preserve"> PAGEREF _Toc413089764 \h </w:instrText>
+              <w:instrText xml:space="preserve"> PAGEREF _Toc413106353 \h </w:instrText>
             </w:r>
             <w:r>
               <w:rPr>
@@ -1645,7 +1611,7 @@
                 <w:noProof/>
                 <w:webHidden/>
               </w:rPr>
-              <w:t>2</w:t>
+              <w:t>8</w:t>
             </w:r>
             <w:r>
               <w:rPr>
@@ -1669,13 +1635,13 @@
               <w:lang w:eastAsia="en-US"/>
             </w:rPr>
           </w:pPr>
-          <w:hyperlink w:anchor="_Toc413089765" w:history="1">
+          <w:hyperlink w:anchor="_Toc413106354" w:history="1">
             <w:r>
               <w:rPr>
                 <w:rStyle w:val="Hyperlink"/>
                 <w:noProof/>
               </w:rPr>
-              <w:t>Application at Work</w:t>
+              <w:t>Distributed Version Control System</w:t>
             </w:r>
             <w:r>
               <w:rPr>
@@ -1696,7 +1662,7 @@
                 <w:noProof/>
                 <w:webHidden/>
               </w:rPr>
-              <w:instrText xml:space="preserve"> PAGEREF _Toc413089765 \h </w:instrText>
+              <w:instrText xml:space="preserve"> PAGEREF _Toc413106354 \h </w:instrText>
             </w:r>
             <w:r>
               <w:rPr>
@@ -1716,7 +1682,78 @@
                 <w:noProof/>
                 <w:webHidden/>
               </w:rPr>
-              <w:t>2</w:t>
+              <w:t>8</w:t>
+            </w:r>
+            <w:r>
+              <w:rPr>
+                <w:noProof/>
+                <w:webHidden/>
+              </w:rPr>
+              <w:fldChar w:fldCharType="end"/>
+            </w:r>
+          </w:hyperlink>
+        </w:p>
+        <w:p>
+          <w:pPr>
+            <w:pStyle w:val="TOC2"/>
+            <w:tabs>
+              <w:tab w:val="right" w:leader="dot" w:pos="9350"/>
+            </w:tabs>
+            <w:rPr>
+              <w:noProof/>
+              <w:sz w:val="22"/>
+              <w:szCs w:val="22"/>
+              <w:lang w:eastAsia="en-US"/>
+            </w:rPr>
+          </w:pPr>
+          <w:hyperlink w:anchor="_Toc413106355" w:history="1">
+            <w:r>
+              <w:rPr>
+                <w:rStyle w:val="Hyperlink"/>
+                <w:noProof/>
+              </w:rPr>
+              <w:t>An Picture is worth 1000 words</w:t>
+            </w:r>
+            <w:r>
+              <w:rPr>
+                <w:noProof/>
+                <w:webHidden/>
+              </w:rPr>
+              <w:tab/>
+            </w:r>
+            <w:r>
+              <w:rPr>
+                <w:noProof/>
+                <w:webHidden/>
+              </w:rPr>
+              <w:fldChar w:fldCharType="begin"/>
+            </w:r>
+            <w:r>
+              <w:rPr>
+                <w:noProof/>
+                <w:webHidden/>
+              </w:rPr>
+              <w:instrText xml:space="preserve"> PAGEREF _Toc413106355 \h </w:instrText>
+            </w:r>
+            <w:r>
+              <w:rPr>
+                <w:noProof/>
+                <w:webHidden/>
+              </w:rPr>
+            </w:r>
+            <w:r>
+              <w:rPr>
+                <w:noProof/>
+                <w:webHidden/>
+              </w:rPr>
+              <w:fldChar w:fldCharType="separate"/>
+            </w:r>
+            <w:r>
+              <w:rPr>
+                <w:noProof/>
+                <w:webHidden/>
+              </w:rPr>
+              <w:t>8</w:t>
             </w:r>
             <w:r>
               <w:rPr>
@@ -1740,13 +1777,13 @@
               <w:lang w:eastAsia="en-US"/>
             </w:rPr>
           </w:pPr>
-          <w:hyperlink w:anchor="_Toc413089766" w:history="1">
+          <w:hyperlink w:anchor="_Toc413106356" w:history="1">
             <w:r>
               <w:rPr>
                 <w:rStyle w:val="Hyperlink"/>
                 <w:noProof/>
               </w:rPr>
-              <w:t>Distributed Version Control System</w:t>
+              <w:t>Additional Important Topics</w:t>
             </w:r>
             <w:r>
               <w:rPr>
@@ -1767,7 +1804,7 @@
                 <w:noProof/>
                 <w:webHidden/>
               </w:rPr>
-              <w:instrText xml:space="preserve"> PAGEREF _Toc413089766 \h </w:instrText>
+              <w:instrText xml:space="preserve"> PAGEREF _Toc413106356 \h </w:instrText>
             </w:r>
             <w:r>
               <w:rPr>
@@ -1787,7 +1824,7 @@
                 <w:noProof/>
                 <w:webHidden/>
               </w:rPr>
-              <w:t>2</w:t>
+              <w:t>9</w:t>
             </w:r>
             <w:r>
               <w:rPr>
@@ -1811,13 +1848,13 @@
               <w:lang w:eastAsia="en-US"/>
             </w:rPr>
           </w:pPr>
-          <w:hyperlink w:anchor="_Toc413089767" w:history="1">
+          <w:hyperlink w:anchor="_Toc413106357" w:history="1">
             <w:r>
               <w:rPr>
                 <w:rStyle w:val="Hyperlink"/>
                 <w:noProof/>
               </w:rPr>
-              <w:t>An Picture is worth 1000 words</w:t>
+              <w:t>Using a DTD for XML File Validation</w:t>
             </w:r>
             <w:r>
               <w:rPr>
@@ -1838,7 +1875,7 @@
                 <w:noProof/>
                 <w:webHidden/>
               </w:rPr>
-              <w:instrText xml:space="preserve"> PAGEREF _Toc413089767 \h </w:instrText>
+              <w:instrText xml:space="preserve"> PAGEREF _Toc413106357 \h </w:instrText>
             </w:r>
             <w:r>
               <w:rPr>
@@ -1858,7 +1895,78 @@
                 <w:noProof/>
                 <w:webHidden/>
               </w:rPr>
-              <w:t>2</w:t>
+              <w:t>9</w:t>
+            </w:r>
+            <w:r>
+              <w:rPr>
+                <w:noProof/>
+                <w:webHidden/>
+              </w:rPr>
+              <w:fldChar w:fldCharType="end"/>
+            </w:r>
+          </w:hyperlink>
+        </w:p>
+        <w:p>
+          <w:pPr>
+            <w:pStyle w:val="TOC2"/>
+            <w:tabs>
+              <w:tab w:val="right" w:leader="dot" w:pos="9350"/>
+            </w:tabs>
+            <w:rPr>
+              <w:noProof/>
+              <w:sz w:val="22"/>
+              <w:szCs w:val="22"/>
+              <w:lang w:eastAsia="en-US"/>
+            </w:rPr>
+          </w:pPr>
+          <w:hyperlink w:anchor="_Toc413106358" w:history="1">
+            <w:r>
+              <w:rPr>
+                <w:rStyle w:val="Hyperlink"/>
+                <w:noProof/>
+              </w:rPr>
+              <w:t>Using a Document Object Model</w:t>
+            </w:r>
+            <w:r>
+              <w:rPr>
+                <w:noProof/>
+                <w:webHidden/>
+              </w:rPr>
+              <w:tab/>
+            </w:r>
+            <w:r>
+              <w:rPr>
+                <w:noProof/>
+                <w:webHidden/>
+              </w:rPr>
+              <w:fldChar w:fldCharType="begin"/>
+            </w:r>
+            <w:r>
+              <w:rPr>
+                <w:noProof/>
+                <w:webHidden/>
+              </w:rPr>
+              <w:instrText xml:space="preserve"> PAGEREF _Toc413106358 \h </w:instrText>
+            </w:r>
+            <w:r>
+              <w:rPr>
+                <w:noProof/>
+                <w:webHidden/>
+              </w:rPr>
+            </w:r>
+            <w:r>
+              <w:rPr>
+                <w:noProof/>
+                <w:webHidden/>
+              </w:rPr>
+              <w:fldChar w:fldCharType="separate"/>
+            </w:r>
+            <w:r>
+              <w:rPr>
+                <w:noProof/>
+                <w:webHidden/>
+              </w:rPr>
+              <w:t>10</w:t>
             </w:r>
             <w:r>
               <w:rPr>
@@ -1882,13 +1990,13 @@
               <w:lang w:eastAsia="en-US"/>
             </w:rPr>
           </w:pPr>
-          <w:hyperlink w:anchor="_Toc413089768" w:history="1">
+          <w:hyperlink w:anchor="_Toc413106359" w:history="1">
             <w:r>
               <w:rPr>
                 <w:rStyle w:val="Hyperlink"/>
                 <w:noProof/>
               </w:rPr>
-              <w:t>Appendix I Non-Direct Activity Reports</w:t>
+              <w:t>Appendix I Full Unit Testing Code</w:t>
             </w:r>
             <w:r>
               <w:rPr>
@@ -1909,7 +2017,7 @@
                 <w:noProof/>
                 <w:webHidden/>
               </w:rPr>
-              <w:instrText xml:space="preserve"> PAGEREF _Toc413089768 \h </w:instrText>
+              <w:instrText xml:space="preserve"> PAGEREF _Toc413106359 \h </w:instrText>
             </w:r>
             <w:r>
               <w:rPr>
@@ -1929,7 +2037,7 @@
                 <w:noProof/>
                 <w:webHidden/>
               </w:rPr>
-              <w:t>2</w:t>
+              <w:t>12</w:t>
             </w:r>
             <w:r>
               <w:rPr>
@@ -1953,13 +2061,13 @@
               <w:lang w:eastAsia="en-US"/>
             </w:rPr>
           </w:pPr>
-          <w:hyperlink w:anchor="_Toc413089769" w:history="1">
+          <w:hyperlink w:anchor="_Toc413106360" w:history="1">
             <w:r>
               <w:rPr>
                 <w:rStyle w:val="Hyperlink"/>
                 <w:noProof/>
               </w:rPr>
-              <w:t>Appendix II Full Unit Testing Code</w:t>
+              <w:t>Appendix II Source Code</w:t>
             </w:r>
             <w:r>
               <w:rPr>
@@ -1980,7 +2088,7 @@
                 <w:noProof/>
                 <w:webHidden/>
               </w:rPr>
-              <w:instrText xml:space="preserve"> PAGEREF _Toc413089769 \h </w:instrText>
+              <w:instrText xml:space="preserve"> PAGEREF _Toc413106360 \h </w:instrText>
             </w:r>
             <w:r>
               <w:rPr>
@@ -2000,78 +2108,7 @@
                 <w:noProof/>
                 <w:webHidden/>
               </w:rPr>
-              <w:t>2</w:t>
-            </w:r>
-            <w:r>
-              <w:rPr>
-                <w:noProof/>
-                <w:webHidden/>
-              </w:rPr>
-              <w:fldChar w:fldCharType="end"/>
-            </w:r>
-          </w:hyperlink>
-        </w:p>
-        <w:p>
-          <w:pPr>
-            <w:pStyle w:val="TOC1"/>
-            <w:tabs>
-              <w:tab w:val="right" w:leader="dot" w:pos="9350"/>
-            </w:tabs>
-            <w:rPr>
-              <w:noProof/>
-              <w:sz w:val="22"/>
-              <w:szCs w:val="22"/>
-              <w:lang w:eastAsia="en-US"/>
-            </w:rPr>
-          </w:pPr>
-          <w:hyperlink w:anchor="_Toc413089770" w:history="1">
-            <w:r>
-              <w:rPr>
-                <w:rStyle w:val="Hyperlink"/>
-                <w:noProof/>
-              </w:rPr>
-              <w:t>Appendix III Source Code</w:t>
-            </w:r>
-            <w:r>
-              <w:rPr>
-                <w:noProof/>
-                <w:webHidden/>
-              </w:rPr>
-              <w:tab/>
-            </w:r>
-            <w:r>
-              <w:rPr>
-                <w:noProof/>
-                <w:webHidden/>
-              </w:rPr>
-              <w:fldChar w:fldCharType="begin"/>
-            </w:r>
-            <w:r>
-              <w:rPr>
-                <w:noProof/>
-                <w:webHidden/>
-              </w:rPr>
-              <w:instrText xml:space="preserve"> PAGEREF _Toc413089770 \h </w:instrText>
-            </w:r>
-            <w:r>
-              <w:rPr>
-                <w:noProof/>
-                <w:webHidden/>
-              </w:rPr>
-            </w:r>
-            <w:r>
-              <w:rPr>
-                <w:noProof/>
-                <w:webHidden/>
-              </w:rPr>
-              <w:fldChar w:fldCharType="separate"/>
-            </w:r>
-            <w:r>
-              <w:rPr>
-                <w:noProof/>
-                <w:webHidden/>
-              </w:rPr>
-              <w:t>2</w:t>
+              <w:t>17</w:t>
             </w:r>
             <w:r>
               <w:rPr>
@@ -2149,24 +2186,30 @@
       <w:pPr>
         <w:pStyle w:val="Heading1"/>
       </w:pPr>
-      <w:bookmarkStart w:id="0" w:name="_Toc413089757"/>
+      <w:bookmarkStart w:id="1" w:name="_Toc413106346"/>
       <w:r>
         <w:lastRenderedPageBreak/>
         <w:t>Requirements and Testing</w:t>
       </w:r>
-      <w:bookmarkEnd w:id="0"/>
+      <w:bookmarkEnd w:id="1"/>
     </w:p>
     <w:p>
       <w:pPr>
         <w:pStyle w:val="Heading2"/>
       </w:pPr>
-      <w:bookmarkStart w:id="1" w:name="_Toc413089758"/>
+      <w:bookmarkStart w:id="2" w:name="_Toc413106347"/>
+      <w:r>
+        <w:t xml:space="preserve">Development </w:t>
+      </w:r>
       <w:r>
         <w:t>Summary</w:t>
       </w:r>
-      <w:bookmarkEnd w:id="1"/>
-    </w:p>
-    <w:p>
+      <w:bookmarkEnd w:id="2"/>
+    </w:p>
+    <w:p>
+      <w:pPr>
+        <w:spacing w:line="480" w:lineRule="auto"/>
+      </w:pPr>
       <w:r>
         <w:t>Once again the TDD process was used to develop</w:t>
       </w:r>
@@ -2179,18 +2222,24 @@
       <w:r>
         <w:t xml:space="preserve"> A set of tests were developed from the requirements of the classes required to write this application.</w:t>
       </w:r>
+      <w:r>
+        <w:t xml:space="preserve"> </w:t>
+      </w:r>
     </w:p>
     <w:p>
       <w:pPr>
         <w:pStyle w:val="Heading2"/>
       </w:pPr>
-      <w:bookmarkStart w:id="2" w:name="_Toc413089759"/>
+      <w:bookmarkStart w:id="3" w:name="_Toc413106348"/>
       <w:r>
         <w:t>Requirements (for I/O Class)</w:t>
       </w:r>
-      <w:bookmarkEnd w:id="2"/>
-    </w:p>
-    <w:p>
+      <w:bookmarkEnd w:id="3"/>
+    </w:p>
+    <w:p>
+      <w:pPr>
+        <w:spacing w:line="480" w:lineRule="auto"/>
+      </w:pPr>
       <w:r>
         <w:t>The requirements were as follows:</w:t>
       </w:r>
@@ -2202,6 +2251,7 @@
           <w:ilvl w:val="0"/>
           <w:numId w:val="40"/>
         </w:numPr>
+        <w:spacing w:line="480" w:lineRule="auto"/>
       </w:pPr>
       <w:r>
         <w:t>Use XML as a means of storing the information in a file</w:t>
@@ -2214,6 +2264,7 @@
           <w:ilvl w:val="1"/>
           <w:numId w:val="40"/>
         </w:numPr>
+        <w:spacing w:line="480" w:lineRule="auto"/>
       </w:pPr>
       <w:r>
         <w:t xml:space="preserve">Reading from an XML file and </w:t>
@@ -2232,6 +2283,7 @@
           <w:ilvl w:val="2"/>
           <w:numId w:val="40"/>
         </w:numPr>
+        <w:spacing w:line="480" w:lineRule="auto"/>
       </w:pPr>
       <w:r>
         <w:t>Building the document tree so it can be used within the program</w:t>
@@ -2244,6 +2296,7 @@
           <w:ilvl w:val="1"/>
           <w:numId w:val="40"/>
         </w:numPr>
+        <w:spacing w:line="480" w:lineRule="auto"/>
       </w:pPr>
       <w:r>
         <w:t xml:space="preserve">Writing to an XML file with the same </w:t>
@@ -2256,6 +2309,7 @@
           <w:ilvl w:val="2"/>
           <w:numId w:val="40"/>
         </w:numPr>
+        <w:spacing w:line="480" w:lineRule="auto"/>
       </w:pPr>
       <w:r>
         <w:rPr>
@@ -2274,12 +2328,16 @@
           <w:ilvl w:val="2"/>
           <w:numId w:val="40"/>
         </w:numPr>
+        <w:spacing w:line="480" w:lineRule="auto"/>
       </w:pPr>
       <w:r>
         <w:t xml:space="preserve">Accepting the document tree </w:t>
       </w:r>
     </w:p>
     <w:p>
+      <w:pPr>
+        <w:spacing w:line="480" w:lineRule="auto"/>
+      </w:pPr>
       <w:r>
         <w:t xml:space="preserve">These requirements created the </w:t>
       </w:r>
@@ -2294,8 +2352,17 @@
       </w:r>
     </w:p>
     <w:p>
-      <w:r>
-        <w:t>The lines that have a strike were later removed to keep the File I/O about files exclusively</w:t>
+      <w:pPr>
+        <w:spacing w:line="480" w:lineRule="auto"/>
+      </w:pPr>
+      <w:r>
+        <w:t>The lines that have a strike were later removed to keep the File I/O about</w:t>
+      </w:r>
+      <w:r>
+        <w:t xml:space="preserve"> file i/o</w:t>
+      </w:r>
+      <w:r>
+        <w:t xml:space="preserve"> exclusively</w:t>
       </w:r>
       <w:r>
         <w:t>.</w:t>
@@ -2305,422 +2372,106 @@
       </w:r>
     </w:p>
     <w:p>
-      <w:r>
-        <w:t>&lt;</w:t>
-      </w:r>
-      <w:proofErr w:type="gramStart"/>
-      <w:r>
-        <w:t>image</w:t>
-      </w:r>
-      <w:proofErr w:type="gramEnd"/>
-      <w:r>
-        <w:t xml:space="preserve"> of XMLIO class diagram&gt;</w:t>
-      </w:r>
-    </w:p>
-    <w:p>
       <w:pPr>
         <w:pStyle w:val="Heading2"/>
       </w:pPr>
-      <w:bookmarkStart w:id="3" w:name="_Toc413089760"/>
+      <w:bookmarkStart w:id="4" w:name="_Toc413106349"/>
       <w:r>
         <w:t>Testing</w:t>
       </w:r>
-      <w:bookmarkEnd w:id="3"/>
-    </w:p>
-    <w:p/>
-    <w:p>
-      <w:pPr>
-        <w:pStyle w:val="Heading1"/>
-      </w:pPr>
-      <w:bookmarkStart w:id="4" w:name="_Toc413089761"/>
-      <w:r>
-        <w:t>Description of Code</w:t>
-      </w:r>
       <w:bookmarkEnd w:id="4"/>
     </w:p>
     <w:p>
       <w:pPr>
-        <w:pStyle w:val="Heading2"/>
-      </w:pPr>
-      <w:bookmarkStart w:id="5" w:name="_Toc413089762"/>
-      <w:r>
-        <w:t>XMLIO</w:t>
-      </w:r>
-      <w:bookmarkEnd w:id="5"/>
-    </w:p>
-    <w:p>
-      <w:pPr>
-        <w:pStyle w:val="Heading3"/>
-      </w:pPr>
-      <w:r>
-        <w:t>Using a Document Object Mode</w:t>
-      </w:r>
-      <w:r>
-        <w:t>l</w:t>
-      </w:r>
-    </w:p>
-    <w:p>
-      <w:r>
-        <w:t>Parsing an XML file can be one of the most difficult parts of using XML. You want to be able to read in the information in an orderly manner efficiently. There are multiple methods for doing this, but the one used throughout this project is by creating a Document Object Model (DOM).</w:t>
-      </w:r>
-    </w:p>
-    <w:p>
-      <w:r>
-        <w:t>A just turns the natural flow of an XML document into a tree structure in memory. Each of the nodes on the tree can be an elemen</w:t>
-      </w:r>
-      <w:r>
-        <w:t xml:space="preserve">t </w:t>
-      </w:r>
-      <w:r>
-        <w:t>or data. The nodes on a tree will have a parent element, child element and sibling elements (although not all nodes have all of these). Consider the following XML code:</w:t>
-      </w:r>
-    </w:p>
-    <w:p>
-      <w:r>
-        <w:t>&lt;</w:t>
-      </w:r>
-      <w:proofErr w:type="spellStart"/>
-      <w:r>
-        <w:t>BusinessCard</w:t>
-      </w:r>
-      <w:proofErr w:type="spellEnd"/>
-      <w:r>
-        <w:t>&gt;</w:t>
-      </w:r>
-      <w:r>
-        <w:br/>
-      </w:r>
-      <w:r>
-        <w:tab/>
-        <w:t>&lt;Name&gt;John Smith&lt;/Name&gt;</w:t>
-      </w:r>
-      <w:r>
-        <w:br/>
-      </w:r>
-      <w:r>
-        <w:tab/>
-        <w:t>&lt;Phone&gt;</w:t>
-      </w:r>
-      <w:r>
-        <w:br/>
-      </w:r>
-      <w:r>
-        <w:tab/>
-      </w:r>
-      <w:r>
-        <w:tab/>
-        <w:t>&lt;Home&gt;478-555-5555&lt;/Home&gt;</w:t>
-      </w:r>
-      <w:r>
-        <w:br/>
-      </w:r>
-      <w:r>
-        <w:tab/>
-      </w:r>
-      <w:r>
-        <w:tab/>
-        <w:t>&lt;Work&gt;478-777-7777&lt;/Work&gt;</w:t>
-      </w:r>
-      <w:r>
-        <w:br/>
-      </w:r>
-      <w:r>
-        <w:tab/>
-        <w:t>&lt;Email&gt;john@smith.com&lt;/Email&gt;</w:t>
-      </w:r>
-      <w:r>
-        <w:br/>
-        <w:t>&lt;/</w:t>
-      </w:r>
-      <w:proofErr w:type="spellStart"/>
-      <w:r>
-        <w:t>BusinessCard</w:t>
-      </w:r>
-      <w:proofErr w:type="spellEnd"/>
-      <w:r>
-        <w:t>&gt;</w:t>
-      </w:r>
-    </w:p>
-    <w:p>
-      <w:r>
-        <w:t>This basic XML code forms a DOM structured as follows:</w:t>
-      </w:r>
-    </w:p>
-    <w:p>
-      <w:pPr>
-        <w:spacing w:after="0" w:line="240" w:lineRule="auto"/>
+        <w:spacing w:line="480" w:lineRule="auto"/>
+      </w:pPr>
+      <w:r>
+        <w:t>The XML IO Test class</w:t>
+      </w:r>
+      <w:r>
+        <w:t>: This class tests the readXM</w:t>
+      </w:r>
+      <w:r>
+        <w:t>L</w:t>
+      </w:r>
+      <w:r>
+        <w:t>File and writeXMLFile</w:t>
+      </w:r>
+      <w:r>
+        <w:t xml:space="preserve"> methods within the XMLIO class. </w:t>
+      </w:r>
+      <w:r>
+        <w:t>The testing for the accounts had to be slightly changed to accommodate XML and development environment changes.</w:t>
+      </w:r>
+    </w:p>
+    <w:p>
+      <w:pPr>
+        <w:spacing w:line="480" w:lineRule="auto"/>
+      </w:pPr>
+      <w:r>
+        <w:t>This is a</w:t>
+      </w:r>
+      <w:r>
+        <w:t>n example of one of these tests</w:t>
+      </w:r>
+      <w:r>
+        <w:t>:</w:t>
+      </w:r>
+    </w:p>
+    <w:p>
+      <w:pPr>
+        <w:spacing w:line="480" w:lineRule="auto"/>
+      </w:pPr>
+    </w:p>
+    <w:p>
+      <w:pPr>
+        <w:spacing w:line="480" w:lineRule="auto"/>
+      </w:pPr>
+      <w:r>
+        <w:br w:type="page"/>
+      </w:r>
+      <w:bookmarkStart w:id="5" w:name="_Toc413106350"/>
+    </w:p>
+    <w:p>
+      <w:pPr>
+        <w:spacing w:line="480" w:lineRule="auto"/>
+      </w:pPr>
+      <w:r>
         <w:rPr>
-          <w:rFonts w:ascii="Calibri" w:eastAsia="Times New Roman" w:hAnsi="Calibri" w:cs="Times New Roman"/>
-          <w:color w:val="000000"/>
-          <w:sz w:val="22"/>
-          <w:szCs w:val="22"/>
-          <w:lang w:eastAsia="en-US"/>
-        </w:rPr>
-      </w:pPr>
-      <w:r>
-        <w:rPr>
-          <w:rFonts w:ascii="Calibri" w:eastAsia="Times New Roman" w:hAnsi="Calibri" w:cs="Times New Roman"/>
           <w:noProof/>
-          <w:color w:val="000000"/>
-          <w:sz w:val="22"/>
-          <w:szCs w:val="22"/>
-          <w:lang w:eastAsia="en-US"/>
         </w:rPr>
         <w:lastRenderedPageBreak/>
-        <w:drawing>
-          <wp:inline distT="0" distB="0" distL="0" distR="0">
-            <wp:extent cx="6163945" cy="4292600"/>
-            <wp:effectExtent l="0" t="0" r="8255" b="0"/>
-            <wp:docPr id="6" name="Picture 6" descr="C:\Users\Josh\AppData\Local\Temp\msohtmlclip1\02\clip_image001.png"/>
-            <wp:cNvGraphicFramePr>
-              <a:graphicFrameLocks xmlns:a="http://schemas.openxmlformats.org/drawingml/2006/main" noChangeAspect="1"/>
-            </wp:cNvGraphicFramePr>
-            <a:graphic xmlns:a="http://schemas.openxmlformats.org/drawingml/2006/main">
-              <a:graphicData uri="http://schemas.openxmlformats.org/drawingml/2006/picture">
-                <pic:pic xmlns:pic="http://schemas.openxmlformats.org/drawingml/2006/picture">
-                  <pic:nvPicPr>
-                    <pic:cNvPr id="0" name="Picture 1" descr="C:\Users\Josh\AppData\Local\Temp\msohtmlclip1\02\clip_image001.png"/>
-                    <pic:cNvPicPr>
-                      <a:picLocks noChangeAspect="1" noChangeArrowheads="1"/>
-                    </pic:cNvPicPr>
-                  </pic:nvPicPr>
-                  <pic:blipFill>
-                    <a:blip r:embed="rId15">
-                      <a:extLst>
-                        <a:ext uri="{28A0092B-C50C-407E-A947-70E740481C1C}">
-                          <a14:useLocalDpi xmlns:a14="http://schemas.microsoft.com/office/drawing/2010/main" val="0"/>
-                        </a:ext>
-                      </a:extLst>
-                    </a:blip>
-                    <a:srcRect/>
-                    <a:stretch>
-                      <a:fillRect/>
-                    </a:stretch>
-                  </pic:blipFill>
-                  <pic:spPr bwMode="auto">
-                    <a:xfrm>
-                      <a:off x="0" y="0"/>
-                      <a:ext cx="6163945" cy="4292600"/>
-                    </a:xfrm>
-                    <a:prstGeom prst="rect">
-                      <a:avLst/>
-                    </a:prstGeom>
-                    <a:noFill/>
-                    <a:ln>
-                      <a:noFill/>
-                    </a:ln>
-                  </pic:spPr>
-                </pic:pic>
-              </a:graphicData>
-            </a:graphic>
-          </wp:inline>
-        </w:drawing>
-      </w:r>
-    </w:p>
-    <w:p/>
-    <w:p>
-      <w:r>
-        <w:t xml:space="preserve">Each oval is a node that can be called. </w:t>
-      </w:r>
-      <w:proofErr w:type="spellStart"/>
-      <w:r>
-        <w:t>BusinessCard</w:t>
-      </w:r>
-      <w:proofErr w:type="spellEnd"/>
-      <w:r>
-        <w:t xml:space="preserve"> is the root node and has three child nodes: Name, Phone, and Email. This three nodes are siblings of each other and their parent node is </w:t>
-      </w:r>
-      <w:proofErr w:type="spellStart"/>
-      <w:r>
-        <w:t>BusinessCard</w:t>
-      </w:r>
-      <w:proofErr w:type="spellEnd"/>
-      <w:r>
-        <w:t xml:space="preserve">. This tree can be traversed by using methods such as </w:t>
-      </w:r>
-      <w:proofErr w:type="spellStart"/>
-      <w:proofErr w:type="gramStart"/>
-      <w:r>
-        <w:t>getFirstChild</w:t>
-      </w:r>
-      <w:proofErr w:type="spellEnd"/>
-      <w:r>
-        <w:t>(</w:t>
-      </w:r>
-      <w:proofErr w:type="gramEnd"/>
-      <w:r>
-        <w:t xml:space="preserve">), </w:t>
-      </w:r>
-      <w:proofErr w:type="spellStart"/>
-      <w:r>
-        <w:t>getNextChild</w:t>
-      </w:r>
-      <w:proofErr w:type="spellEnd"/>
-      <w:r>
-        <w:t xml:space="preserve">(), </w:t>
-      </w:r>
-      <w:proofErr w:type="spellStart"/>
-      <w:r>
-        <w:t>getLastChild</w:t>
-      </w:r>
-      <w:proofErr w:type="spellEnd"/>
-      <w:r>
-        <w:t xml:space="preserve">(), </w:t>
-      </w:r>
-      <w:proofErr w:type="spellStart"/>
-      <w:r>
-        <w:t>nodeValue</w:t>
-      </w:r>
-      <w:proofErr w:type="spellEnd"/>
-      <w:r>
-        <w:t xml:space="preserve">(), etc. In addition, the attributes of elements can be retrieved through the </w:t>
-      </w:r>
-      <w:proofErr w:type="spellStart"/>
-      <w:proofErr w:type="gramStart"/>
-      <w:r>
-        <w:t>getAttribute</w:t>
-      </w:r>
-      <w:proofErr w:type="spellEnd"/>
-      <w:r>
-        <w:t>(</w:t>
-      </w:r>
-      <w:proofErr w:type="gramEnd"/>
-      <w:r>
-        <w:t>) method. By employing each of these methods, we are able to traverse through a DOM tree retrieving the information we need from the XML file. DOM trees are generated in this report to</w:t>
-      </w:r>
-      <w:bookmarkStart w:id="6" w:name="_GoBack"/>
-      <w:bookmarkEnd w:id="6"/>
-      <w:r>
-        <w:t xml:space="preserve"> pull information in from XML files as well as to write information out to files in the proper XML format.</w:t>
-      </w:r>
-    </w:p>
-    <w:p>
-      <w:pPr>
-        <w:pStyle w:val="Heading2"/>
-      </w:pPr>
-      <w:bookmarkStart w:id="7" w:name="_Toc413089763"/>
-      <w:r>
-        <w:t>Database</w:t>
-      </w:r>
-      <w:bookmarkEnd w:id="7"/>
-    </w:p>
-    <w:p>
-      <w:pPr>
-        <w:pStyle w:val="Heading2"/>
-      </w:pPr>
-      <w:bookmarkStart w:id="8" w:name="_Toc413089764"/>
-      <w:r>
-        <w:t>GUI</w:t>
-      </w:r>
-      <w:bookmarkEnd w:id="8"/>
-    </w:p>
-    <w:p>
-      <w:r>
-        <w:t xml:space="preserve">The GUI has been built using XML files formatted using </w:t>
-      </w:r>
-      <w:proofErr w:type="spellStart"/>
-      <w:r>
-        <w:t>JSwing</w:t>
-      </w:r>
-      <w:proofErr w:type="spellEnd"/>
-      <w:r>
-        <w:t xml:space="preserve"> and the grid bag pane method. This method focuses on building up a GUI in a tabular form. The GUI frame will have a grid of cells across and down that will be populated by different swing components defined in the XML file. The XML file is able to set the properties of each of these swing components as well as determine the component location within the cells and frame resizing.</w:t>
-      </w:r>
-    </w:p>
-    <w:p>
-      <w:r>
-        <w:t xml:space="preserve">Within the XML file, there are elements for rows, cells and beans. The rows determine vertically where the data following is located, whereas, as one would expect, the cells determine horizontally where it is located. By finding a row, then cell, one can determine approximately where a swing component is located. The bean element type is used to define the swing component that will be in that location as well </w:t>
-      </w:r>
-      <w:r>
-        <w:lastRenderedPageBreak/>
-        <w:t>as a set the properties of said swing component. This method is reproduced for defining the frames of each of the GUIs.</w:t>
-      </w:r>
-    </w:p>
-    <w:p>
-      <w:r>
-        <w:t xml:space="preserve">In order to parse through the XML file to build the frame, a DOM was developed in Java similar to the I/O portion. This DOM steps through the XML file creating the tree structure as it goes to store all of the elements. Once it has stored everything, it begins building each of the components of the swing application. This entire process is done using the </w:t>
-      </w:r>
-      <w:proofErr w:type="spellStart"/>
-      <w:r>
-        <w:t>DocumentBuilderFactory</w:t>
-      </w:r>
-      <w:proofErr w:type="spellEnd"/>
-      <w:r>
-        <w:t xml:space="preserve"> and </w:t>
-      </w:r>
-      <w:proofErr w:type="spellStart"/>
-      <w:r>
-        <w:t>DocumentBuilder</w:t>
-      </w:r>
-      <w:proofErr w:type="spellEnd"/>
-      <w:r>
-        <w:t xml:space="preserve"> classes provided by the World Wide Web Consortium (W3C). We can use the document created to reference any of the swing components we want.</w:t>
-      </w:r>
-    </w:p>
-    <w:p>
-      <w:r>
-        <w:t xml:space="preserve">The next step is to turn the DOM into a class that can create a frame. This is done using the </w:t>
-      </w:r>
-      <w:proofErr w:type="spellStart"/>
-      <w:r>
-        <w:t>GridBagPane</w:t>
-      </w:r>
-      <w:proofErr w:type="spellEnd"/>
-      <w:r>
-        <w:t xml:space="preserve"> class. Within this class, we navigate the nodes of the DOM</w:t>
-      </w:r>
-      <w:r>
-        <w:t>, pulling out the constraints of each cell and adding the cell as a component to the swing frame. In addition, we navigate through the nodes that are beans, pulling out the components that go inside the cells and setting the property descriptors to the ones defined within the XML file. With this class, we can access any of the swing components to add to them or change them using the get method, or just make the frame visible and see how the components and frame is laid out.</w:t>
-      </w:r>
-    </w:p>
-    <w:p>
-      <w:pPr>
-        <w:rPr>
-          <w:noProof/>
-          <w:lang w:eastAsia="en-US"/>
-        </w:rPr>
-      </w:pPr>
-      <w:r>
-        <w:t xml:space="preserve">With all of this work done in the background, we were finally ready to make our first frame. The starting frame, </w:t>
-      </w:r>
-      <w:proofErr w:type="spellStart"/>
-      <w:r>
-        <w:t>BankFrame</w:t>
-      </w:r>
-      <w:proofErr w:type="spellEnd"/>
-      <w:r>
-        <w:t xml:space="preserve">, contains four buttons and a list of all the accounts currently in the bank. Within this frame, the user of the application can </w:t>
-      </w:r>
-      <w:r>
-        <w:t xml:space="preserve">navigate to the </w:t>
-      </w:r>
-      <w:proofErr w:type="spellStart"/>
-      <w:r>
-        <w:t>add</w:t>
-      </w:r>
-      <w:proofErr w:type="spellEnd"/>
-      <w:r>
-        <w:t xml:space="preserve"> account frame, remove a selected account from the bank, use an account and be transferred to the Login frame, or apply the interest calculation to the accounts. Unfortunately, the grid bag method does not have a way to define listeners for swing components so the code associated with that is done in java. This required created four action listeners, one for each of the buttons, then assigning those action listeners to the buttons. However, everything else was completed by the grid bag method, and so our </w:t>
-      </w:r>
-      <w:proofErr w:type="spellStart"/>
-      <w:r>
-        <w:t>BankFrame</w:t>
-      </w:r>
-      <w:proofErr w:type="spellEnd"/>
-      <w:r>
-        <w:t xml:space="preserve"> class is complete.</w:t>
-      </w:r>
-      <w:r>
-        <w:rPr>
-          <w:noProof/>
-          <w:lang w:eastAsia="en-US"/>
-        </w:rPr>
-        <w:t xml:space="preserve"> </w:t>
-      </w:r>
-    </w:p>
-    <w:p>
-      <w:pPr>
-        <w:jc w:val="center"/>
+        <w:object w:dxaOrig="1440" w:dyaOrig="1440" w14:anchorId="17CEAFDF">
+          <v:shapetype id="_x0000_t75" coordsize="21600,21600" o:spt="75" o:preferrelative="t" path="m@4@5l@4@11@9@11@9@5xe" filled="f" stroked="f">
+            <v:stroke joinstyle="miter"/>
+            <v:formulas>
+              <v:f eqn="if lineDrawn pixelLineWidth 0"/>
+              <v:f eqn="sum @0 1 0"/>
+              <v:f eqn="sum 0 0 @1"/>
+              <v:f eqn="prod @2 1 2"/>
+              <v:f eqn="prod @3 21600 pixelWidth"/>
+              <v:f eqn="prod @3 21600 pixelHeight"/>
+              <v:f eqn="sum @0 0 1"/>
+              <v:f eqn="prod @6 1 2"/>
+              <v:f eqn="prod @7 21600 pixelWidth"/>
+              <v:f eqn="sum @8 21600 0"/>
+              <v:f eqn="prod @7 21600 pixelHeight"/>
+              <v:f eqn="sum @10 21600 0"/>
+            </v:formulas>
+            <v:path o:extrusionok="f" gradientshapeok="t" o:connecttype="rect"/>
+            <o:lock v:ext="edit" aspectratio="t"/>
+          </v:shapetype>
+          <v:shape id="_x0000_s1026" type="#_x0000_t75" style="position:absolute;margin-left:-.15pt;margin-top:-.45pt;width:354.3pt;height:276.2pt;z-index:251661312;mso-position-horizontal-relative:text;mso-position-vertical-relative:text" wrapcoords="0 112 -44 223 -44 1005 740 1898 784 2567 3571 2791 1524 2847 1524 4856 8187 5470 1568 5637 1524 7033 4094 7256 10800 7256 1568 7814 1568 9823 3005 9935 10800 9935 1568 10605 1524 11442 4703 11721 10800 11721 1611 12223 1568 13172 10800 13507 1568 13842 1568 14344 3876 14400 1568 14623 1568 16409 8753 17079 1611 17135 1611 17526 10800 17972 1568 18363 1568 18753 10800 18865 566 19367 610 20651 44 20986 -44 21098 -44 21433 131 21433 218 21433 827 20763 827 20651 6358 20428 6489 20037 5226 19758 10756 18865 10800 17972 13935 17581 13935 17135 10756 17079 4660 16130 1829 15293 10800 14400 10800 13507 15329 12670 15329 12614 15503 12223 10800 11721 10103 11163 9450 11051 6097 10828 11018 9935 11758 9042 11802 8540 9276 8316 6576 8093 10800 7256 11105 6921 11279 6474 11279 6363 11148 5972 10800 5470 9189 4577 9145 4577 9494 3684 10800 2791 15852 2735 15721 2233 1524 1898 6445 1116 6576 670 5879 558 218 112 0 112">
+            <v:imagedata r:id="rId15" o:title=""/>
+            <w10:wrap type="square"/>
+          </v:shape>
+          <o:OLEObject Type="Embed" ProgID="Word.OpenDocumentText.12" ShapeID="_x0000_s1026" DrawAspect="Content" ObjectID="_1487438595" r:id="rId16"/>
+        </w:object>
+      </w:r>
+    </w:p>
+    <w:p>
+      <w:pPr>
+        <w:spacing w:line="480" w:lineRule="auto"/>
       </w:pPr>
       <w:r>
         <w:rPr>
@@ -2728,93 +2479,17 @@
           <w:lang w:eastAsia="en-US"/>
         </w:rPr>
         <w:drawing>
-          <wp:inline distT="0" distB="0" distL="0" distR="0" wp14:anchorId="15B45EFA" wp14:editId="1F850CEE">
-            <wp:extent cx="4152900" cy="1133475"/>
-            <wp:effectExtent l="0" t="0" r="0" b="9525"/>
-            <wp:docPr id="1" name="Picture 1"/>
-            <wp:cNvGraphicFramePr>
-              <a:graphicFrameLocks xmlns:a="http://schemas.openxmlformats.org/drawingml/2006/main" noChangeAspect="1"/>
-            </wp:cNvGraphicFramePr>
-            <a:graphic xmlns:a="http://schemas.openxmlformats.org/drawingml/2006/main">
-              <a:graphicData uri="http://schemas.openxmlformats.org/drawingml/2006/picture">
-                <pic:pic xmlns:pic="http://schemas.openxmlformats.org/drawingml/2006/picture">
-                  <pic:nvPicPr>
-                    <pic:cNvPr id="1" name=""/>
-                    <pic:cNvPicPr/>
-                  </pic:nvPicPr>
-                  <pic:blipFill>
-                    <a:blip r:embed="rId16"/>
-                    <a:stretch>
-                      <a:fillRect/>
-                    </a:stretch>
-                  </pic:blipFill>
-                  <pic:spPr>
-                    <a:xfrm>
-                      <a:off x="0" y="0"/>
-                      <a:ext cx="4152900" cy="1133475"/>
-                    </a:xfrm>
-                    <a:prstGeom prst="rect">
-                      <a:avLst/>
-                    </a:prstGeom>
-                  </pic:spPr>
-                </pic:pic>
-              </a:graphicData>
-            </a:graphic>
-          </wp:inline>
-        </w:drawing>
-      </w:r>
-    </w:p>
-    <w:p>
-      <w:r>
-        <w:t xml:space="preserve">Next, each of the smaller frames was written in XML and then pulled out via Java. The </w:t>
-      </w:r>
-      <w:proofErr w:type="spellStart"/>
-      <w:r>
-        <w:t>AddAccountFrame</w:t>
-      </w:r>
-      <w:proofErr w:type="spellEnd"/>
-      <w:r>
-        <w:t xml:space="preserve"> class builds a frame that allows the user to enter a name, password and starting balance and choose between a new checking account </w:t>
-      </w:r>
-      <w:proofErr w:type="gramStart"/>
-      <w:r>
-        <w:t>or</w:t>
-      </w:r>
-      <w:proofErr w:type="gramEnd"/>
-      <w:r>
-        <w:t xml:space="preserve"> savings account. In this frame, the </w:t>
-      </w:r>
-      <w:proofErr w:type="spellStart"/>
-      <w:r>
-        <w:t>textfields</w:t>
-      </w:r>
-      <w:proofErr w:type="spellEnd"/>
-      <w:r>
-        <w:t xml:space="preserve">, radio buttons, and buttons all were pulled from the grid bag pane class. The </w:t>
-      </w:r>
-      <w:proofErr w:type="spellStart"/>
-      <w:r>
-        <w:t>textfields</w:t>
-      </w:r>
-      <w:proofErr w:type="spellEnd"/>
-      <w:r>
-        <w:t xml:space="preserve"> and radio buttons were used to send data to the database while the buttons had action listeners added to them.</w:t>
-      </w:r>
-    </w:p>
-    <w:p>
-      <w:pPr>
-        <w:jc w:val="center"/>
-      </w:pPr>
-      <w:r>
-        <w:rPr>
-          <w:noProof/>
-          <w:lang w:eastAsia="en-US"/>
-        </w:rPr>
-        <w:lastRenderedPageBreak/>
-        <w:drawing>
-          <wp:inline distT="0" distB="0" distL="0" distR="0" wp14:anchorId="69E2C107" wp14:editId="0DF7488E">
-            <wp:extent cx="2343150" cy="1485900"/>
-            <wp:effectExtent l="0" t="0" r="0" b="0"/>
+          <wp:anchor distT="0" distB="0" distL="114300" distR="114300" simplePos="0" relativeHeight="251668992" behindDoc="0" locked="0" layoutInCell="1" allowOverlap="1" wp14:anchorId="0762829A" wp14:editId="69390A43">
+            <wp:simplePos x="0" y="0"/>
+            <wp:positionH relativeFrom="column">
+              <wp:posOffset>57785</wp:posOffset>
+            </wp:positionH>
+            <wp:positionV relativeFrom="paragraph">
+              <wp:posOffset>584835</wp:posOffset>
+            </wp:positionV>
+            <wp:extent cx="1271905" cy="1294130"/>
+            <wp:effectExtent l="0" t="0" r="4445" b="1270"/>
+            <wp:wrapSquare wrapText="bothSides"/>
             <wp:docPr id="2" name="Picture 2"/>
             <wp:cNvGraphicFramePr>
               <a:graphicFrameLocks xmlns:a="http://schemas.openxmlformats.org/drawingml/2006/main" noChangeAspect="1"/>
@@ -2823,77 +2498,201 @@
               <a:graphicData uri="http://schemas.openxmlformats.org/drawingml/2006/picture">
                 <pic:pic xmlns:pic="http://schemas.openxmlformats.org/drawingml/2006/picture">
                   <pic:nvPicPr>
-                    <pic:cNvPr id="1" name=""/>
+                    <pic:cNvPr id="0" name="test.png"/>
                     <pic:cNvPicPr/>
                   </pic:nvPicPr>
-                  <pic:blipFill>
-                    <a:blip r:embed="rId17"/>
-                    <a:stretch>
-                      <a:fillRect/>
-                    </a:stretch>
+                  <pic:blipFill rotWithShape="1">
+                    <a:blip r:embed="rId17">
+                      <a:extLst>
+                        <a:ext uri="{28A0092B-C50C-407E-A947-70E740481C1C}">
+                          <a14:useLocalDpi xmlns:a14="http://schemas.microsoft.com/office/drawing/2010/main" val="0"/>
+                        </a:ext>
+                      </a:extLst>
+                    </a:blip>
+                    <a:srcRect l="68941" t="49904" r="7766" b="15992"/>
+                    <a:stretch/>
                   </pic:blipFill>
-                  <pic:spPr>
+                  <pic:spPr bwMode="auto">
                     <a:xfrm>
                       <a:off x="0" y="0"/>
-                      <a:ext cx="2343150" cy="1485900"/>
+                      <a:ext cx="1271905" cy="1294130"/>
                     </a:xfrm>
                     <a:prstGeom prst="rect">
                       <a:avLst/>
                     </a:prstGeom>
+                    <a:ln>
+                      <a:noFill/>
+                    </a:ln>
+                    <a:extLst>
+                      <a:ext uri="{53640926-AAD7-44D8-BBD7-CCE9431645EC}">
+                        <a14:shadowObscured xmlns:a14="http://schemas.microsoft.com/office/drawing/2010/main"/>
+                      </a:ext>
+                    </a:extLst>
                   </pic:spPr>
                 </pic:pic>
               </a:graphicData>
             </a:graphic>
-          </wp:inline>
+            <wp14:sizeRelH relativeFrom="page">
+              <wp14:pctWidth>0</wp14:pctWidth>
+            </wp14:sizeRelH>
+            <wp14:sizeRelV relativeFrom="page">
+              <wp14:pctHeight>0</wp14:pctHeight>
+            </wp14:sizeRelV>
+          </wp:anchor>
         </w:drawing>
       </w:r>
     </w:p>
     <w:p>
-      <w:r>
-        <w:t xml:space="preserve">Following this, the </w:t>
-      </w:r>
-      <w:proofErr w:type="spellStart"/>
-      <w:r>
-        <w:t>LoginFrame</w:t>
-      </w:r>
-      <w:proofErr w:type="spellEnd"/>
-      <w:r>
-        <w:t xml:space="preserve"> XML and Java were created. This frame allows a user to login to his or her account if a correct name and password combination is provided. Once again, the </w:t>
-      </w:r>
-      <w:proofErr w:type="spellStart"/>
-      <w:r>
-        <w:t>textfields</w:t>
-      </w:r>
-      <w:proofErr w:type="spellEnd"/>
-      <w:r>
-        <w:t xml:space="preserve"> and buttons were pulled from the grid bag and referenced or </w:t>
-      </w:r>
-      <w:r>
-        <w:t xml:space="preserve">had action listeners appended. If the user logins in correctly, they open a frame that gives the user the chance to make </w:t>
-      </w:r>
-      <w:proofErr w:type="gramStart"/>
-      <w:r>
-        <w:t>a withdraw</w:t>
-      </w:r>
-      <w:proofErr w:type="gramEnd"/>
-      <w:r>
-        <w:t xml:space="preserve"> or deposit, as well as see their current balance. </w:t>
-      </w:r>
-    </w:p>
-    <w:p>
-      <w:pPr>
-        <w:jc w:val="center"/>
-      </w:pPr>
-      <w:r>
+      <w:pPr>
+        <w:spacing w:line="480" w:lineRule="auto"/>
+      </w:pPr>
+    </w:p>
+    <w:p>
+      <w:pPr>
+        <w:spacing w:line="480" w:lineRule="auto"/>
+      </w:pPr>
+    </w:p>
+    <w:p>
+      <w:pPr>
+        <w:spacing w:line="480" w:lineRule="auto"/>
+      </w:pPr>
+    </w:p>
+    <w:p>
+      <w:pPr>
+        <w:spacing w:line="480" w:lineRule="auto"/>
+      </w:pPr>
+    </w:p>
+    <w:p>
+      <w:pPr>
+        <w:pStyle w:val="Heading1"/>
+      </w:pPr>
+      <w:r>
+        <w:t>Description of Code</w:t>
+      </w:r>
+      <w:r>
+        <w:t xml:space="preserve"> (with pics!)</w:t>
+      </w:r>
+      <w:bookmarkEnd w:id="5"/>
+    </w:p>
+    <w:p>
+      <w:pPr>
+        <w:spacing w:line="480" w:lineRule="auto"/>
+      </w:pPr>
+      <w:r>
+        <w:t xml:space="preserve">The application is a rewrite of the Bank application using XML for data storage and </w:t>
+      </w:r>
+      <w:r>
+        <w:t>G</w:t>
+      </w:r>
+      <w:r>
+        <w:t>UI. The account classes</w:t>
+      </w:r>
+      <w:r>
+        <w:t xml:space="preserve"> and tests</w:t>
+      </w:r>
+      <w:r>
+        <w:t xml:space="preserve"> are the same as those of the original bank program.</w:t>
+      </w:r>
+    </w:p>
+    <w:p>
+      <w:pPr>
+        <w:pStyle w:val="Heading2"/>
+        <w:spacing w:line="480" w:lineRule="auto"/>
+      </w:pPr>
+      <w:bookmarkStart w:id="6" w:name="_Toc413106351"/>
+      <w:r>
+        <w:t>GUI</w:t>
+      </w:r>
+      <w:bookmarkEnd w:id="6"/>
+    </w:p>
+    <w:p>
+      <w:pPr>
+        <w:spacing w:line="480" w:lineRule="auto"/>
+      </w:pPr>
+      <w:r>
+        <w:t>Similar to the first</w:t>
+      </w:r>
+      <w:r>
+        <w:t xml:space="preserve"> the GUI displays the functions of the account and bank</w:t>
+      </w:r>
+      <w:r>
+        <w:t xml:space="preserve"> (</w:t>
+      </w:r>
+      <w:r>
+        <w:t xml:space="preserve">now basic </w:t>
+      </w:r>
+      <w:r>
+        <w:t>bank)</w:t>
+      </w:r>
+      <w:r>
+        <w:t xml:space="preserve"> classes.</w:t>
+      </w:r>
+      <w:r>
+        <w:t xml:space="preserve"> Some alterations were made to the GUI.</w:t>
+      </w:r>
+    </w:p>
+    <w:p>
+      <w:pPr>
+        <w:spacing w:line="480" w:lineRule="auto"/>
+      </w:pPr>
+      <w:r>
+        <w:t>The GUI has been built using XML files formatted using JSwing and the grid bag pane method. This method focuses on building up a GUI in a tabular form. The GUI frame will have a grid of cells across and down that will be populated by different swing components defined in the XML file. The XML file is able to set the properties of each of these swing components as well as determine the component location within the cells and frame resizing.</w:t>
+      </w:r>
+    </w:p>
+    <w:p>
+      <w:pPr>
+        <w:spacing w:line="480" w:lineRule="auto"/>
+      </w:pPr>
+      <w:r>
+        <w:lastRenderedPageBreak/>
+        <w:t>Within the XML file, there are elements for rows, cells and beans. The rows determine vertically where the data following is located, whereas, as one would expect, the cells determine horizontally where it is located. By finding a row, then cell, one can determine approximately where a swing component is located. The bean element type is used to define the swing component that will be in that location as well as a set the properties of said swing component. This method is reproduced for defining the frames of each of the GUIs.</w:t>
+      </w:r>
+      <w:r>
+        <w:t xml:space="preserve"> A snippet of an XML file used in this project is shown on the next page.</w:t>
+      </w:r>
+    </w:p>
+    <w:p>
+      <w:pPr>
+        <w:spacing w:line="480" w:lineRule="auto"/>
+      </w:pPr>
+      <w:r>
+        <w:t>In order to parse through the XML file to build the frame, a DOM was developed in Java similar to the I/O portion. This DOM steps through the XML file creating the tree structure as it goes to store all of the elements. Once it has stored everything, it begins building each of the components of the swing application. This entire process is done using the DocumentBuilderFactory and DocumentBuilder classes provided by the World Wide Web Consortium (W3C). We can use the document created to reference any of the swing components we want.</w:t>
+      </w:r>
+    </w:p>
+    <w:p>
+      <w:pPr>
+        <w:spacing w:line="480" w:lineRule="auto"/>
         <w:rPr>
           <w:noProof/>
           <w:lang w:eastAsia="en-US"/>
         </w:rPr>
+      </w:pPr>
+      <w:r>
+        <w:t>The next step is to turn the DOM into a class that can create a frame. This is done using the GridBagPane class. Within this class, we navigate the nodes of the DOM, pulling out the constraints of each cell and adding the cell as a component to the swing frame. In addition, we navigate through the nodes that are beans, pulling out the components that go inside the cells and setting the property descriptors to the ones defined within the XML file. With this class, we can access any of the swing components to add to them or change them using the get method, or just make the frame visible and see how the components and frame is laid out.</w:t>
+      </w:r>
+      <w:r>
+        <w:rPr>
+          <w:noProof/>
+          <w:lang w:eastAsia="en-US"/>
+        </w:rPr>
+        <w:t xml:space="preserve"> </w:t>
+      </w:r>
+    </w:p>
+    <w:p>
+      <w:pPr>
+        <w:spacing w:line="480" w:lineRule="auto"/>
+      </w:pPr>
+      <w:r>
+        <w:rPr>
+          <w:noProof/>
+          <w:lang w:eastAsia="en-US"/>
+        </w:rPr>
+        <w:lastRenderedPageBreak/>
         <w:drawing>
-          <wp:inline distT="0" distB="0" distL="0" distR="0" wp14:anchorId="787EA6AD" wp14:editId="7CB6F97E">
-            <wp:extent cx="2171700" cy="1095375"/>
-            <wp:effectExtent l="0" t="0" r="0" b="9525"/>
-            <wp:docPr id="3" name="Picture 3"/>
+          <wp:inline distT="0" distB="0" distL="0" distR="0" wp14:anchorId="4C4B8EA5" wp14:editId="09AC35C6">
+            <wp:extent cx="5943600" cy="6891020"/>
+            <wp:effectExtent l="0" t="0" r="0" b="5080"/>
+            <wp:docPr id="25" name="Picture 25"/>
             <wp:cNvGraphicFramePr>
               <a:graphicFrameLocks xmlns:a="http://schemas.openxmlformats.org/drawingml/2006/main" noChangeAspect="1"/>
             </wp:cNvGraphicFramePr>
@@ -2913,7 +2712,7 @@
                   <pic:spPr>
                     <a:xfrm>
                       <a:off x="0" y="0"/>
-                      <a:ext cx="2171700" cy="1095375"/>
+                      <a:ext cx="5943600" cy="6891020"/>
                     </a:xfrm>
                     <a:prstGeom prst="rect">
                       <a:avLst/>
@@ -2925,22 +2724,46 @@
           </wp:inline>
         </w:drawing>
       </w:r>
-      <w:r>
-        <w:tab/>
-      </w:r>
-      <w:r>
-        <w:tab/>
-      </w:r>
+    </w:p>
+    <w:p>
+      <w:pPr>
+        <w:spacing w:line="480" w:lineRule="auto"/>
+        <w:rPr>
+          <w:noProof/>
+          <w:lang w:eastAsia="en-US"/>
+        </w:rPr>
+      </w:pPr>
+      <w:r>
+        <w:t xml:space="preserve">With all of this work done in the background, we were finally ready to make our first frame. The starting frame, BankFrame, contains four buttons and a list of all the accounts currently in the bank. Within this frame, the user of the application can navigate to the add account frame, remove a selected account from </w:t>
+      </w:r>
+      <w:r>
+        <w:lastRenderedPageBreak/>
+        <w:t>the bank, use an account and be transferred to the Login frame, or apply the interest calculation to the accounts. Unfortunately, the grid bag method does not have a way to define listeners for swing components so the code associated with that is done in java. This required created four action listeners, one for each of the buttons, then assigning those action listeners to the buttons. However, everything else was completed by the grid bag method, and so our BankFrame class is complete.</w:t>
+      </w:r>
+      <w:r>
+        <w:rPr>
+          <w:noProof/>
+          <w:lang w:eastAsia="en-US"/>
+        </w:rPr>
+        <w:t xml:space="preserve"> </w:t>
+      </w:r>
+    </w:p>
+    <w:p>
+      <w:pPr>
+        <w:spacing w:line="480" w:lineRule="auto"/>
+        <w:jc w:val="center"/>
+      </w:pPr>
+      <w:commentRangeStart w:id="7"/>
       <w:r>
         <w:rPr>
           <w:noProof/>
           <w:lang w:eastAsia="en-US"/>
         </w:rPr>
         <w:drawing>
-          <wp:inline distT="0" distB="0" distL="0" distR="0" wp14:anchorId="241A9692" wp14:editId="689FDE44">
-            <wp:extent cx="1866900" cy="1095375"/>
+          <wp:inline distT="0" distB="0" distL="0" distR="0" wp14:anchorId="2E979AA3" wp14:editId="0914316A">
+            <wp:extent cx="4152900" cy="1133475"/>
             <wp:effectExtent l="0" t="0" r="0" b="9525"/>
-            <wp:docPr id="4" name="Picture 4"/>
+            <wp:docPr id="12" name="Picture 12"/>
             <wp:cNvGraphicFramePr>
               <a:graphicFrameLocks xmlns:a="http://schemas.openxmlformats.org/drawingml/2006/main" noChangeAspect="1"/>
             </wp:cNvGraphicFramePr>
@@ -2960,6 +2783,171 @@
                   <pic:spPr>
                     <a:xfrm>
                       <a:off x="0" y="0"/>
+                      <a:ext cx="4152900" cy="1133475"/>
+                    </a:xfrm>
+                    <a:prstGeom prst="rect">
+                      <a:avLst/>
+                    </a:prstGeom>
+                  </pic:spPr>
+                </pic:pic>
+              </a:graphicData>
+            </a:graphic>
+          </wp:inline>
+        </w:drawing>
+      </w:r>
+      <w:commentRangeEnd w:id="7"/>
+      <w:r>
+        <w:rPr>
+          <w:rStyle w:val="CommentReference"/>
+        </w:rPr>
+        <w:commentReference w:id="7"/>
+      </w:r>
+    </w:p>
+    <w:p>
+      <w:pPr>
+        <w:spacing w:line="480" w:lineRule="auto"/>
+      </w:pPr>
+      <w:r>
+        <w:t>Next, each of the smaller frames was written in XML and then pulled out via Java. The AddAccountFrame class builds a frame that allows the user to enter a name, password and starting balance and choose between a new checking account or savings account. In this frame, the textfields, radio buttons, and buttons all were pulled from the grid bag pane class. The textfields and radio buttons were used to send data to the database while the buttons had action listeners added to them.</w:t>
+      </w:r>
+    </w:p>
+    <w:p>
+      <w:pPr>
+        <w:spacing w:line="480" w:lineRule="auto"/>
+        <w:jc w:val="center"/>
+      </w:pPr>
+      <w:r>
+        <w:rPr>
+          <w:noProof/>
+          <w:lang w:eastAsia="en-US"/>
+        </w:rPr>
+        <w:drawing>
+          <wp:inline distT="0" distB="0" distL="0" distR="0" wp14:anchorId="66B86CF2" wp14:editId="4C387E05">
+            <wp:extent cx="2343150" cy="1485900"/>
+            <wp:effectExtent l="0" t="0" r="0" b="0"/>
+            <wp:docPr id="13" name="Picture 13"/>
+            <wp:cNvGraphicFramePr>
+              <a:graphicFrameLocks xmlns:a="http://schemas.openxmlformats.org/drawingml/2006/main" noChangeAspect="1"/>
+            </wp:cNvGraphicFramePr>
+            <a:graphic xmlns:a="http://schemas.openxmlformats.org/drawingml/2006/main">
+              <a:graphicData uri="http://schemas.openxmlformats.org/drawingml/2006/picture">
+                <pic:pic xmlns:pic="http://schemas.openxmlformats.org/drawingml/2006/picture">
+                  <pic:nvPicPr>
+                    <pic:cNvPr id="1" name=""/>
+                    <pic:cNvPicPr/>
+                  </pic:nvPicPr>
+                  <pic:blipFill>
+                    <a:blip r:embed="rId22"/>
+                    <a:stretch>
+                      <a:fillRect/>
+                    </a:stretch>
+                  </pic:blipFill>
+                  <pic:spPr>
+                    <a:xfrm>
+                      <a:off x="0" y="0"/>
+                      <a:ext cx="2343150" cy="1485900"/>
+                    </a:xfrm>
+                    <a:prstGeom prst="rect">
+                      <a:avLst/>
+                    </a:prstGeom>
+                  </pic:spPr>
+                </pic:pic>
+              </a:graphicData>
+            </a:graphic>
+          </wp:inline>
+        </w:drawing>
+      </w:r>
+    </w:p>
+    <w:p>
+      <w:pPr>
+        <w:spacing w:line="480" w:lineRule="auto"/>
+      </w:pPr>
+      <w:r>
+        <w:t xml:space="preserve">Following this, the LoginFrame XML and Java were created. This frame allows a user to login to his or her account if a correct name and password combination is provided. Once again, the textfields and buttons were pulled from the grid bag and referenced or had action listeners appended. If the user logins in correctly, they open a frame that gives the user the chance to make a withdraw or deposit, as well as see their current balance. </w:t>
+      </w:r>
+    </w:p>
+    <w:p>
+      <w:pPr>
+        <w:spacing w:line="480" w:lineRule="auto"/>
+        <w:jc w:val="center"/>
+      </w:pPr>
+      <w:r>
+        <w:rPr>
+          <w:noProof/>
+          <w:lang w:eastAsia="en-US"/>
+        </w:rPr>
+        <w:lastRenderedPageBreak/>
+        <w:drawing>
+          <wp:inline distT="0" distB="0" distL="0" distR="0" wp14:anchorId="2E475431" wp14:editId="0175B57E">
+            <wp:extent cx="2171700" cy="1095375"/>
+            <wp:effectExtent l="0" t="0" r="0" b="9525"/>
+            <wp:docPr id="14" name="Picture 14"/>
+            <wp:cNvGraphicFramePr>
+              <a:graphicFrameLocks xmlns:a="http://schemas.openxmlformats.org/drawingml/2006/main" noChangeAspect="1"/>
+            </wp:cNvGraphicFramePr>
+            <a:graphic xmlns:a="http://schemas.openxmlformats.org/drawingml/2006/main">
+              <a:graphicData uri="http://schemas.openxmlformats.org/drawingml/2006/picture">
+                <pic:pic xmlns:pic="http://schemas.openxmlformats.org/drawingml/2006/picture">
+                  <pic:nvPicPr>
+                    <pic:cNvPr id="1" name=""/>
+                    <pic:cNvPicPr/>
+                  </pic:nvPicPr>
+                  <pic:blipFill>
+                    <a:blip r:embed="rId23"/>
+                    <a:stretch>
+                      <a:fillRect/>
+                    </a:stretch>
+                  </pic:blipFill>
+                  <pic:spPr>
+                    <a:xfrm>
+                      <a:off x="0" y="0"/>
+                      <a:ext cx="2171700" cy="1095375"/>
+                    </a:xfrm>
+                    <a:prstGeom prst="rect">
+                      <a:avLst/>
+                    </a:prstGeom>
+                  </pic:spPr>
+                </pic:pic>
+              </a:graphicData>
+            </a:graphic>
+          </wp:inline>
+        </w:drawing>
+      </w:r>
+      <w:r>
+        <w:tab/>
+      </w:r>
+      <w:r>
+        <w:tab/>
+      </w:r>
+      <w:r>
+        <w:rPr>
+          <w:noProof/>
+          <w:lang w:eastAsia="en-US"/>
+        </w:rPr>
+        <w:drawing>
+          <wp:inline distT="0" distB="0" distL="0" distR="0" wp14:anchorId="1BC06683" wp14:editId="3F296ADC">
+            <wp:extent cx="1866900" cy="1095375"/>
+            <wp:effectExtent l="0" t="0" r="0" b="9525"/>
+            <wp:docPr id="15" name="Picture 15"/>
+            <wp:cNvGraphicFramePr>
+              <a:graphicFrameLocks xmlns:a="http://schemas.openxmlformats.org/drawingml/2006/main" noChangeAspect="1"/>
+            </wp:cNvGraphicFramePr>
+            <a:graphic xmlns:a="http://schemas.openxmlformats.org/drawingml/2006/main">
+              <a:graphicData uri="http://schemas.openxmlformats.org/drawingml/2006/picture">
+                <pic:pic xmlns:pic="http://schemas.openxmlformats.org/drawingml/2006/picture">
+                  <pic:nvPicPr>
+                    <pic:cNvPr id="1" name=""/>
+                    <pic:cNvPicPr/>
+                  </pic:nvPicPr>
+                  <pic:blipFill>
+                    <a:blip r:embed="rId24"/>
+                    <a:stretch>
+                      <a:fillRect/>
+                    </a:stretch>
+                  </pic:blipFill>
+                  <pic:spPr>
+                    <a:xfrm>
+                      <a:off x="0" y="0"/>
                       <a:ext cx="1866900" cy="1095375"/>
                     </a:xfrm>
                     <a:prstGeom prst="rect">
@@ -2974,15 +2962,16 @@
       </w:r>
     </w:p>
     <w:p>
-      <w:r>
-        <w:t xml:space="preserve">Finally, the last frame to be added </w:t>
-      </w:r>
-      <w:r>
-        <w:t>is the Interest frame. This frame shows a complete list of all accounts and provides details as to the interest operation that was performed on each account through a textbox.</w:t>
-      </w:r>
-    </w:p>
-    <w:p>
-      <w:pPr>
+      <w:pPr>
+        <w:spacing w:line="480" w:lineRule="auto"/>
+      </w:pPr>
+      <w:r>
+        <w:t>Finally, the last frame to be added is the Interest frame. This frame shows a complete list of all accounts and provides details as to the interest operation that was performed on each account through a textbox.</w:t>
+      </w:r>
+    </w:p>
+    <w:p>
+      <w:pPr>
+        <w:spacing w:line="480" w:lineRule="auto"/>
         <w:jc w:val="center"/>
       </w:pPr>
       <w:r>
@@ -2991,10 +2980,10 @@
           <w:lang w:eastAsia="en-US"/>
         </w:rPr>
         <w:drawing>
-          <wp:inline distT="0" distB="0" distL="0" distR="0" wp14:anchorId="33DD1105" wp14:editId="28452BDD">
+          <wp:inline distT="0" distB="0" distL="0" distR="0" wp14:anchorId="32F552E6" wp14:editId="087A22F7">
             <wp:extent cx="1781175" cy="1333500"/>
             <wp:effectExtent l="0" t="0" r="9525" b="0"/>
-            <wp:docPr id="5" name="Picture 5"/>
+            <wp:docPr id="16" name="Picture 16"/>
             <wp:cNvGraphicFramePr>
               <a:graphicFrameLocks xmlns:a="http://schemas.openxmlformats.org/drawingml/2006/main" noChangeAspect="1"/>
             </wp:cNvGraphicFramePr>
@@ -3006,7 +2995,7 @@
                     <pic:cNvPicPr/>
                   </pic:nvPicPr>
                   <pic:blipFill>
-                    <a:blip r:embed="rId20"/>
+                    <a:blip r:embed="rId25"/>
                     <a:stretch>
                       <a:fillRect/>
                     </a:stretch>
@@ -3028,38 +3017,409 @@
       </w:r>
     </w:p>
     <w:p>
+      <w:pPr>
+        <w:spacing w:line="480" w:lineRule="auto"/>
+      </w:pPr>
       <w:r>
         <w:t>Each of these frames were developed first in XML. Then, the XML was parsed in order to create a DOM tree containing a tree of nodes from the XML file. This DOM tree is traversed, pulling out the location and information for each of the cells that should be in a frame as well as the swing components and properties that populate each of the cells. With this grid bag method, the frame itself becomes populated, but has absolutely no functionality yet. Within each of the frame classes, we must add action listeners for the buttons and pull data that is put into each of the text areas. Once these few lines of code are written, we have a working GUI interface!</w:t>
       </w:r>
     </w:p>
     <w:p>
       <w:pPr>
-        <w:pStyle w:val="Heading3"/>
-      </w:pPr>
+        <w:pStyle w:val="Heading2"/>
+      </w:pPr>
+      <w:bookmarkStart w:id="8" w:name="_Toc413106352"/>
+      <w:r>
+        <w:rPr>
+          <w:noProof/>
+          <w:lang w:eastAsia="en-US"/>
+        </w:rPr>
+        <w:drawing>
+          <wp:anchor distT="0" distB="0" distL="114300" distR="114300" simplePos="0" relativeHeight="251635200" behindDoc="0" locked="0" layoutInCell="1" allowOverlap="1" wp14:anchorId="509C164D" wp14:editId="0F106723">
+            <wp:simplePos x="0" y="0"/>
+            <wp:positionH relativeFrom="column">
+              <wp:posOffset>3917315</wp:posOffset>
+            </wp:positionH>
+            <wp:positionV relativeFrom="paragraph">
+              <wp:posOffset>113665</wp:posOffset>
+            </wp:positionV>
+            <wp:extent cx="1971675" cy="1486535"/>
+            <wp:effectExtent l="0" t="0" r="9525" b="0"/>
+            <wp:wrapSquare wrapText="bothSides"/>
+            <wp:docPr id="1" name="Picture 1"/>
+            <wp:cNvGraphicFramePr>
+              <a:graphicFrameLocks xmlns:a="http://schemas.openxmlformats.org/drawingml/2006/main" noChangeAspect="1"/>
+            </wp:cNvGraphicFramePr>
+            <a:graphic xmlns:a="http://schemas.openxmlformats.org/drawingml/2006/main">
+              <a:graphicData uri="http://schemas.openxmlformats.org/drawingml/2006/picture">
+                <pic:pic xmlns:pic="http://schemas.openxmlformats.org/drawingml/2006/picture">
+                  <pic:nvPicPr>
+                    <pic:cNvPr id="0" name="XMLIO.png"/>
+                    <pic:cNvPicPr/>
+                  </pic:nvPicPr>
+                  <pic:blipFill rotWithShape="1">
+                    <a:blip r:embed="rId26">
+                      <a:extLst>
+                        <a:ext uri="{28A0092B-C50C-407E-A947-70E740481C1C}">
+                          <a14:useLocalDpi xmlns:a14="http://schemas.microsoft.com/office/drawing/2010/main" val="0"/>
+                        </a:ext>
+                      </a:extLst>
+                    </a:blip>
+                    <a:srcRect l="1" r="66801" b="63969"/>
+                    <a:stretch/>
+                  </pic:blipFill>
+                  <pic:spPr bwMode="auto">
+                    <a:xfrm>
+                      <a:off x="0" y="0"/>
+                      <a:ext cx="1971675" cy="1486535"/>
+                    </a:xfrm>
+                    <a:prstGeom prst="rect">
+                      <a:avLst/>
+                    </a:prstGeom>
+                    <a:ln>
+                      <a:noFill/>
+                    </a:ln>
+                    <a:extLst>
+                      <a:ext uri="{53640926-AAD7-44D8-BBD7-CCE9431645EC}">
+                        <a14:shadowObscured xmlns:a14="http://schemas.microsoft.com/office/drawing/2010/main"/>
+                      </a:ext>
+                    </a:extLst>
+                  </pic:spPr>
+                </pic:pic>
+              </a:graphicData>
+            </a:graphic>
+            <wp14:sizeRelH relativeFrom="page">
+              <wp14:pctWidth>0</wp14:pctWidth>
+            </wp14:sizeRelH>
+            <wp14:sizeRelV relativeFrom="page">
+              <wp14:pctHeight>0</wp14:pctHeight>
+            </wp14:sizeRelV>
+          </wp:anchor>
+        </w:drawing>
+      </w:r>
+      <w:r>
+        <w:t>XMLIO</w:t>
+      </w:r>
+      <w:bookmarkEnd w:id="8"/>
+    </w:p>
+    <w:p>
+      <w:pPr>
+        <w:pStyle w:val="Heading2"/>
+        <w:spacing w:line="480" w:lineRule="auto"/>
+      </w:pPr>
+    </w:p>
+    <w:p>
+      <w:pPr>
+        <w:spacing w:line="480" w:lineRule="auto"/>
+      </w:pPr>
+      <w:r>
+        <w:t>The XMLIO is pretty simple</w:t>
+      </w:r>
+      <w:r>
+        <w:t xml:space="preserve"> it only has two methods. These methods read and write data to XML files for storage. </w:t>
+      </w:r>
+      <w:r>
+        <w:t>This portion uses the DOM and passes the document to the database so it can be parsed.</w:t>
+      </w:r>
+    </w:p>
+    <w:p>
+      <w:pPr>
+        <w:spacing w:line="480" w:lineRule="auto"/>
+      </w:pPr>
+      <w:r>
+        <w:lastRenderedPageBreak/>
+        <w:t>The Document Object Model (DOM) is a method of storing data to make strictly formatted documents simple to parse and generate.</w:t>
+      </w:r>
+      <w:r>
+        <w:t xml:space="preserve"> This is discussed further in the section entitled </w:t>
+      </w:r>
+      <w:r>
+        <w:fldChar w:fldCharType="begin"/>
+      </w:r>
+      <w:r>
+        <w:instrText xml:space="preserve"> REF _Ref413103100 \h </w:instrText>
+      </w:r>
+      <w:r>
+        <w:instrText xml:space="preserve"> \* MERGEFORMAT </w:instrText>
+      </w:r>
+      <w:r>
+        <w:fldChar w:fldCharType="separate"/>
+      </w:r>
+      <w:r>
+        <w:t>Using a Document Object Model</w:t>
+      </w:r>
+      <w:r>
+        <w:fldChar w:fldCharType="end"/>
+      </w:r>
+      <w:r>
+        <w:t xml:space="preserve">. </w:t>
+      </w:r>
+      <w:r>
+        <w:t xml:space="preserve"> </w:t>
+      </w:r>
+    </w:p>
+    <w:p>
+      <w:pPr>
+        <w:pStyle w:val="Heading2"/>
+      </w:pPr>
+    </w:p>
+    <w:p>
+      <w:pPr>
+        <w:pStyle w:val="Heading2"/>
+      </w:pPr>
+      <w:bookmarkStart w:id="9" w:name="_Toc413106353"/>
+      <w:commentRangeStart w:id="10"/>
+      <w:r>
+        <w:t>Database</w:t>
+      </w:r>
+      <w:commentRangeEnd w:id="10"/>
+      <w:r>
+        <w:rPr>
+          <w:rStyle w:val="CommentReference"/>
+          <w:rFonts w:asciiTheme="minorHAnsi" w:hAnsiTheme="minorHAnsi"/>
+          <w:color w:val="auto"/>
+        </w:rPr>
+        <w:commentReference w:id="10"/>
+      </w:r>
+      <w:bookmarkEnd w:id="9"/>
+    </w:p>
+    <w:p>
+      <w:pPr>
+        <w:pStyle w:val="Heading1"/>
+      </w:pPr>
+    </w:p>
+    <w:p>
+      <w:pPr>
+        <w:pStyle w:val="Heading1"/>
+      </w:pPr>
+    </w:p>
+    <w:p>
+      <w:pPr>
+        <w:pStyle w:val="Heading1"/>
+      </w:pPr>
+    </w:p>
+    <w:p>
+      <w:pPr>
+        <w:pStyle w:val="Heading1"/>
+      </w:pPr>
+    </w:p>
+    <w:p>
+      <w:pPr>
+        <w:pStyle w:val="Heading1"/>
+      </w:pPr>
+    </w:p>
+    <w:p>
+      <w:pPr>
+        <w:pStyle w:val="Heading1"/>
+      </w:pPr>
+    </w:p>
+    <w:p>
+      <w:pPr>
+        <w:pStyle w:val="Heading1"/>
+      </w:pPr>
+    </w:p>
+    <w:p>
+      <w:pPr>
+        <w:pStyle w:val="Heading1"/>
+      </w:pPr>
+    </w:p>
+    <w:p>
+      <w:pPr>
+        <w:pStyle w:val="Heading1"/>
+      </w:pPr>
+      <w:bookmarkStart w:id="11" w:name="_Toc413106354"/>
+      <w:r>
+        <w:t>Distributed Version Control System</w:t>
+      </w:r>
+      <w:bookmarkEnd w:id="11"/>
+    </w:p>
+    <w:p>
+      <w:pPr>
+        <w:spacing w:line="480" w:lineRule="auto"/>
+      </w:pPr>
+      <w:r>
+        <w:t>The DVCS was used as central area for all the files related to this project including the report.</w:t>
+      </w:r>
+    </w:p>
+    <w:p>
+      <w:pPr>
+        <w:pStyle w:val="Heading2"/>
+        <w:rPr>
+          <w:noProof/>
+          <w:lang w:eastAsia="en-US"/>
+        </w:rPr>
+      </w:pPr>
+      <w:bookmarkStart w:id="12" w:name="_Toc413106355"/>
+      <w:r>
+        <w:t>An Picture is worth 1000 words</w:t>
+      </w:r>
+      <w:bookmarkEnd w:id="12"/>
+      <w:r>
+        <w:rPr>
+          <w:noProof/>
+          <w:lang w:eastAsia="en-US"/>
+        </w:rPr>
+        <w:t xml:space="preserve"> </w:t>
+      </w:r>
+    </w:p>
+    <w:p>
+      <w:r>
+        <w:rPr>
+          <w:noProof/>
+          <w:lang w:eastAsia="en-US"/>
+        </w:rPr>
+        <w:lastRenderedPageBreak/>
+        <w:drawing>
+          <wp:anchor distT="0" distB="0" distL="114300" distR="114300" simplePos="0" relativeHeight="251662336" behindDoc="0" locked="0" layoutInCell="1" allowOverlap="1" wp14:anchorId="5BFE5653" wp14:editId="4742A5F6">
+            <wp:simplePos x="0" y="0"/>
+            <wp:positionH relativeFrom="column">
+              <wp:posOffset>0</wp:posOffset>
+            </wp:positionH>
+            <wp:positionV relativeFrom="paragraph">
+              <wp:posOffset>467995</wp:posOffset>
+            </wp:positionV>
+            <wp:extent cx="5943600" cy="3117215"/>
+            <wp:effectExtent l="0" t="0" r="0" b="6985"/>
+            <wp:wrapSquare wrapText="bothSides"/>
+            <wp:docPr id="3" name="Picture 3"/>
+            <wp:cNvGraphicFramePr>
+              <a:graphicFrameLocks xmlns:a="http://schemas.openxmlformats.org/drawingml/2006/main" noChangeAspect="1"/>
+            </wp:cNvGraphicFramePr>
+            <a:graphic xmlns:a="http://schemas.openxmlformats.org/drawingml/2006/main">
+              <a:graphicData uri="http://schemas.openxmlformats.org/drawingml/2006/picture">
+                <pic:pic xmlns:pic="http://schemas.openxmlformats.org/drawingml/2006/picture">
+                  <pic:nvPicPr>
+                    <pic:cNvPr id="0" name=""/>
+                    <pic:cNvPicPr/>
+                  </pic:nvPicPr>
+                  <pic:blipFill>
+                    <a:blip r:embed="rId27">
+                      <a:extLst>
+                        <a:ext uri="{28A0092B-C50C-407E-A947-70E740481C1C}">
+                          <a14:useLocalDpi xmlns:a14="http://schemas.microsoft.com/office/drawing/2010/main" val="0"/>
+                        </a:ext>
+                      </a:extLst>
+                    </a:blip>
+                    <a:stretch>
+                      <a:fillRect/>
+                    </a:stretch>
+                  </pic:blipFill>
+                  <pic:spPr>
+                    <a:xfrm>
+                      <a:off x="0" y="0"/>
+                      <a:ext cx="5943600" cy="3117215"/>
+                    </a:xfrm>
+                    <a:prstGeom prst="rect">
+                      <a:avLst/>
+                    </a:prstGeom>
+                    <a:ln>
+                      <a:noFill/>
+                    </a:ln>
+                  </pic:spPr>
+                </pic:pic>
+              </a:graphicData>
+            </a:graphic>
+            <wp14:sizeRelH relativeFrom="page">
+              <wp14:pctWidth>0</wp14:pctWidth>
+            </wp14:sizeRelH>
+            <wp14:sizeRelV relativeFrom="page">
+              <wp14:pctHeight>0</wp14:pctHeight>
+            </wp14:sizeRelV>
+          </wp:anchor>
+        </w:drawing>
+      </w:r>
+      <w:r>
+        <w:rPr>
+          <w:noProof/>
+          <w:lang w:eastAsia="en-US"/>
+        </w:rPr>
+        <w:t>The group kept track of many things using the repository.</w:t>
+      </w:r>
+      <w:r>
+        <w:rPr>
+          <w:noProof/>
+          <w:lang w:eastAsia="en-US"/>
+        </w:rPr>
+        <w:t xml:space="preserve"> Of course the changes in source code were tracked by the dvcs.</w:t>
+      </w:r>
+    </w:p>
+    <w:p>
+      <w:r>
+        <w:t>The Project report and ToDo list was shared via GitHub in adition to the entire source.</w:t>
+      </w:r>
+      <w:r>
+        <w:t xml:space="preserve"> It can be found at </w:t>
+      </w:r>
+      <w:hyperlink r:id="rId28" w:history="1">
+        <w:r>
+          <w:rPr>
+            <w:rStyle w:val="Hyperlink"/>
+          </w:rPr>
+          <w:t>https://github.com/JoshDeremer/Basic-Bank</w:t>
+        </w:r>
+      </w:hyperlink>
+      <w:r>
+        <w:t>.</w:t>
+      </w:r>
+    </w:p>
+    <w:p>
+      <w:pPr>
+        <w:pStyle w:val="Heading1"/>
+      </w:pPr>
+      <w:bookmarkStart w:id="13" w:name="_Toc413106356"/>
+      <w:r>
+        <w:t xml:space="preserve">Additional </w:t>
+      </w:r>
+      <w:r>
+        <w:t>Important T</w:t>
+      </w:r>
+      <w:r>
+        <w:t>opics</w:t>
+      </w:r>
+      <w:bookmarkEnd w:id="13"/>
+    </w:p>
+    <w:p>
+      <w:pPr>
+        <w:pStyle w:val="Heading2"/>
+      </w:pPr>
+      <w:bookmarkStart w:id="14" w:name="_Toc413106357"/>
       <w:r>
         <w:t>Using a DTD for XML File Validation</w:t>
       </w:r>
-    </w:p>
-    <w:p>
-      <w:r>
-        <w:t xml:space="preserve">In most circumstances, it becomes essential that XML code has been written in the proper format. In many cases, XML processors are expecting an XML file that has a certain format, including specific tags and attributes associated with those tags. Because of this, different testing methods have been developed for XML files to ensure they are of the proper format. However, as stated earlier, one of the key and </w:t>
+      <w:bookmarkEnd w:id="14"/>
+    </w:p>
+    <w:p>
+      <w:pPr>
+        <w:spacing w:line="480" w:lineRule="auto"/>
+      </w:pPr>
+      <w:r>
+        <w:t>In most circumstances, it becomes essential that XML code has been written in the proper format. In many cases, XML processors are expecting an XML file that has a certain format, including specific tags and attributes associated with those tags. Because of this, different testing methods have been developed for XML files to ensure they are of the proper format. However, as stated earlier, one of the key and powerful advantages of XML is that it is extensible – users can create their own tags to be included in a file. With many different XML files that require a certain set of tags, one XML file may very well require a different set of rules than another. In this situation, a data validation file is practically essential.</w:t>
+      </w:r>
+    </w:p>
+    <w:p>
+      <w:pPr>
+        <w:spacing w:line="480" w:lineRule="auto"/>
+      </w:pPr>
+      <w:r>
+        <w:t xml:space="preserve">There are two different types of validation files that are used often with XML files: Document Type Definitions (DTDs) and XML Schemas. The first, DTD, was utilized in this project to ensure the GUI XML files followed the proper XML standard for tags and attributes that the program was expecting. The difference between these two file types is basic: complexity. DTDs are simple to write, but not very </w:t>
       </w:r>
       <w:r>
         <w:lastRenderedPageBreak/>
-        <w:t>powerful advantages of XML is that it is extensible – users can create their own tags to be included in a file. With many different XML files that require a certain set of tags, one XML file may very well require a different set of rules than another. In this situation, a data validation file is practically essential.</w:t>
-      </w:r>
-    </w:p>
-    <w:p>
-      <w:r>
-        <w:t>There are two different types of validation files that are used often with XML files: Document Type Definitions (DTDs) and XML Schemas. The first, DTD, was utilized in this project to ensure the GUI XML files followed the proper XML standard for tags and attributes that the program was expecting. The difference between these two file types is basic: complexity. DTDs are simple to write, but not very powerful, whereas conversely, XML schema files can be extremely powerful, but become much more complicated.</w:t>
-      </w:r>
-    </w:p>
-    <w:p>
+        <w:t>powerful, whereas conversely, XML schema files can be extremely powerful, but become much more complicated.</w:t>
+      </w:r>
+    </w:p>
+    <w:p>
+      <w:pPr>
+        <w:spacing w:line="480" w:lineRule="auto"/>
+      </w:pPr>
       <w:r>
         <w:t>DTDs contain markup declarations that define document content. A variety of document content rules can be defined by a DTD involving elements, attributes, entities, notations, processing instructions, comments and parameter entity references. The DTD used in this project only focuses on those first two: elements and attributes.</w:t>
       </w:r>
     </w:p>
     <w:p>
+      <w:pPr>
+        <w:spacing w:line="480" w:lineRule="auto"/>
+      </w:pPr>
       <w:r>
         <w:t>In order to associate a DTD with an XML file, the DTD must be declared directly within the XML file directly after the document declaration using a line such as bellow:</w:t>
       </w:r>
@@ -3071,104 +3431,1856 @@
         <w:t>&lt;</w:t>
       </w:r>
       <w:r>
-        <w:t xml:space="preserve">&lt;!DOCTYPE </w:t>
-      </w:r>
-      <w:proofErr w:type="spellStart"/>
-      <w:r>
-        <w:t>gridbag</w:t>
-      </w:r>
-      <w:proofErr w:type="spellEnd"/>
-      <w:r>
-        <w:t xml:space="preserve"> SYSTEM "gridbag.dtd"&gt;</w:t>
+        <w:t>&lt;!DOCTYPE gridbag SYSTEM "gridbag.dtd"&gt;</w:t>
       </w:r>
       <w:r>
         <w:br/>
-        <w:t>The gridbag.dtd is the text file that contains the DTD. One thing to note is that a file does not need to be referenced. The rules for the DTD can simply be included within the “</w:t>
-      </w:r>
-      <w:proofErr w:type="gramStart"/>
-      <w:r>
-        <w:t>!DOCTYPE</w:t>
-      </w:r>
-      <w:proofErr w:type="gramEnd"/>
-      <w:r>
-        <w:t>” tag before closing the tag. DTDs have their own coding format that must be followed so that the XML file and the XML file processor can read the DTD.</w:t>
-      </w:r>
-    </w:p>
-    <w:p>
+        <w:t>The gridbag.dtd is the text file that contains the DTD. One thing to note is that a file does not need to be referenced. The rules for the DTD can simply be included within the “!DOCTYPE” tag before closing the tag. DTDs have their own coding format that must be followed so that the XML file and the XML file processor can read the DTD.</w:t>
+      </w:r>
+    </w:p>
+    <w:p>
+      <w:pPr>
+        <w:spacing w:line="480" w:lineRule="auto"/>
+      </w:pPr>
       <w:r>
         <w:t>Using a DTD with a file can be essential in saving the heartache associated with hunting through the file to find a tag that should not be there or some other form of error. DTDs can help with writing an XML file to check the file along the development path for any discrepancies. In addition, a program that uses the XML file can first compare it to the DTD before attempting to parse the file. If the file is not validated by the DTD, than the program can throw an error or choose not to open the file, both of which are preferable to crashing due to a poorly-formatted XML file.</w:t>
       </w:r>
     </w:p>
+    <w:p>
+      <w:pPr>
+        <w:pStyle w:val="Heading2"/>
+      </w:pPr>
+      <w:bookmarkStart w:id="15" w:name="_Ref413103100"/>
+      <w:bookmarkStart w:id="16" w:name="_Toc413106358"/>
+      <w:r>
+        <w:t>Using a Document Object Model</w:t>
+      </w:r>
+      <w:bookmarkEnd w:id="15"/>
+      <w:bookmarkEnd w:id="16"/>
+    </w:p>
+    <w:p>
+      <w:pPr>
+        <w:spacing w:line="480" w:lineRule="auto"/>
+      </w:pPr>
+      <w:r>
+        <w:t>Parsing an XML file can be one of the most difficult parts of using XML. You want to be able to read in the information in an orderly manner efficiently. There are multiple methods for doing this, but the one used throughout this project is by creating a Document Object Model (DOM).</w:t>
+      </w:r>
+    </w:p>
+    <w:p>
+      <w:pPr>
+        <w:spacing w:line="480" w:lineRule="auto"/>
+      </w:pPr>
+      <w:r>
+        <w:t>A just turns the natural flow of an XML document into a tree structure in memory. Each of the nodes on the tree can be an element or data. The nodes on a tree will have a parent element, child element and sibling elements (although not all nodes have all of these). Consider the following XML code:</w:t>
+      </w:r>
+    </w:p>
+    <w:p>
+      <w:pPr>
+        <w:spacing w:line="480" w:lineRule="auto"/>
+      </w:pPr>
+      <w:r>
+        <w:lastRenderedPageBreak/>
+        <w:t>&lt;BusinessCard&gt;</w:t>
+      </w:r>
+      <w:r>
+        <w:br/>
+      </w:r>
+      <w:r>
+        <w:tab/>
+        <w:t>&lt;Name&gt;John Smith&lt;/Name&gt;</w:t>
+      </w:r>
+      <w:r>
+        <w:br/>
+      </w:r>
+      <w:r>
+        <w:tab/>
+        <w:t>&lt;Phone&gt;</w:t>
+      </w:r>
+      <w:r>
+        <w:br/>
+      </w:r>
+      <w:r>
+        <w:tab/>
+      </w:r>
+      <w:r>
+        <w:tab/>
+        <w:t>&lt;Home&gt;478-555-5555&lt;/Home&gt;</w:t>
+      </w:r>
+      <w:r>
+        <w:br/>
+      </w:r>
+      <w:r>
+        <w:tab/>
+      </w:r>
+      <w:r>
+        <w:tab/>
+        <w:t>&lt;Work&gt;478-777-7777&lt;/Work&gt;</w:t>
+      </w:r>
+      <w:r>
+        <w:br/>
+      </w:r>
+      <w:r>
+        <w:tab/>
+        <w:t>&lt;Email&gt;john@smith.com&lt;/Email&gt;</w:t>
+      </w:r>
+      <w:r>
+        <w:br/>
+        <w:t>&lt;/BusinessCard&gt;</w:t>
+      </w:r>
+    </w:p>
+    <w:p>
+      <w:pPr>
+        <w:spacing w:line="480" w:lineRule="auto"/>
+      </w:pPr>
+      <w:r>
+        <w:t>This basic XML code forms a DOM structured as follows:</w:t>
+      </w:r>
+    </w:p>
+    <w:p>
+      <w:pPr>
+        <w:spacing w:after="0" w:line="480" w:lineRule="auto"/>
+        <w:rPr>
+          <w:rFonts w:ascii="Calibri" w:eastAsia="Times New Roman" w:hAnsi="Calibri" w:cs="Times New Roman"/>
+          <w:color w:val="000000"/>
+          <w:sz w:val="22"/>
+          <w:szCs w:val="22"/>
+          <w:lang w:eastAsia="en-US"/>
+        </w:rPr>
+      </w:pPr>
+      <w:r>
+        <w:rPr>
+          <w:rFonts w:ascii="Calibri" w:eastAsia="Times New Roman" w:hAnsi="Calibri" w:cs="Times New Roman"/>
+          <w:noProof/>
+          <w:color w:val="000000"/>
+          <w:sz w:val="22"/>
+          <w:szCs w:val="22"/>
+          <w:lang w:eastAsia="en-US"/>
+        </w:rPr>
+        <w:drawing>
+          <wp:anchor distT="0" distB="0" distL="114300" distR="114300" simplePos="0" relativeHeight="251679232" behindDoc="1" locked="0" layoutInCell="1" allowOverlap="1" wp14:anchorId="4EB35812" wp14:editId="51468C52">
+            <wp:simplePos x="0" y="0"/>
+            <wp:positionH relativeFrom="column">
+              <wp:posOffset>516890</wp:posOffset>
+            </wp:positionH>
+            <wp:positionV relativeFrom="paragraph">
+              <wp:posOffset>9525</wp:posOffset>
+            </wp:positionV>
+            <wp:extent cx="3957320" cy="2755900"/>
+            <wp:effectExtent l="0" t="0" r="5080" b="6350"/>
+            <wp:wrapTight wrapText="bothSides">
+              <wp:wrapPolygon edited="0">
+                <wp:start x="0" y="0"/>
+                <wp:lineTo x="0" y="21500"/>
+                <wp:lineTo x="21524" y="21500"/>
+                <wp:lineTo x="21524" y="0"/>
+                <wp:lineTo x="0" y="0"/>
+              </wp:wrapPolygon>
+            </wp:wrapTight>
+            <wp:docPr id="11" name="Picture 11" descr="C:\Users\Josh\AppData\Local\Temp\msohtmlclip1\02\clip_image001.png"/>
+            <wp:cNvGraphicFramePr>
+              <a:graphicFrameLocks xmlns:a="http://schemas.openxmlformats.org/drawingml/2006/main" noChangeAspect="1"/>
+            </wp:cNvGraphicFramePr>
+            <a:graphic xmlns:a="http://schemas.openxmlformats.org/drawingml/2006/main">
+              <a:graphicData uri="http://schemas.openxmlformats.org/drawingml/2006/picture">
+                <pic:pic xmlns:pic="http://schemas.openxmlformats.org/drawingml/2006/picture">
+                  <pic:nvPicPr>
+                    <pic:cNvPr id="0" name="Picture 1" descr="C:\Users\Josh\AppData\Local\Temp\msohtmlclip1\02\clip_image001.png"/>
+                    <pic:cNvPicPr>
+                      <a:picLocks noChangeAspect="1" noChangeArrowheads="1"/>
+                    </pic:cNvPicPr>
+                  </pic:nvPicPr>
+                  <pic:blipFill>
+                    <a:blip r:embed="rId29">
+                      <a:extLst>
+                        <a:ext uri="{28A0092B-C50C-407E-A947-70E740481C1C}">
+                          <a14:useLocalDpi xmlns:a14="http://schemas.microsoft.com/office/drawing/2010/main" val="0"/>
+                        </a:ext>
+                      </a:extLst>
+                    </a:blip>
+                    <a:srcRect/>
+                    <a:stretch>
+                      <a:fillRect/>
+                    </a:stretch>
+                  </pic:blipFill>
+                  <pic:spPr bwMode="auto">
+                    <a:xfrm>
+                      <a:off x="0" y="0"/>
+                      <a:ext cx="3957320" cy="2755900"/>
+                    </a:xfrm>
+                    <a:prstGeom prst="rect">
+                      <a:avLst/>
+                    </a:prstGeom>
+                    <a:noFill/>
+                    <a:ln>
+                      <a:noFill/>
+                    </a:ln>
+                  </pic:spPr>
+                </pic:pic>
+              </a:graphicData>
+            </a:graphic>
+            <wp14:sizeRelH relativeFrom="page">
+              <wp14:pctWidth>0</wp14:pctWidth>
+            </wp14:sizeRelH>
+            <wp14:sizeRelV relativeFrom="page">
+              <wp14:pctHeight>0</wp14:pctHeight>
+            </wp14:sizeRelV>
+          </wp:anchor>
+        </w:drawing>
+      </w:r>
+    </w:p>
+    <w:p>
+      <w:pPr>
+        <w:spacing w:line="480" w:lineRule="auto"/>
+      </w:pPr>
+    </w:p>
+    <w:p>
+      <w:pPr>
+        <w:spacing w:line="480" w:lineRule="auto"/>
+      </w:pPr>
+    </w:p>
+    <w:p>
+      <w:pPr>
+        <w:spacing w:line="480" w:lineRule="auto"/>
+      </w:pPr>
+    </w:p>
+    <w:p>
+      <w:pPr>
+        <w:spacing w:line="480" w:lineRule="auto"/>
+      </w:pPr>
+    </w:p>
+    <w:p>
+      <w:pPr>
+        <w:spacing w:line="480" w:lineRule="auto"/>
+      </w:pPr>
+    </w:p>
+    <w:p>
+      <w:pPr>
+        <w:spacing w:line="480" w:lineRule="auto"/>
+      </w:pPr>
+    </w:p>
+    <w:p>
+      <w:pPr>
+        <w:spacing w:line="480" w:lineRule="auto"/>
+      </w:pPr>
+    </w:p>
+    <w:p>
+      <w:pPr>
+        <w:spacing w:line="480" w:lineRule="auto"/>
+        <w:rPr>
+          <w:rFonts w:asciiTheme="majorHAnsi" w:hAnsiTheme="majorHAnsi"/>
+          <w:color w:val="438086" w:themeColor="accent2"/>
+          <w:sz w:val="32"/>
+          <w:szCs w:val="32"/>
+        </w:rPr>
+      </w:pPr>
+      <w:r>
+        <w:t>Each oval is a node that can be called. BusinessCard is the root node and has three child nodes: Name, Phone, and Email. This three nodes are siblings of each other and their parent node is BusinessCard. This tree can be traversed by using methods such as getFirstChild(), getNextChild(), getLastChild(), nodeValue(), etc. In addition, the attributes of elements can be retrieved through the getAttribute() method. By employing each of these methods, we are able to traverse through a DOM tree retrieving the information we need from the XML file. DOM trees are generated in this report to pull information in from XML files as well as to write information out to files in the proper XML format.</w:t>
+      </w:r>
+      <w:r>
+        <w:br w:type="page"/>
+      </w:r>
+    </w:p>
+    <w:p>
+      <w:pPr>
+        <w:pStyle w:val="Heading1"/>
+      </w:pPr>
+      <w:bookmarkStart w:id="17" w:name="_Toc413106359"/>
+      <w:r>
+        <w:rPr>
+          <w:noProof/>
+          <w:lang w:eastAsia="en-US"/>
+        </w:rPr>
+        <w:lastRenderedPageBreak/>
+        <w:drawing>
+          <wp:anchor distT="0" distB="0" distL="114300" distR="114300" simplePos="0" relativeHeight="251671040" behindDoc="0" locked="0" layoutInCell="1" allowOverlap="1" wp14:anchorId="3683E310" wp14:editId="7CAAABB5">
+            <wp:simplePos x="0" y="0"/>
+            <wp:positionH relativeFrom="column">
+              <wp:posOffset>-227330</wp:posOffset>
+            </wp:positionH>
+            <wp:positionV relativeFrom="paragraph">
+              <wp:posOffset>350520</wp:posOffset>
+            </wp:positionV>
+            <wp:extent cx="5939790" cy="7680960"/>
+            <wp:effectExtent l="0" t="0" r="3810" b="0"/>
+            <wp:wrapSquare wrapText="bothSides"/>
+            <wp:docPr id="4" name="Picture 4" descr="E:\Newsbin Downloads\Documents\SSE 554 Project2\XMLIOTest\XMLIOTest-page-001.jpg"/>
+            <wp:cNvGraphicFramePr>
+              <a:graphicFrameLocks xmlns:a="http://schemas.openxmlformats.org/drawingml/2006/main" noChangeAspect="1"/>
+            </wp:cNvGraphicFramePr>
+            <a:graphic xmlns:a="http://schemas.openxmlformats.org/drawingml/2006/main">
+              <a:graphicData uri="http://schemas.openxmlformats.org/drawingml/2006/picture">
+                <pic:pic xmlns:pic="http://schemas.openxmlformats.org/drawingml/2006/picture">
+                  <pic:nvPicPr>
+                    <pic:cNvPr id="0" name="Picture 92" descr="E:\Newsbin Downloads\Documents\SSE 554 Project2\XMLIOTest\XMLIOTest-page-001.jpg"/>
+                    <pic:cNvPicPr>
+                      <a:picLocks noChangeAspect="1" noChangeArrowheads="1"/>
+                    </pic:cNvPicPr>
+                  </pic:nvPicPr>
+                  <pic:blipFill>
+                    <a:blip r:embed="rId30">
+                      <a:extLst>
+                        <a:ext uri="{28A0092B-C50C-407E-A947-70E740481C1C}">
+                          <a14:useLocalDpi xmlns:a14="http://schemas.microsoft.com/office/drawing/2010/main" val="0"/>
+                        </a:ext>
+                      </a:extLst>
+                    </a:blip>
+                    <a:srcRect/>
+                    <a:stretch>
+                      <a:fillRect/>
+                    </a:stretch>
+                  </pic:blipFill>
+                  <pic:spPr bwMode="auto">
+                    <a:xfrm>
+                      <a:off x="0" y="0"/>
+                      <a:ext cx="5939790" cy="7680960"/>
+                    </a:xfrm>
+                    <a:prstGeom prst="rect">
+                      <a:avLst/>
+                    </a:prstGeom>
+                    <a:noFill/>
+                    <a:ln>
+                      <a:noFill/>
+                    </a:ln>
+                  </pic:spPr>
+                </pic:pic>
+              </a:graphicData>
+            </a:graphic>
+            <wp14:sizeRelH relativeFrom="page">
+              <wp14:pctWidth>0</wp14:pctWidth>
+            </wp14:sizeRelH>
+            <wp14:sizeRelV relativeFrom="page">
+              <wp14:pctHeight>0</wp14:pctHeight>
+            </wp14:sizeRelV>
+          </wp:anchor>
+        </w:drawing>
+      </w:r>
+      <w:r>
+        <w:t xml:space="preserve">Appendix </w:t>
+      </w:r>
+      <w:r>
+        <w:t>I</w:t>
+      </w:r>
+      <w:r>
+        <w:t xml:space="preserve"> Full Unit Testing Code</w:t>
+      </w:r>
+      <w:bookmarkEnd w:id="17"/>
+    </w:p>
+    <w:p>
+      <w:r>
+        <w:rPr>
+          <w:noProof/>
+          <w:lang w:eastAsia="en-US"/>
+        </w:rPr>
+        <w:lastRenderedPageBreak/>
+        <w:drawing>
+          <wp:inline distT="0" distB="0" distL="0" distR="0" wp14:anchorId="3E3EEDBB" wp14:editId="0F32EDD6">
+            <wp:extent cx="5939790" cy="7680960"/>
+            <wp:effectExtent l="0" t="0" r="3810" b="0"/>
+            <wp:docPr id="5" name="Picture 5" descr="E:\Newsbin Downloads\Documents\SSE 554 Project2\XMLIOTest\XMLIOTest-page-002.jpg"/>
+            <wp:cNvGraphicFramePr>
+              <a:graphicFrameLocks xmlns:a="http://schemas.openxmlformats.org/drawingml/2006/main" noChangeAspect="1"/>
+            </wp:cNvGraphicFramePr>
+            <a:graphic xmlns:a="http://schemas.openxmlformats.org/drawingml/2006/main">
+              <a:graphicData uri="http://schemas.openxmlformats.org/drawingml/2006/picture">
+                <pic:pic xmlns:pic="http://schemas.openxmlformats.org/drawingml/2006/picture">
+                  <pic:nvPicPr>
+                    <pic:cNvPr id="0" name="Picture 93" descr="E:\Newsbin Downloads\Documents\SSE 554 Project2\XMLIOTest\XMLIOTest-page-002.jpg"/>
+                    <pic:cNvPicPr>
+                      <a:picLocks noChangeAspect="1" noChangeArrowheads="1"/>
+                    </pic:cNvPicPr>
+                  </pic:nvPicPr>
+                  <pic:blipFill>
+                    <a:blip r:embed="rId31">
+                      <a:extLst>
+                        <a:ext uri="{28A0092B-C50C-407E-A947-70E740481C1C}">
+                          <a14:useLocalDpi xmlns:a14="http://schemas.microsoft.com/office/drawing/2010/main" val="0"/>
+                        </a:ext>
+                      </a:extLst>
+                    </a:blip>
+                    <a:srcRect/>
+                    <a:stretch>
+                      <a:fillRect/>
+                    </a:stretch>
+                  </pic:blipFill>
+                  <pic:spPr bwMode="auto">
+                    <a:xfrm>
+                      <a:off x="0" y="0"/>
+                      <a:ext cx="5939790" cy="7680960"/>
+                    </a:xfrm>
+                    <a:prstGeom prst="rect">
+                      <a:avLst/>
+                    </a:prstGeom>
+                    <a:noFill/>
+                    <a:ln>
+                      <a:noFill/>
+                    </a:ln>
+                  </pic:spPr>
+                </pic:pic>
+              </a:graphicData>
+            </a:graphic>
+          </wp:inline>
+        </w:drawing>
+      </w:r>
+    </w:p>
+    <w:p>
+      <w:r>
+        <w:br w:type="page"/>
+      </w:r>
+      <w:r>
+        <w:rPr>
+          <w:noProof/>
+          <w:lang w:eastAsia="en-US"/>
+        </w:rPr>
+        <w:lastRenderedPageBreak/>
+        <w:drawing>
+          <wp:inline distT="0" distB="0" distL="0" distR="0" wp14:anchorId="2FDAE87C" wp14:editId="7C15AA4B">
+            <wp:extent cx="5939790" cy="7680960"/>
+            <wp:effectExtent l="0" t="0" r="3810" b="0"/>
+            <wp:docPr id="6" name="Picture 6" descr="E:\Newsbin Downloads\Documents\SSE 554 Project2\XMLIOTest\XMLIOTest-page-003.jpg"/>
+            <wp:cNvGraphicFramePr>
+              <a:graphicFrameLocks xmlns:a="http://schemas.openxmlformats.org/drawingml/2006/main" noChangeAspect="1"/>
+            </wp:cNvGraphicFramePr>
+            <a:graphic xmlns:a="http://schemas.openxmlformats.org/drawingml/2006/main">
+              <a:graphicData uri="http://schemas.openxmlformats.org/drawingml/2006/picture">
+                <pic:pic xmlns:pic="http://schemas.openxmlformats.org/drawingml/2006/picture">
+                  <pic:nvPicPr>
+                    <pic:cNvPr id="0" name="Picture 94" descr="E:\Newsbin Downloads\Documents\SSE 554 Project2\XMLIOTest\XMLIOTest-page-003.jpg"/>
+                    <pic:cNvPicPr>
+                      <a:picLocks noChangeAspect="1" noChangeArrowheads="1"/>
+                    </pic:cNvPicPr>
+                  </pic:nvPicPr>
+                  <pic:blipFill>
+                    <a:blip r:embed="rId32">
+                      <a:extLst>
+                        <a:ext uri="{28A0092B-C50C-407E-A947-70E740481C1C}">
+                          <a14:useLocalDpi xmlns:a14="http://schemas.microsoft.com/office/drawing/2010/main" val="0"/>
+                        </a:ext>
+                      </a:extLst>
+                    </a:blip>
+                    <a:srcRect/>
+                    <a:stretch>
+                      <a:fillRect/>
+                    </a:stretch>
+                  </pic:blipFill>
+                  <pic:spPr bwMode="auto">
+                    <a:xfrm>
+                      <a:off x="0" y="0"/>
+                      <a:ext cx="5939790" cy="7680960"/>
+                    </a:xfrm>
+                    <a:prstGeom prst="rect">
+                      <a:avLst/>
+                    </a:prstGeom>
+                    <a:noFill/>
+                    <a:ln>
+                      <a:noFill/>
+                    </a:ln>
+                  </pic:spPr>
+                </pic:pic>
+              </a:graphicData>
+            </a:graphic>
+          </wp:inline>
+        </w:drawing>
+      </w:r>
+      <w:r>
+        <w:rPr>
+          <w:noProof/>
+          <w:lang w:eastAsia="en-US"/>
+        </w:rPr>
+        <w:lastRenderedPageBreak/>
+        <w:drawing>
+          <wp:inline distT="0" distB="0" distL="0" distR="0" wp14:anchorId="663309DD" wp14:editId="4F0E3E9F">
+            <wp:extent cx="5939790" cy="7680960"/>
+            <wp:effectExtent l="0" t="0" r="3810" b="0"/>
+            <wp:docPr id="7" name="Picture 7" descr="E:\Newsbin Downloads\Documents\SSE 554 Project2\AccountTest\AccountTest-page-001.jpg"/>
+            <wp:cNvGraphicFramePr>
+              <a:graphicFrameLocks xmlns:a="http://schemas.openxmlformats.org/drawingml/2006/main" noChangeAspect="1"/>
+            </wp:cNvGraphicFramePr>
+            <a:graphic xmlns:a="http://schemas.openxmlformats.org/drawingml/2006/main">
+              <a:graphicData uri="http://schemas.openxmlformats.org/drawingml/2006/picture">
+                <pic:pic xmlns:pic="http://schemas.openxmlformats.org/drawingml/2006/picture">
+                  <pic:nvPicPr>
+                    <pic:cNvPr id="0" name="Picture 95" descr="E:\Newsbin Downloads\Documents\SSE 554 Project2\AccountTest\AccountTest-page-001.jpg"/>
+                    <pic:cNvPicPr>
+                      <a:picLocks noChangeAspect="1" noChangeArrowheads="1"/>
+                    </pic:cNvPicPr>
+                  </pic:nvPicPr>
+                  <pic:blipFill>
+                    <a:blip r:embed="rId33">
+                      <a:extLst>
+                        <a:ext uri="{28A0092B-C50C-407E-A947-70E740481C1C}">
+                          <a14:useLocalDpi xmlns:a14="http://schemas.microsoft.com/office/drawing/2010/main" val="0"/>
+                        </a:ext>
+                      </a:extLst>
+                    </a:blip>
+                    <a:srcRect/>
+                    <a:stretch>
+                      <a:fillRect/>
+                    </a:stretch>
+                  </pic:blipFill>
+                  <pic:spPr bwMode="auto">
+                    <a:xfrm>
+                      <a:off x="0" y="0"/>
+                      <a:ext cx="5939790" cy="7680960"/>
+                    </a:xfrm>
+                    <a:prstGeom prst="rect">
+                      <a:avLst/>
+                    </a:prstGeom>
+                    <a:noFill/>
+                    <a:ln>
+                      <a:noFill/>
+                    </a:ln>
+                  </pic:spPr>
+                </pic:pic>
+              </a:graphicData>
+            </a:graphic>
+          </wp:inline>
+        </w:drawing>
+      </w:r>
+    </w:p>
+    <w:p>
+      <w:r>
+        <w:br w:type="page"/>
+      </w:r>
+    </w:p>
+    <w:p>
+      <w:pPr>
+        <w:rPr>
+          <w:rFonts w:asciiTheme="majorHAnsi" w:hAnsiTheme="majorHAnsi"/>
+          <w:color w:val="438086" w:themeColor="accent2"/>
+          <w:sz w:val="32"/>
+          <w:szCs w:val="32"/>
+        </w:rPr>
+      </w:pPr>
+      <w:r>
+        <w:rPr>
+          <w:noProof/>
+          <w:lang w:eastAsia="en-US"/>
+        </w:rPr>
+        <w:lastRenderedPageBreak/>
+        <w:drawing>
+          <wp:inline distT="0" distB="0" distL="0" distR="0" wp14:anchorId="708543B5" wp14:editId="438370D0">
+            <wp:extent cx="5939790" cy="7680960"/>
+            <wp:effectExtent l="0" t="0" r="3810" b="0"/>
+            <wp:docPr id="8" name="Picture 8" descr="E:\Newsbin Downloads\Documents\SSE 554 Project2\AccountTest\AccountTest-page-002.jpg"/>
+            <wp:cNvGraphicFramePr>
+              <a:graphicFrameLocks xmlns:a="http://schemas.openxmlformats.org/drawingml/2006/main" noChangeAspect="1"/>
+            </wp:cNvGraphicFramePr>
+            <a:graphic xmlns:a="http://schemas.openxmlformats.org/drawingml/2006/main">
+              <a:graphicData uri="http://schemas.openxmlformats.org/drawingml/2006/picture">
+                <pic:pic xmlns:pic="http://schemas.openxmlformats.org/drawingml/2006/picture">
+                  <pic:nvPicPr>
+                    <pic:cNvPr id="0" name="Picture 96" descr="E:\Newsbin Downloads\Documents\SSE 554 Project2\AccountTest\AccountTest-page-002.jpg"/>
+                    <pic:cNvPicPr>
+                      <a:picLocks noChangeAspect="1" noChangeArrowheads="1"/>
+                    </pic:cNvPicPr>
+                  </pic:nvPicPr>
+                  <pic:blipFill>
+                    <a:blip r:embed="rId34">
+                      <a:extLst>
+                        <a:ext uri="{28A0092B-C50C-407E-A947-70E740481C1C}">
+                          <a14:useLocalDpi xmlns:a14="http://schemas.microsoft.com/office/drawing/2010/main" val="0"/>
+                        </a:ext>
+                      </a:extLst>
+                    </a:blip>
+                    <a:srcRect/>
+                    <a:stretch>
+                      <a:fillRect/>
+                    </a:stretch>
+                  </pic:blipFill>
+                  <pic:spPr bwMode="auto">
+                    <a:xfrm>
+                      <a:off x="0" y="0"/>
+                      <a:ext cx="5939790" cy="7680960"/>
+                    </a:xfrm>
+                    <a:prstGeom prst="rect">
+                      <a:avLst/>
+                    </a:prstGeom>
+                    <a:noFill/>
+                    <a:ln>
+                      <a:noFill/>
+                    </a:ln>
+                  </pic:spPr>
+                </pic:pic>
+              </a:graphicData>
+            </a:graphic>
+          </wp:inline>
+        </w:drawing>
+      </w:r>
+      <w:r>
+        <w:br w:type="page"/>
+      </w:r>
+    </w:p>
+    <w:p>
+      <w:pPr>
+        <w:pStyle w:val="Heading1"/>
+      </w:pPr>
+      <w:bookmarkStart w:id="18" w:name="_Toc413106360"/>
+      <w:r>
+        <w:lastRenderedPageBreak/>
+        <w:t xml:space="preserve">Appendix </w:t>
+      </w:r>
+      <w:r>
+        <w:t>II Source Code</w:t>
+      </w:r>
+      <w:bookmarkEnd w:id="18"/>
+    </w:p>
+    <w:p>
+      <w:r>
+        <w:rPr>
+          <w:noProof/>
+          <w:lang w:eastAsia="en-US"/>
+        </w:rPr>
+        <w:drawing>
+          <wp:inline distT="0" distB="0" distL="0" distR="0" wp14:anchorId="248BB15B" wp14:editId="1E1FC913">
+            <wp:extent cx="5939790" cy="7680960"/>
+            <wp:effectExtent l="0" t="0" r="3810" b="0"/>
+            <wp:docPr id="9" name="Picture 9" descr="E:\Newsbin Downloads\Documents\SSE 554 Project2\Account\Account-page-001.jpg"/>
+            <wp:cNvGraphicFramePr>
+              <a:graphicFrameLocks xmlns:a="http://schemas.openxmlformats.org/drawingml/2006/main" noChangeAspect="1"/>
+            </wp:cNvGraphicFramePr>
+            <a:graphic xmlns:a="http://schemas.openxmlformats.org/drawingml/2006/main">
+              <a:graphicData uri="http://schemas.openxmlformats.org/drawingml/2006/picture">
+                <pic:pic xmlns:pic="http://schemas.openxmlformats.org/drawingml/2006/picture">
+                  <pic:nvPicPr>
+                    <pic:cNvPr id="0" name="Picture 97" descr="E:\Newsbin Downloads\Documents\SSE 554 Project2\Account\Account-page-001.jpg"/>
+                    <pic:cNvPicPr>
+                      <a:picLocks noChangeAspect="1" noChangeArrowheads="1"/>
+                    </pic:cNvPicPr>
+                  </pic:nvPicPr>
+                  <pic:blipFill>
+                    <a:blip r:embed="rId35">
+                      <a:extLst>
+                        <a:ext uri="{28A0092B-C50C-407E-A947-70E740481C1C}">
+                          <a14:useLocalDpi xmlns:a14="http://schemas.microsoft.com/office/drawing/2010/main" val="0"/>
+                        </a:ext>
+                      </a:extLst>
+                    </a:blip>
+                    <a:srcRect/>
+                    <a:stretch>
+                      <a:fillRect/>
+                    </a:stretch>
+                  </pic:blipFill>
+                  <pic:spPr bwMode="auto">
+                    <a:xfrm>
+                      <a:off x="0" y="0"/>
+                      <a:ext cx="5939790" cy="7680960"/>
+                    </a:xfrm>
+                    <a:prstGeom prst="rect">
+                      <a:avLst/>
+                    </a:prstGeom>
+                    <a:noFill/>
+                    <a:ln>
+                      <a:noFill/>
+                    </a:ln>
+                  </pic:spPr>
+                </pic:pic>
+              </a:graphicData>
+            </a:graphic>
+          </wp:inline>
+        </w:drawing>
+      </w:r>
+    </w:p>
+    <w:p>
+      <w:r>
+        <w:rPr>
+          <w:noProof/>
+          <w:lang w:eastAsia="en-US"/>
+        </w:rPr>
+        <w:lastRenderedPageBreak/>
+        <w:drawing>
+          <wp:inline distT="0" distB="0" distL="0" distR="0" wp14:anchorId="4471AFA6" wp14:editId="586C53A9">
+            <wp:extent cx="5939790" cy="7680960"/>
+            <wp:effectExtent l="0" t="0" r="3810" b="0"/>
+            <wp:docPr id="10" name="Picture 10" descr="E:\Newsbin Downloads\Documents\SSE 554 Project2\Account\Account-page-002.jpg"/>
+            <wp:cNvGraphicFramePr>
+              <a:graphicFrameLocks xmlns:a="http://schemas.openxmlformats.org/drawingml/2006/main" noChangeAspect="1"/>
+            </wp:cNvGraphicFramePr>
+            <a:graphic xmlns:a="http://schemas.openxmlformats.org/drawingml/2006/main">
+              <a:graphicData uri="http://schemas.openxmlformats.org/drawingml/2006/picture">
+                <pic:pic xmlns:pic="http://schemas.openxmlformats.org/drawingml/2006/picture">
+                  <pic:nvPicPr>
+                    <pic:cNvPr id="0" name="Picture 98" descr="E:\Newsbin Downloads\Documents\SSE 554 Project2\Account\Account-page-002.jpg"/>
+                    <pic:cNvPicPr>
+                      <a:picLocks noChangeAspect="1" noChangeArrowheads="1"/>
+                    </pic:cNvPicPr>
+                  </pic:nvPicPr>
+                  <pic:blipFill>
+                    <a:blip r:embed="rId36">
+                      <a:extLst>
+                        <a:ext uri="{28A0092B-C50C-407E-A947-70E740481C1C}">
+                          <a14:useLocalDpi xmlns:a14="http://schemas.microsoft.com/office/drawing/2010/main" val="0"/>
+                        </a:ext>
+                      </a:extLst>
+                    </a:blip>
+                    <a:srcRect/>
+                    <a:stretch>
+                      <a:fillRect/>
+                    </a:stretch>
+                  </pic:blipFill>
+                  <pic:spPr bwMode="auto">
+                    <a:xfrm>
+                      <a:off x="0" y="0"/>
+                      <a:ext cx="5939790" cy="7680960"/>
+                    </a:xfrm>
+                    <a:prstGeom prst="rect">
+                      <a:avLst/>
+                    </a:prstGeom>
+                    <a:noFill/>
+                    <a:ln>
+                      <a:noFill/>
+                    </a:ln>
+                  </pic:spPr>
+                </pic:pic>
+              </a:graphicData>
+            </a:graphic>
+          </wp:inline>
+        </w:drawing>
+      </w:r>
+    </w:p>
     <w:p/>
     <w:p>
-      <w:pPr>
-        <w:pStyle w:val="Heading1"/>
-      </w:pPr>
-      <w:bookmarkStart w:id="9" w:name="_Toc413089765"/>
-      <w:r>
-        <w:t>Application at Work</w:t>
-      </w:r>
-      <w:bookmarkEnd w:id="9"/>
+      <w:r>
+        <w:rPr>
+          <w:noProof/>
+          <w:lang w:eastAsia="en-US"/>
+        </w:rPr>
+        <w:lastRenderedPageBreak/>
+        <w:drawing>
+          <wp:inline distT="0" distB="0" distL="0" distR="0" wp14:anchorId="4ED26ADC" wp14:editId="795A6C69">
+            <wp:extent cx="5936615" cy="7683500"/>
+            <wp:effectExtent l="0" t="0" r="6985" b="0"/>
+            <wp:docPr id="17" name="Picture 17" descr="E:\Newsbin Downloads\Documents\SSE 554 Project2\account.xml\account.xml-page-001.jpg"/>
+            <wp:cNvGraphicFramePr>
+              <a:graphicFrameLocks xmlns:a="http://schemas.openxmlformats.org/drawingml/2006/main" noChangeAspect="1"/>
+            </wp:cNvGraphicFramePr>
+            <a:graphic xmlns:a="http://schemas.openxmlformats.org/drawingml/2006/main">
+              <a:graphicData uri="http://schemas.openxmlformats.org/drawingml/2006/picture">
+                <pic:pic xmlns:pic="http://schemas.openxmlformats.org/drawingml/2006/picture">
+                  <pic:nvPicPr>
+                    <pic:cNvPr id="0" name="Picture 102" descr="E:\Newsbin Downloads\Documents\SSE 554 Project2\account.xml\account.xml-page-001.jpg"/>
+                    <pic:cNvPicPr>
+                      <a:picLocks noChangeAspect="1" noChangeArrowheads="1"/>
+                    </pic:cNvPicPr>
+                  </pic:nvPicPr>
+                  <pic:blipFill>
+                    <a:blip r:embed="rId37">
+                      <a:extLst>
+                        <a:ext uri="{28A0092B-C50C-407E-A947-70E740481C1C}">
+                          <a14:useLocalDpi xmlns:a14="http://schemas.microsoft.com/office/drawing/2010/main" val="0"/>
+                        </a:ext>
+                      </a:extLst>
+                    </a:blip>
+                    <a:srcRect/>
+                    <a:stretch>
+                      <a:fillRect/>
+                    </a:stretch>
+                  </pic:blipFill>
+                  <pic:spPr bwMode="auto">
+                    <a:xfrm>
+                      <a:off x="0" y="0"/>
+                      <a:ext cx="5936615" cy="7683500"/>
+                    </a:xfrm>
+                    <a:prstGeom prst="rect">
+                      <a:avLst/>
+                    </a:prstGeom>
+                    <a:noFill/>
+                    <a:ln>
+                      <a:noFill/>
+                    </a:ln>
+                  </pic:spPr>
+                </pic:pic>
+              </a:graphicData>
+            </a:graphic>
+          </wp:inline>
+        </w:drawing>
+      </w:r>
+      <w:r>
+        <w:rPr>
+          <w:noProof/>
+          <w:lang w:eastAsia="en-US"/>
+        </w:rPr>
+        <w:lastRenderedPageBreak/>
+        <w:drawing>
+          <wp:inline distT="0" distB="0" distL="0" distR="0" wp14:anchorId="1CFDE6F7" wp14:editId="53925E15">
+            <wp:extent cx="5936615" cy="7683500"/>
+            <wp:effectExtent l="0" t="0" r="6985" b="0"/>
+            <wp:docPr id="18" name="Picture 18" descr="E:\Newsbin Downloads\Documents\SSE 554 Project2\account.xml\account.xml-page-002.jpg"/>
+            <wp:cNvGraphicFramePr>
+              <a:graphicFrameLocks xmlns:a="http://schemas.openxmlformats.org/drawingml/2006/main" noChangeAspect="1"/>
+            </wp:cNvGraphicFramePr>
+            <a:graphic xmlns:a="http://schemas.openxmlformats.org/drawingml/2006/main">
+              <a:graphicData uri="http://schemas.openxmlformats.org/drawingml/2006/picture">
+                <pic:pic xmlns:pic="http://schemas.openxmlformats.org/drawingml/2006/picture">
+                  <pic:nvPicPr>
+                    <pic:cNvPr id="0" name="Picture 103" descr="E:\Newsbin Downloads\Documents\SSE 554 Project2\account.xml\account.xml-page-002.jpg"/>
+                    <pic:cNvPicPr>
+                      <a:picLocks noChangeAspect="1" noChangeArrowheads="1"/>
+                    </pic:cNvPicPr>
+                  </pic:nvPicPr>
+                  <pic:blipFill>
+                    <a:blip r:embed="rId38">
+                      <a:extLst>
+                        <a:ext uri="{28A0092B-C50C-407E-A947-70E740481C1C}">
+                          <a14:useLocalDpi xmlns:a14="http://schemas.microsoft.com/office/drawing/2010/main" val="0"/>
+                        </a:ext>
+                      </a:extLst>
+                    </a:blip>
+                    <a:srcRect/>
+                    <a:stretch>
+                      <a:fillRect/>
+                    </a:stretch>
+                  </pic:blipFill>
+                  <pic:spPr bwMode="auto">
+                    <a:xfrm>
+                      <a:off x="0" y="0"/>
+                      <a:ext cx="5936615" cy="7683500"/>
+                    </a:xfrm>
+                    <a:prstGeom prst="rect">
+                      <a:avLst/>
+                    </a:prstGeom>
+                    <a:noFill/>
+                    <a:ln>
+                      <a:noFill/>
+                    </a:ln>
+                  </pic:spPr>
+                </pic:pic>
+              </a:graphicData>
+            </a:graphic>
+          </wp:inline>
+        </w:drawing>
+      </w:r>
+      <w:r>
+        <w:rPr>
+          <w:noProof/>
+          <w:lang w:eastAsia="en-US"/>
+        </w:rPr>
+        <w:lastRenderedPageBreak/>
+        <w:drawing>
+          <wp:inline distT="0" distB="0" distL="0" distR="0" wp14:anchorId="313028FE" wp14:editId="1FA15831">
+            <wp:extent cx="5936615" cy="7683500"/>
+            <wp:effectExtent l="0" t="0" r="6985" b="0"/>
+            <wp:docPr id="19" name="Picture 19" descr="E:\Newsbin Downloads\Documents\SSE 554 Project2\addAccount.xml\addAccount.xml-page-001.jpg"/>
+            <wp:cNvGraphicFramePr>
+              <a:graphicFrameLocks xmlns:a="http://schemas.openxmlformats.org/drawingml/2006/main" noChangeAspect="1"/>
+            </wp:cNvGraphicFramePr>
+            <a:graphic xmlns:a="http://schemas.openxmlformats.org/drawingml/2006/main">
+              <a:graphicData uri="http://schemas.openxmlformats.org/drawingml/2006/picture">
+                <pic:pic xmlns:pic="http://schemas.openxmlformats.org/drawingml/2006/picture">
+                  <pic:nvPicPr>
+                    <pic:cNvPr id="0" name="Picture 104" descr="E:\Newsbin Downloads\Documents\SSE 554 Project2\addAccount.xml\addAccount.xml-page-001.jpg"/>
+                    <pic:cNvPicPr>
+                      <a:picLocks noChangeAspect="1" noChangeArrowheads="1"/>
+                    </pic:cNvPicPr>
+                  </pic:nvPicPr>
+                  <pic:blipFill>
+                    <a:blip r:embed="rId39">
+                      <a:extLst>
+                        <a:ext uri="{28A0092B-C50C-407E-A947-70E740481C1C}">
+                          <a14:useLocalDpi xmlns:a14="http://schemas.microsoft.com/office/drawing/2010/main" val="0"/>
+                        </a:ext>
+                      </a:extLst>
+                    </a:blip>
+                    <a:srcRect/>
+                    <a:stretch>
+                      <a:fillRect/>
+                    </a:stretch>
+                  </pic:blipFill>
+                  <pic:spPr bwMode="auto">
+                    <a:xfrm>
+                      <a:off x="0" y="0"/>
+                      <a:ext cx="5936615" cy="7683500"/>
+                    </a:xfrm>
+                    <a:prstGeom prst="rect">
+                      <a:avLst/>
+                    </a:prstGeom>
+                    <a:noFill/>
+                    <a:ln>
+                      <a:noFill/>
+                    </a:ln>
+                  </pic:spPr>
+                </pic:pic>
+              </a:graphicData>
+            </a:graphic>
+          </wp:inline>
+        </w:drawing>
+      </w:r>
+      <w:r>
+        <w:rPr>
+          <w:noProof/>
+          <w:lang w:eastAsia="en-US"/>
+        </w:rPr>
+        <w:lastRenderedPageBreak/>
+        <w:drawing>
+          <wp:inline distT="0" distB="0" distL="0" distR="0" wp14:anchorId="0BC100F5" wp14:editId="064E707A">
+            <wp:extent cx="5936615" cy="7683500"/>
+            <wp:effectExtent l="0" t="0" r="6985" b="0"/>
+            <wp:docPr id="20" name="Picture 20" descr="E:\Newsbin Downloads\Documents\SSE 554 Project2\addAccount.xml\addAccount.xml-page-002.jpg"/>
+            <wp:cNvGraphicFramePr>
+              <a:graphicFrameLocks xmlns:a="http://schemas.openxmlformats.org/drawingml/2006/main" noChangeAspect="1"/>
+            </wp:cNvGraphicFramePr>
+            <a:graphic xmlns:a="http://schemas.openxmlformats.org/drawingml/2006/main">
+              <a:graphicData uri="http://schemas.openxmlformats.org/drawingml/2006/picture">
+                <pic:pic xmlns:pic="http://schemas.openxmlformats.org/drawingml/2006/picture">
+                  <pic:nvPicPr>
+                    <pic:cNvPr id="0" name="Picture 105" descr="E:\Newsbin Downloads\Documents\SSE 554 Project2\addAccount.xml\addAccount.xml-page-002.jpg"/>
+                    <pic:cNvPicPr>
+                      <a:picLocks noChangeAspect="1" noChangeArrowheads="1"/>
+                    </pic:cNvPicPr>
+                  </pic:nvPicPr>
+                  <pic:blipFill>
+                    <a:blip r:embed="rId40">
+                      <a:extLst>
+                        <a:ext uri="{28A0092B-C50C-407E-A947-70E740481C1C}">
+                          <a14:useLocalDpi xmlns:a14="http://schemas.microsoft.com/office/drawing/2010/main" val="0"/>
+                        </a:ext>
+                      </a:extLst>
+                    </a:blip>
+                    <a:srcRect/>
+                    <a:stretch>
+                      <a:fillRect/>
+                    </a:stretch>
+                  </pic:blipFill>
+                  <pic:spPr bwMode="auto">
+                    <a:xfrm>
+                      <a:off x="0" y="0"/>
+                      <a:ext cx="5936615" cy="7683500"/>
+                    </a:xfrm>
+                    <a:prstGeom prst="rect">
+                      <a:avLst/>
+                    </a:prstGeom>
+                    <a:noFill/>
+                    <a:ln>
+                      <a:noFill/>
+                    </a:ln>
+                  </pic:spPr>
+                </pic:pic>
+              </a:graphicData>
+            </a:graphic>
+          </wp:inline>
+        </w:drawing>
+      </w:r>
+      <w:r>
+        <w:rPr>
+          <w:noProof/>
+          <w:lang w:eastAsia="en-US"/>
+        </w:rPr>
+        <w:lastRenderedPageBreak/>
+        <w:drawing>
+          <wp:inline distT="0" distB="0" distL="0" distR="0" wp14:anchorId="0A3DB803" wp14:editId="7CC90DB3">
+            <wp:extent cx="5936615" cy="7683500"/>
+            <wp:effectExtent l="0" t="0" r="6985" b="0"/>
+            <wp:docPr id="21" name="Picture 21" descr="E:\Newsbin Downloads\Documents\SSE 554 Project2\addAccount.xml\addAccount.xml-page-003.jpg"/>
+            <wp:cNvGraphicFramePr>
+              <a:graphicFrameLocks xmlns:a="http://schemas.openxmlformats.org/drawingml/2006/main" noChangeAspect="1"/>
+            </wp:cNvGraphicFramePr>
+            <a:graphic xmlns:a="http://schemas.openxmlformats.org/drawingml/2006/main">
+              <a:graphicData uri="http://schemas.openxmlformats.org/drawingml/2006/picture">
+                <pic:pic xmlns:pic="http://schemas.openxmlformats.org/drawingml/2006/picture">
+                  <pic:nvPicPr>
+                    <pic:cNvPr id="0" name="Picture 106" descr="E:\Newsbin Downloads\Documents\SSE 554 Project2\addAccount.xml\addAccount.xml-page-003.jpg"/>
+                    <pic:cNvPicPr>
+                      <a:picLocks noChangeAspect="1" noChangeArrowheads="1"/>
+                    </pic:cNvPicPr>
+                  </pic:nvPicPr>
+                  <pic:blipFill>
+                    <a:blip r:embed="rId41">
+                      <a:extLst>
+                        <a:ext uri="{28A0092B-C50C-407E-A947-70E740481C1C}">
+                          <a14:useLocalDpi xmlns:a14="http://schemas.microsoft.com/office/drawing/2010/main" val="0"/>
+                        </a:ext>
+                      </a:extLst>
+                    </a:blip>
+                    <a:srcRect/>
+                    <a:stretch>
+                      <a:fillRect/>
+                    </a:stretch>
+                  </pic:blipFill>
+                  <pic:spPr bwMode="auto">
+                    <a:xfrm>
+                      <a:off x="0" y="0"/>
+                      <a:ext cx="5936615" cy="7683500"/>
+                    </a:xfrm>
+                    <a:prstGeom prst="rect">
+                      <a:avLst/>
+                    </a:prstGeom>
+                    <a:noFill/>
+                    <a:ln>
+                      <a:noFill/>
+                    </a:ln>
+                  </pic:spPr>
+                </pic:pic>
+              </a:graphicData>
+            </a:graphic>
+          </wp:inline>
+        </w:drawing>
+      </w:r>
+      <w:r>
+        <w:rPr>
+          <w:noProof/>
+          <w:lang w:eastAsia="en-US"/>
+        </w:rPr>
+        <w:lastRenderedPageBreak/>
+        <w:drawing>
+          <wp:inline distT="0" distB="0" distL="0" distR="0" wp14:anchorId="481F7839" wp14:editId="7A5407A2">
+            <wp:extent cx="5936615" cy="7683500"/>
+            <wp:effectExtent l="0" t="0" r="6985" b="0"/>
+            <wp:docPr id="22" name="Picture 22" descr="E:\Newsbin Downloads\Documents\SSE 554 Project2\bank\bank-page-001.jpg"/>
+            <wp:cNvGraphicFramePr>
+              <a:graphicFrameLocks xmlns:a="http://schemas.openxmlformats.org/drawingml/2006/main" noChangeAspect="1"/>
+            </wp:cNvGraphicFramePr>
+            <a:graphic xmlns:a="http://schemas.openxmlformats.org/drawingml/2006/main">
+              <a:graphicData uri="http://schemas.openxmlformats.org/drawingml/2006/picture">
+                <pic:pic xmlns:pic="http://schemas.openxmlformats.org/drawingml/2006/picture">
+                  <pic:nvPicPr>
+                    <pic:cNvPr id="0" name="Picture 107" descr="E:\Newsbin Downloads\Documents\SSE 554 Project2\bank\bank-page-001.jpg"/>
+                    <pic:cNvPicPr>
+                      <a:picLocks noChangeAspect="1" noChangeArrowheads="1"/>
+                    </pic:cNvPicPr>
+                  </pic:nvPicPr>
+                  <pic:blipFill>
+                    <a:blip r:embed="rId42">
+                      <a:extLst>
+                        <a:ext uri="{28A0092B-C50C-407E-A947-70E740481C1C}">
+                          <a14:useLocalDpi xmlns:a14="http://schemas.microsoft.com/office/drawing/2010/main" val="0"/>
+                        </a:ext>
+                      </a:extLst>
+                    </a:blip>
+                    <a:srcRect/>
+                    <a:stretch>
+                      <a:fillRect/>
+                    </a:stretch>
+                  </pic:blipFill>
+                  <pic:spPr bwMode="auto">
+                    <a:xfrm>
+                      <a:off x="0" y="0"/>
+                      <a:ext cx="5936615" cy="7683500"/>
+                    </a:xfrm>
+                    <a:prstGeom prst="rect">
+                      <a:avLst/>
+                    </a:prstGeom>
+                    <a:noFill/>
+                    <a:ln>
+                      <a:noFill/>
+                    </a:ln>
+                  </pic:spPr>
+                </pic:pic>
+              </a:graphicData>
+            </a:graphic>
+          </wp:inline>
+        </w:drawing>
+      </w:r>
+      <w:r>
+        <w:rPr>
+          <w:noProof/>
+          <w:lang w:eastAsia="en-US"/>
+        </w:rPr>
+        <w:lastRenderedPageBreak/>
+        <w:drawing>
+          <wp:inline distT="0" distB="0" distL="0" distR="0" wp14:anchorId="04B5C565" wp14:editId="4C626AC3">
+            <wp:extent cx="5936615" cy="7683500"/>
+            <wp:effectExtent l="0" t="0" r="6985" b="0"/>
+            <wp:docPr id="24" name="Picture 24" descr="E:\Newsbin Downloads\Documents\SSE 554 Project2\bank\bank-page-003.jpg"/>
+            <wp:cNvGraphicFramePr>
+              <a:graphicFrameLocks xmlns:a="http://schemas.openxmlformats.org/drawingml/2006/main" noChangeAspect="1"/>
+            </wp:cNvGraphicFramePr>
+            <a:graphic xmlns:a="http://schemas.openxmlformats.org/drawingml/2006/main">
+              <a:graphicData uri="http://schemas.openxmlformats.org/drawingml/2006/picture">
+                <pic:pic xmlns:pic="http://schemas.openxmlformats.org/drawingml/2006/picture">
+                  <pic:nvPicPr>
+                    <pic:cNvPr id="0" name="Picture 109" descr="E:\Newsbin Downloads\Documents\SSE 554 Project2\bank\bank-page-003.jpg"/>
+                    <pic:cNvPicPr>
+                      <a:picLocks noChangeAspect="1" noChangeArrowheads="1"/>
+                    </pic:cNvPicPr>
+                  </pic:nvPicPr>
+                  <pic:blipFill>
+                    <a:blip r:embed="rId43">
+                      <a:extLst>
+                        <a:ext uri="{28A0092B-C50C-407E-A947-70E740481C1C}">
+                          <a14:useLocalDpi xmlns:a14="http://schemas.microsoft.com/office/drawing/2010/main" val="0"/>
+                        </a:ext>
+                      </a:extLst>
+                    </a:blip>
+                    <a:srcRect/>
+                    <a:stretch>
+                      <a:fillRect/>
+                    </a:stretch>
+                  </pic:blipFill>
+                  <pic:spPr bwMode="auto">
+                    <a:xfrm>
+                      <a:off x="0" y="0"/>
+                      <a:ext cx="5936615" cy="7683500"/>
+                    </a:xfrm>
+                    <a:prstGeom prst="rect">
+                      <a:avLst/>
+                    </a:prstGeom>
+                    <a:noFill/>
+                    <a:ln>
+                      <a:noFill/>
+                    </a:ln>
+                  </pic:spPr>
+                </pic:pic>
+              </a:graphicData>
+            </a:graphic>
+          </wp:inline>
+        </w:drawing>
+      </w:r>
+      <w:r>
+        <w:rPr>
+          <w:noProof/>
+          <w:lang w:eastAsia="en-US"/>
+        </w:rPr>
+        <w:lastRenderedPageBreak/>
+        <w:drawing>
+          <wp:inline distT="0" distB="0" distL="0" distR="0" wp14:anchorId="76A6A815" wp14:editId="728B2762">
+            <wp:extent cx="5936615" cy="7683500"/>
+            <wp:effectExtent l="0" t="0" r="6985" b="0"/>
+            <wp:docPr id="26" name="Picture 26" descr="E:\Newsbin Downloads\Documents\SSE 554 Project2\BasicBank\BasicBank-page-001.jpg"/>
+            <wp:cNvGraphicFramePr>
+              <a:graphicFrameLocks xmlns:a="http://schemas.openxmlformats.org/drawingml/2006/main" noChangeAspect="1"/>
+            </wp:cNvGraphicFramePr>
+            <a:graphic xmlns:a="http://schemas.openxmlformats.org/drawingml/2006/main">
+              <a:graphicData uri="http://schemas.openxmlformats.org/drawingml/2006/picture">
+                <pic:pic xmlns:pic="http://schemas.openxmlformats.org/drawingml/2006/picture">
+                  <pic:nvPicPr>
+                    <pic:cNvPr id="0" name="Picture 111" descr="E:\Newsbin Downloads\Documents\SSE 554 Project2\BasicBank\BasicBank-page-001.jpg"/>
+                    <pic:cNvPicPr>
+                      <a:picLocks noChangeAspect="1" noChangeArrowheads="1"/>
+                    </pic:cNvPicPr>
+                  </pic:nvPicPr>
+                  <pic:blipFill>
+                    <a:blip r:embed="rId44">
+                      <a:extLst>
+                        <a:ext uri="{28A0092B-C50C-407E-A947-70E740481C1C}">
+                          <a14:useLocalDpi xmlns:a14="http://schemas.microsoft.com/office/drawing/2010/main" val="0"/>
+                        </a:ext>
+                      </a:extLst>
+                    </a:blip>
+                    <a:srcRect/>
+                    <a:stretch>
+                      <a:fillRect/>
+                    </a:stretch>
+                  </pic:blipFill>
+                  <pic:spPr bwMode="auto">
+                    <a:xfrm>
+                      <a:off x="0" y="0"/>
+                      <a:ext cx="5936615" cy="7683500"/>
+                    </a:xfrm>
+                    <a:prstGeom prst="rect">
+                      <a:avLst/>
+                    </a:prstGeom>
+                    <a:noFill/>
+                    <a:ln>
+                      <a:noFill/>
+                    </a:ln>
+                  </pic:spPr>
+                </pic:pic>
+              </a:graphicData>
+            </a:graphic>
+          </wp:inline>
+        </w:drawing>
+      </w:r>
     </w:p>
     <w:p/>
     <w:p>
-      <w:pPr>
-        <w:pStyle w:val="Heading1"/>
-      </w:pPr>
-      <w:bookmarkStart w:id="10" w:name="_Toc413089766"/>
-      <w:r>
-        <w:t>Distributed Version Control System</w:t>
-      </w:r>
-      <w:bookmarkEnd w:id="10"/>
-    </w:p>
-    <w:p>
-      <w:pPr>
-        <w:pStyle w:val="Heading2"/>
-      </w:pPr>
-    </w:p>
-    <w:p>
-      <w:pPr>
-        <w:pStyle w:val="Heading2"/>
-      </w:pPr>
-      <w:bookmarkStart w:id="11" w:name="_Toc413089767"/>
-      <w:r>
-        <w:t>An Picture is worth 1000 words</w:t>
-      </w:r>
-      <w:bookmarkEnd w:id="11"/>
+      <w:r>
+        <w:rPr>
+          <w:noProof/>
+          <w:lang w:eastAsia="en-US"/>
+        </w:rPr>
+        <w:lastRenderedPageBreak/>
+        <w:drawing>
+          <wp:inline distT="0" distB="0" distL="0" distR="0" wp14:anchorId="5F72E13F" wp14:editId="55381776">
+            <wp:extent cx="5936615" cy="7683500"/>
+            <wp:effectExtent l="0" t="0" r="6985" b="0"/>
+            <wp:docPr id="27" name="Picture 27" descr="E:\Newsbin Downloads\Documents\SSE 554 Project2\CheckingAccount\CheckingAccount-page-001.jpg"/>
+            <wp:cNvGraphicFramePr>
+              <a:graphicFrameLocks xmlns:a="http://schemas.openxmlformats.org/drawingml/2006/main" noChangeAspect="1"/>
+            </wp:cNvGraphicFramePr>
+            <a:graphic xmlns:a="http://schemas.openxmlformats.org/drawingml/2006/main">
+              <a:graphicData uri="http://schemas.openxmlformats.org/drawingml/2006/picture">
+                <pic:pic xmlns:pic="http://schemas.openxmlformats.org/drawingml/2006/picture">
+                  <pic:nvPicPr>
+                    <pic:cNvPr id="0" name="Picture 112" descr="E:\Newsbin Downloads\Documents\SSE 554 Project2\CheckingAccount\CheckingAccount-page-001.jpg"/>
+                    <pic:cNvPicPr>
+                      <a:picLocks noChangeAspect="1" noChangeArrowheads="1"/>
+                    </pic:cNvPicPr>
+                  </pic:nvPicPr>
+                  <pic:blipFill>
+                    <a:blip r:embed="rId45">
+                      <a:extLst>
+                        <a:ext uri="{28A0092B-C50C-407E-A947-70E740481C1C}">
+                          <a14:useLocalDpi xmlns:a14="http://schemas.microsoft.com/office/drawing/2010/main" val="0"/>
+                        </a:ext>
+                      </a:extLst>
+                    </a:blip>
+                    <a:srcRect/>
+                    <a:stretch>
+                      <a:fillRect/>
+                    </a:stretch>
+                  </pic:blipFill>
+                  <pic:spPr bwMode="auto">
+                    <a:xfrm>
+                      <a:off x="0" y="0"/>
+                      <a:ext cx="5936615" cy="7683500"/>
+                    </a:xfrm>
+                    <a:prstGeom prst="rect">
+                      <a:avLst/>
+                    </a:prstGeom>
+                    <a:noFill/>
+                    <a:ln>
+                      <a:noFill/>
+                    </a:ln>
+                  </pic:spPr>
+                </pic:pic>
+              </a:graphicData>
+            </a:graphic>
+          </wp:inline>
+        </w:drawing>
+      </w:r>
+      <w:r>
+        <w:rPr>
+          <w:noProof/>
+          <w:lang w:eastAsia="en-US"/>
+        </w:rPr>
+        <w:lastRenderedPageBreak/>
+        <w:drawing>
+          <wp:inline distT="0" distB="0" distL="0" distR="0" wp14:anchorId="63E8E115" wp14:editId="780FCCF3">
+            <wp:extent cx="5936615" cy="7683500"/>
+            <wp:effectExtent l="0" t="0" r="6985" b="0"/>
+            <wp:docPr id="28" name="Picture 28" descr="E:\Newsbin Downloads\Documents\SSE 554 Project2\CheckingAccount\CheckingAccount-page-002.jpg"/>
+            <wp:cNvGraphicFramePr>
+              <a:graphicFrameLocks xmlns:a="http://schemas.openxmlformats.org/drawingml/2006/main" noChangeAspect="1"/>
+            </wp:cNvGraphicFramePr>
+            <a:graphic xmlns:a="http://schemas.openxmlformats.org/drawingml/2006/main">
+              <a:graphicData uri="http://schemas.openxmlformats.org/drawingml/2006/picture">
+                <pic:pic xmlns:pic="http://schemas.openxmlformats.org/drawingml/2006/picture">
+                  <pic:nvPicPr>
+                    <pic:cNvPr id="0" name="Picture 113" descr="E:\Newsbin Downloads\Documents\SSE 554 Project2\CheckingAccount\CheckingAccount-page-002.jpg"/>
+                    <pic:cNvPicPr>
+                      <a:picLocks noChangeAspect="1" noChangeArrowheads="1"/>
+                    </pic:cNvPicPr>
+                  </pic:nvPicPr>
+                  <pic:blipFill>
+                    <a:blip r:embed="rId46">
+                      <a:extLst>
+                        <a:ext uri="{28A0092B-C50C-407E-A947-70E740481C1C}">
+                          <a14:useLocalDpi xmlns:a14="http://schemas.microsoft.com/office/drawing/2010/main" val="0"/>
+                        </a:ext>
+                      </a:extLst>
+                    </a:blip>
+                    <a:srcRect/>
+                    <a:stretch>
+                      <a:fillRect/>
+                    </a:stretch>
+                  </pic:blipFill>
+                  <pic:spPr bwMode="auto">
+                    <a:xfrm>
+                      <a:off x="0" y="0"/>
+                      <a:ext cx="5936615" cy="7683500"/>
+                    </a:xfrm>
+                    <a:prstGeom prst="rect">
+                      <a:avLst/>
+                    </a:prstGeom>
+                    <a:noFill/>
+                    <a:ln>
+                      <a:noFill/>
+                    </a:ln>
+                  </pic:spPr>
+                </pic:pic>
+              </a:graphicData>
+            </a:graphic>
+          </wp:inline>
+        </w:drawing>
+      </w:r>
     </w:p>
     <w:p/>
     <w:p>
-      <w:pPr>
-        <w:pStyle w:val="Heading1"/>
-      </w:pPr>
-      <w:bookmarkStart w:id="12" w:name="_Toc413089768"/>
-      <w:r>
-        <w:t>Appendix I Non-Direct Activity Reports</w:t>
-      </w:r>
-      <w:bookmarkEnd w:id="12"/>
+      <w:r>
+        <w:rPr>
+          <w:noProof/>
+          <w:lang w:eastAsia="en-US"/>
+        </w:rPr>
+        <w:lastRenderedPageBreak/>
+        <w:drawing>
+          <wp:inline distT="0" distB="0" distL="0" distR="0" wp14:anchorId="11367CD1" wp14:editId="725F1F30">
+            <wp:extent cx="5936615" cy="7683500"/>
+            <wp:effectExtent l="0" t="0" r="6985" b="0"/>
+            <wp:docPr id="29" name="Picture 29" descr="E:\Newsbin Downloads\Documents\SSE 554 Project2\gridbag\gridbag-page-001.jpg"/>
+            <wp:cNvGraphicFramePr>
+              <a:graphicFrameLocks xmlns:a="http://schemas.openxmlformats.org/drawingml/2006/main" noChangeAspect="1"/>
+            </wp:cNvGraphicFramePr>
+            <a:graphic xmlns:a="http://schemas.openxmlformats.org/drawingml/2006/main">
+              <a:graphicData uri="http://schemas.openxmlformats.org/drawingml/2006/picture">
+                <pic:pic xmlns:pic="http://schemas.openxmlformats.org/drawingml/2006/picture">
+                  <pic:nvPicPr>
+                    <pic:cNvPr id="0" name="Picture 114" descr="E:\Newsbin Downloads\Documents\SSE 554 Project2\gridbag\gridbag-page-001.jpg"/>
+                    <pic:cNvPicPr>
+                      <a:picLocks noChangeAspect="1" noChangeArrowheads="1"/>
+                    </pic:cNvPicPr>
+                  </pic:nvPicPr>
+                  <pic:blipFill>
+                    <a:blip r:embed="rId47">
+                      <a:extLst>
+                        <a:ext uri="{28A0092B-C50C-407E-A947-70E740481C1C}">
+                          <a14:useLocalDpi xmlns:a14="http://schemas.microsoft.com/office/drawing/2010/main" val="0"/>
+                        </a:ext>
+                      </a:extLst>
+                    </a:blip>
+                    <a:srcRect/>
+                    <a:stretch>
+                      <a:fillRect/>
+                    </a:stretch>
+                  </pic:blipFill>
+                  <pic:spPr bwMode="auto">
+                    <a:xfrm>
+                      <a:off x="0" y="0"/>
+                      <a:ext cx="5936615" cy="7683500"/>
+                    </a:xfrm>
+                    <a:prstGeom prst="rect">
+                      <a:avLst/>
+                    </a:prstGeom>
+                    <a:noFill/>
+                    <a:ln>
+                      <a:noFill/>
+                    </a:ln>
+                  </pic:spPr>
+                </pic:pic>
+              </a:graphicData>
+            </a:graphic>
+          </wp:inline>
+        </w:drawing>
+      </w:r>
+      <w:r>
+        <w:rPr>
+          <w:noProof/>
+          <w:lang w:eastAsia="en-US"/>
+        </w:rPr>
+        <w:lastRenderedPageBreak/>
+        <w:drawing>
+          <wp:inline distT="0" distB="0" distL="0" distR="0" wp14:anchorId="463C564B" wp14:editId="13C75DC8">
+            <wp:extent cx="5936615" cy="7683500"/>
+            <wp:effectExtent l="0" t="0" r="6985" b="0"/>
+            <wp:docPr id="30" name="Picture 30" descr="E:\Newsbin Downloads\Documents\SSE 554 Project2\gridbag\gridbag-page-002.jpg"/>
+            <wp:cNvGraphicFramePr>
+              <a:graphicFrameLocks xmlns:a="http://schemas.openxmlformats.org/drawingml/2006/main" noChangeAspect="1"/>
+            </wp:cNvGraphicFramePr>
+            <a:graphic xmlns:a="http://schemas.openxmlformats.org/drawingml/2006/main">
+              <a:graphicData uri="http://schemas.openxmlformats.org/drawingml/2006/picture">
+                <pic:pic xmlns:pic="http://schemas.openxmlformats.org/drawingml/2006/picture">
+                  <pic:nvPicPr>
+                    <pic:cNvPr id="0" name="Picture 115" descr="E:\Newsbin Downloads\Documents\SSE 554 Project2\gridbag\gridbag-page-002.jpg"/>
+                    <pic:cNvPicPr>
+                      <a:picLocks noChangeAspect="1" noChangeArrowheads="1"/>
+                    </pic:cNvPicPr>
+                  </pic:nvPicPr>
+                  <pic:blipFill>
+                    <a:blip r:embed="rId48">
+                      <a:extLst>
+                        <a:ext uri="{28A0092B-C50C-407E-A947-70E740481C1C}">
+                          <a14:useLocalDpi xmlns:a14="http://schemas.microsoft.com/office/drawing/2010/main" val="0"/>
+                        </a:ext>
+                      </a:extLst>
+                    </a:blip>
+                    <a:srcRect/>
+                    <a:stretch>
+                      <a:fillRect/>
+                    </a:stretch>
+                  </pic:blipFill>
+                  <pic:spPr bwMode="auto">
+                    <a:xfrm>
+                      <a:off x="0" y="0"/>
+                      <a:ext cx="5936615" cy="7683500"/>
+                    </a:xfrm>
+                    <a:prstGeom prst="rect">
+                      <a:avLst/>
+                    </a:prstGeom>
+                    <a:noFill/>
+                    <a:ln>
+                      <a:noFill/>
+                    </a:ln>
+                  </pic:spPr>
+                </pic:pic>
+              </a:graphicData>
+            </a:graphic>
+          </wp:inline>
+        </w:drawing>
+      </w:r>
     </w:p>
     <w:p/>
-    <w:p/>
-    <w:p>
-      <w:pPr>
-        <w:pStyle w:val="Heading1"/>
-      </w:pPr>
-      <w:bookmarkStart w:id="13" w:name="_Toc413089769"/>
-      <w:r>
-        <w:t>Appendix II Full Unit Testing Code</w:t>
-      </w:r>
-      <w:bookmarkEnd w:id="13"/>
-    </w:p>
-    <w:p/>
-    <w:p>
-      <w:pPr>
-        <w:pStyle w:val="Heading1"/>
-      </w:pPr>
-      <w:bookmarkStart w:id="14" w:name="_Toc413089770"/>
-      <w:r>
-        <w:t>Appendix III Source Code</w:t>
-      </w:r>
-      <w:bookmarkEnd w:id="14"/>
+    <w:p>
+      <w:r>
+        <w:rPr>
+          <w:noProof/>
+          <w:lang w:eastAsia="en-US"/>
+        </w:rPr>
+        <w:lastRenderedPageBreak/>
+        <w:drawing>
+          <wp:inline distT="0" distB="0" distL="0" distR="0" wp14:anchorId="62656FA9" wp14:editId="68799476">
+            <wp:extent cx="5936615" cy="7683500"/>
+            <wp:effectExtent l="0" t="0" r="6985" b="0"/>
+            <wp:docPr id="31" name="Picture 31" descr="E:\Newsbin Downloads\Documents\SSE 554 Project2\interest.xml\interest.xml-page-001.jpg"/>
+            <wp:cNvGraphicFramePr>
+              <a:graphicFrameLocks xmlns:a="http://schemas.openxmlformats.org/drawingml/2006/main" noChangeAspect="1"/>
+            </wp:cNvGraphicFramePr>
+            <a:graphic xmlns:a="http://schemas.openxmlformats.org/drawingml/2006/main">
+              <a:graphicData uri="http://schemas.openxmlformats.org/drawingml/2006/picture">
+                <pic:pic xmlns:pic="http://schemas.openxmlformats.org/drawingml/2006/picture">
+                  <pic:nvPicPr>
+                    <pic:cNvPr id="0" name="Picture 116" descr="E:\Newsbin Downloads\Documents\SSE 554 Project2\interest.xml\interest.xml-page-001.jpg"/>
+                    <pic:cNvPicPr>
+                      <a:picLocks noChangeAspect="1" noChangeArrowheads="1"/>
+                    </pic:cNvPicPr>
+                  </pic:nvPicPr>
+                  <pic:blipFill>
+                    <a:blip r:embed="rId49">
+                      <a:extLst>
+                        <a:ext uri="{28A0092B-C50C-407E-A947-70E740481C1C}">
+                          <a14:useLocalDpi xmlns:a14="http://schemas.microsoft.com/office/drawing/2010/main" val="0"/>
+                        </a:ext>
+                      </a:extLst>
+                    </a:blip>
+                    <a:srcRect/>
+                    <a:stretch>
+                      <a:fillRect/>
+                    </a:stretch>
+                  </pic:blipFill>
+                  <pic:spPr bwMode="auto">
+                    <a:xfrm>
+                      <a:off x="0" y="0"/>
+                      <a:ext cx="5936615" cy="7683500"/>
+                    </a:xfrm>
+                    <a:prstGeom prst="rect">
+                      <a:avLst/>
+                    </a:prstGeom>
+                    <a:noFill/>
+                    <a:ln>
+                      <a:noFill/>
+                    </a:ln>
+                  </pic:spPr>
+                </pic:pic>
+              </a:graphicData>
+            </a:graphic>
+          </wp:inline>
+        </w:drawing>
+      </w:r>
+    </w:p>
+    <w:p>
+      <w:r>
+        <w:rPr>
+          <w:noProof/>
+          <w:lang w:eastAsia="en-US"/>
+        </w:rPr>
+        <w:lastRenderedPageBreak/>
+        <w:drawing>
+          <wp:inline distT="0" distB="0" distL="0" distR="0" wp14:anchorId="1B416C8E" wp14:editId="37EE3677">
+            <wp:extent cx="5936615" cy="7683500"/>
+            <wp:effectExtent l="0" t="0" r="6985" b="0"/>
+            <wp:docPr id="32" name="Picture 32" descr="E:\Newsbin Downloads\Documents\SSE 554 Project2\login\login-page-001.jpg"/>
+            <wp:cNvGraphicFramePr>
+              <a:graphicFrameLocks xmlns:a="http://schemas.openxmlformats.org/drawingml/2006/main" noChangeAspect="1"/>
+            </wp:cNvGraphicFramePr>
+            <a:graphic xmlns:a="http://schemas.openxmlformats.org/drawingml/2006/main">
+              <a:graphicData uri="http://schemas.openxmlformats.org/drawingml/2006/picture">
+                <pic:pic xmlns:pic="http://schemas.openxmlformats.org/drawingml/2006/picture">
+                  <pic:nvPicPr>
+                    <pic:cNvPr id="0" name="Picture 117" descr="E:\Newsbin Downloads\Documents\SSE 554 Project2\login\login-page-001.jpg"/>
+                    <pic:cNvPicPr>
+                      <a:picLocks noChangeAspect="1" noChangeArrowheads="1"/>
+                    </pic:cNvPicPr>
+                  </pic:nvPicPr>
+                  <pic:blipFill>
+                    <a:blip r:embed="rId39">
+                      <a:extLst>
+                        <a:ext uri="{28A0092B-C50C-407E-A947-70E740481C1C}">
+                          <a14:useLocalDpi xmlns:a14="http://schemas.microsoft.com/office/drawing/2010/main" val="0"/>
+                        </a:ext>
+                      </a:extLst>
+                    </a:blip>
+                    <a:srcRect/>
+                    <a:stretch>
+                      <a:fillRect/>
+                    </a:stretch>
+                  </pic:blipFill>
+                  <pic:spPr bwMode="auto">
+                    <a:xfrm>
+                      <a:off x="0" y="0"/>
+                      <a:ext cx="5936615" cy="7683500"/>
+                    </a:xfrm>
+                    <a:prstGeom prst="rect">
+                      <a:avLst/>
+                    </a:prstGeom>
+                    <a:noFill/>
+                    <a:ln>
+                      <a:noFill/>
+                    </a:ln>
+                  </pic:spPr>
+                </pic:pic>
+              </a:graphicData>
+            </a:graphic>
+          </wp:inline>
+        </w:drawing>
+      </w:r>
+      <w:r>
+        <w:rPr>
+          <w:noProof/>
+          <w:lang w:eastAsia="en-US"/>
+        </w:rPr>
+        <w:lastRenderedPageBreak/>
+        <w:drawing>
+          <wp:inline distT="0" distB="0" distL="0" distR="0" wp14:anchorId="48AC3385" wp14:editId="11414950">
+            <wp:extent cx="5936615" cy="7683500"/>
+            <wp:effectExtent l="0" t="0" r="6985" b="0"/>
+            <wp:docPr id="33" name="Picture 33" descr="E:\Newsbin Downloads\Documents\SSE 554 Project2\login\login-page-002.jpg"/>
+            <wp:cNvGraphicFramePr>
+              <a:graphicFrameLocks xmlns:a="http://schemas.openxmlformats.org/drawingml/2006/main" noChangeAspect="1"/>
+            </wp:cNvGraphicFramePr>
+            <a:graphic xmlns:a="http://schemas.openxmlformats.org/drawingml/2006/main">
+              <a:graphicData uri="http://schemas.openxmlformats.org/drawingml/2006/picture">
+                <pic:pic xmlns:pic="http://schemas.openxmlformats.org/drawingml/2006/picture">
+                  <pic:nvPicPr>
+                    <pic:cNvPr id="0" name="Picture 118" descr="E:\Newsbin Downloads\Documents\SSE 554 Project2\login\login-page-002.jpg"/>
+                    <pic:cNvPicPr>
+                      <a:picLocks noChangeAspect="1" noChangeArrowheads="1"/>
+                    </pic:cNvPicPr>
+                  </pic:nvPicPr>
+                  <pic:blipFill>
+                    <a:blip r:embed="rId40">
+                      <a:extLst>
+                        <a:ext uri="{28A0092B-C50C-407E-A947-70E740481C1C}">
+                          <a14:useLocalDpi xmlns:a14="http://schemas.microsoft.com/office/drawing/2010/main" val="0"/>
+                        </a:ext>
+                      </a:extLst>
+                    </a:blip>
+                    <a:srcRect/>
+                    <a:stretch>
+                      <a:fillRect/>
+                    </a:stretch>
+                  </pic:blipFill>
+                  <pic:spPr bwMode="auto">
+                    <a:xfrm>
+                      <a:off x="0" y="0"/>
+                      <a:ext cx="5936615" cy="7683500"/>
+                    </a:xfrm>
+                    <a:prstGeom prst="rect">
+                      <a:avLst/>
+                    </a:prstGeom>
+                    <a:noFill/>
+                    <a:ln>
+                      <a:noFill/>
+                    </a:ln>
+                  </pic:spPr>
+                </pic:pic>
+              </a:graphicData>
+            </a:graphic>
+          </wp:inline>
+        </w:drawing>
+      </w:r>
+      <w:r>
+        <w:rPr>
+          <w:noProof/>
+          <w:lang w:eastAsia="en-US"/>
+        </w:rPr>
+        <w:lastRenderedPageBreak/>
+        <w:drawing>
+          <wp:inline distT="0" distB="0" distL="0" distR="0" wp14:anchorId="10A64D4B" wp14:editId="56EFF7CF">
+            <wp:extent cx="5936615" cy="7683500"/>
+            <wp:effectExtent l="0" t="0" r="6985" b="0"/>
+            <wp:docPr id="34" name="Picture 34" descr="E:\Newsbin Downloads\Documents\SSE 554 Project2\login\login-page-003.jpg"/>
+            <wp:cNvGraphicFramePr>
+              <a:graphicFrameLocks xmlns:a="http://schemas.openxmlformats.org/drawingml/2006/main" noChangeAspect="1"/>
+            </wp:cNvGraphicFramePr>
+            <a:graphic xmlns:a="http://schemas.openxmlformats.org/drawingml/2006/main">
+              <a:graphicData uri="http://schemas.openxmlformats.org/drawingml/2006/picture">
+                <pic:pic xmlns:pic="http://schemas.openxmlformats.org/drawingml/2006/picture">
+                  <pic:nvPicPr>
+                    <pic:cNvPr id="0" name="Picture 119" descr="E:\Newsbin Downloads\Documents\SSE 554 Project2\login\login-page-003.jpg"/>
+                    <pic:cNvPicPr>
+                      <a:picLocks noChangeAspect="1" noChangeArrowheads="1"/>
+                    </pic:cNvPicPr>
+                  </pic:nvPicPr>
+                  <pic:blipFill>
+                    <a:blip r:embed="rId41">
+                      <a:extLst>
+                        <a:ext uri="{28A0092B-C50C-407E-A947-70E740481C1C}">
+                          <a14:useLocalDpi xmlns:a14="http://schemas.microsoft.com/office/drawing/2010/main" val="0"/>
+                        </a:ext>
+                      </a:extLst>
+                    </a:blip>
+                    <a:srcRect/>
+                    <a:stretch>
+                      <a:fillRect/>
+                    </a:stretch>
+                  </pic:blipFill>
+                  <pic:spPr bwMode="auto">
+                    <a:xfrm>
+                      <a:off x="0" y="0"/>
+                      <a:ext cx="5936615" cy="7683500"/>
+                    </a:xfrm>
+                    <a:prstGeom prst="rect">
+                      <a:avLst/>
+                    </a:prstGeom>
+                    <a:noFill/>
+                    <a:ln>
+                      <a:noFill/>
+                    </a:ln>
+                  </pic:spPr>
+                </pic:pic>
+              </a:graphicData>
+            </a:graphic>
+          </wp:inline>
+        </w:drawing>
+      </w:r>
+    </w:p>
+    <w:p>
+      <w:pPr>
+        <w:rPr>
+          <w:noProof/>
+          <w:lang w:eastAsia="en-US"/>
+        </w:rPr>
+      </w:pPr>
+      <w:r>
+        <w:rPr>
+          <w:noProof/>
+          <w:lang w:eastAsia="en-US"/>
+        </w:rPr>
+        <w:lastRenderedPageBreak/>
+        <w:drawing>
+          <wp:inline distT="0" distB="0" distL="0" distR="0" wp14:anchorId="4F029791" wp14:editId="317D6793">
+            <wp:extent cx="5936615" cy="7683500"/>
+            <wp:effectExtent l="0" t="0" r="6985" b="0"/>
+            <wp:docPr id="35" name="Picture 35" descr="E:\Newsbin Downloads\Documents\SSE 554 Project2\SavingsAccount\SavingsAccount-page-001.jpg"/>
+            <wp:cNvGraphicFramePr>
+              <a:graphicFrameLocks xmlns:a="http://schemas.openxmlformats.org/drawingml/2006/main" noChangeAspect="1"/>
+            </wp:cNvGraphicFramePr>
+            <a:graphic xmlns:a="http://schemas.openxmlformats.org/drawingml/2006/main">
+              <a:graphicData uri="http://schemas.openxmlformats.org/drawingml/2006/picture">
+                <pic:pic xmlns:pic="http://schemas.openxmlformats.org/drawingml/2006/picture">
+                  <pic:nvPicPr>
+                    <pic:cNvPr id="0" name="Picture 120" descr="E:\Newsbin Downloads\Documents\SSE 554 Project2\SavingsAccount\SavingsAccount-page-001.jpg"/>
+                    <pic:cNvPicPr>
+                      <a:picLocks noChangeAspect="1" noChangeArrowheads="1"/>
+                    </pic:cNvPicPr>
+                  </pic:nvPicPr>
+                  <pic:blipFill>
+                    <a:blip r:embed="rId50">
+                      <a:extLst>
+                        <a:ext uri="{28A0092B-C50C-407E-A947-70E740481C1C}">
+                          <a14:useLocalDpi xmlns:a14="http://schemas.microsoft.com/office/drawing/2010/main" val="0"/>
+                        </a:ext>
+                      </a:extLst>
+                    </a:blip>
+                    <a:srcRect/>
+                    <a:stretch>
+                      <a:fillRect/>
+                    </a:stretch>
+                  </pic:blipFill>
+                  <pic:spPr bwMode="auto">
+                    <a:xfrm>
+                      <a:off x="0" y="0"/>
+                      <a:ext cx="5936615" cy="7683500"/>
+                    </a:xfrm>
+                    <a:prstGeom prst="rect">
+                      <a:avLst/>
+                    </a:prstGeom>
+                    <a:noFill/>
+                    <a:ln>
+                      <a:noFill/>
+                    </a:ln>
+                  </pic:spPr>
+                </pic:pic>
+              </a:graphicData>
+            </a:graphic>
+          </wp:inline>
+        </w:drawing>
+      </w:r>
+      <w:r>
+        <w:rPr>
+          <w:noProof/>
+          <w:lang w:eastAsia="en-US"/>
+        </w:rPr>
+        <w:lastRenderedPageBreak/>
+        <w:drawing>
+          <wp:inline distT="0" distB="0" distL="0" distR="0" wp14:anchorId="32FB3A56" wp14:editId="6AF9B71A">
+            <wp:extent cx="5936615" cy="7683500"/>
+            <wp:effectExtent l="0" t="0" r="6985" b="0"/>
+            <wp:docPr id="36" name="Picture 36" descr="E:\Newsbin Downloads\Documents\SSE 554 Project2\SavingsAccount\SavingsAccount-page-002.jpg"/>
+            <wp:cNvGraphicFramePr>
+              <a:graphicFrameLocks xmlns:a="http://schemas.openxmlformats.org/drawingml/2006/main" noChangeAspect="1"/>
+            </wp:cNvGraphicFramePr>
+            <a:graphic xmlns:a="http://schemas.openxmlformats.org/drawingml/2006/main">
+              <a:graphicData uri="http://schemas.openxmlformats.org/drawingml/2006/picture">
+                <pic:pic xmlns:pic="http://schemas.openxmlformats.org/drawingml/2006/picture">
+                  <pic:nvPicPr>
+                    <pic:cNvPr id="0" name="Picture 121" descr="E:\Newsbin Downloads\Documents\SSE 554 Project2\SavingsAccount\SavingsAccount-page-002.jpg"/>
+                    <pic:cNvPicPr>
+                      <a:picLocks noChangeAspect="1" noChangeArrowheads="1"/>
+                    </pic:cNvPicPr>
+                  </pic:nvPicPr>
+                  <pic:blipFill>
+                    <a:blip r:embed="rId51">
+                      <a:extLst>
+                        <a:ext uri="{28A0092B-C50C-407E-A947-70E740481C1C}">
+                          <a14:useLocalDpi xmlns:a14="http://schemas.microsoft.com/office/drawing/2010/main" val="0"/>
+                        </a:ext>
+                      </a:extLst>
+                    </a:blip>
+                    <a:srcRect/>
+                    <a:stretch>
+                      <a:fillRect/>
+                    </a:stretch>
+                  </pic:blipFill>
+                  <pic:spPr bwMode="auto">
+                    <a:xfrm>
+                      <a:off x="0" y="0"/>
+                      <a:ext cx="5936615" cy="7683500"/>
+                    </a:xfrm>
+                    <a:prstGeom prst="rect">
+                      <a:avLst/>
+                    </a:prstGeom>
+                    <a:noFill/>
+                    <a:ln>
+                      <a:noFill/>
+                    </a:ln>
+                  </pic:spPr>
+                </pic:pic>
+              </a:graphicData>
+            </a:graphic>
+          </wp:inline>
+        </w:drawing>
+      </w:r>
+      <w:r>
+        <w:rPr>
+          <w:noProof/>
+          <w:lang w:eastAsia="en-US"/>
+        </w:rPr>
+        <w:lastRenderedPageBreak/>
+        <w:drawing>
+          <wp:inline distT="0" distB="0" distL="0" distR="0" wp14:anchorId="08F253B0" wp14:editId="53814880">
+            <wp:extent cx="5936615" cy="7683500"/>
+            <wp:effectExtent l="0" t="0" r="6985" b="0"/>
+            <wp:docPr id="37" name="Picture 37" descr="E:\Newsbin Downloads\Documents\SSE 554 Project2\SavingsAccount\SavingsAccount-page-003.jpg"/>
+            <wp:cNvGraphicFramePr>
+              <a:graphicFrameLocks xmlns:a="http://schemas.openxmlformats.org/drawingml/2006/main" noChangeAspect="1"/>
+            </wp:cNvGraphicFramePr>
+            <a:graphic xmlns:a="http://schemas.openxmlformats.org/drawingml/2006/main">
+              <a:graphicData uri="http://schemas.openxmlformats.org/drawingml/2006/picture">
+                <pic:pic xmlns:pic="http://schemas.openxmlformats.org/drawingml/2006/picture">
+                  <pic:nvPicPr>
+                    <pic:cNvPr id="0" name="Picture 122" descr="E:\Newsbin Downloads\Documents\SSE 554 Project2\SavingsAccount\SavingsAccount-page-003.jpg"/>
+                    <pic:cNvPicPr>
+                      <a:picLocks noChangeAspect="1" noChangeArrowheads="1"/>
+                    </pic:cNvPicPr>
+                  </pic:nvPicPr>
+                  <pic:blipFill>
+                    <a:blip r:embed="rId52">
+                      <a:extLst>
+                        <a:ext uri="{28A0092B-C50C-407E-A947-70E740481C1C}">
+                          <a14:useLocalDpi xmlns:a14="http://schemas.microsoft.com/office/drawing/2010/main" val="0"/>
+                        </a:ext>
+                      </a:extLst>
+                    </a:blip>
+                    <a:srcRect/>
+                    <a:stretch>
+                      <a:fillRect/>
+                    </a:stretch>
+                  </pic:blipFill>
+                  <pic:spPr bwMode="auto">
+                    <a:xfrm>
+                      <a:off x="0" y="0"/>
+                      <a:ext cx="5936615" cy="7683500"/>
+                    </a:xfrm>
+                    <a:prstGeom prst="rect">
+                      <a:avLst/>
+                    </a:prstGeom>
+                    <a:noFill/>
+                    <a:ln>
+                      <a:noFill/>
+                    </a:ln>
+                  </pic:spPr>
+                </pic:pic>
+              </a:graphicData>
+            </a:graphic>
+          </wp:inline>
+        </w:drawing>
+      </w:r>
+    </w:p>
+    <w:p>
+      <w:pPr>
+        <w:rPr>
+          <w:noProof/>
+          <w:lang w:eastAsia="en-US"/>
+        </w:rPr>
+      </w:pPr>
+    </w:p>
+    <w:p>
+      <w:pPr>
+        <w:rPr>
+          <w:noProof/>
+          <w:lang w:eastAsia="en-US"/>
+        </w:rPr>
+      </w:pPr>
+    </w:p>
+    <w:p>
+      <w:pPr>
+        <w:rPr>
+          <w:noProof/>
+          <w:lang w:eastAsia="en-US"/>
+        </w:rPr>
+      </w:pPr>
+      <w:r>
+        <w:rPr>
+          <w:noProof/>
+          <w:lang w:eastAsia="en-US"/>
+        </w:rPr>
+        <w:drawing>
+          <wp:inline distT="0" distB="0" distL="0" distR="0" wp14:anchorId="21C72DDE" wp14:editId="71376F8B">
+            <wp:extent cx="5936615" cy="7683500"/>
+            <wp:effectExtent l="0" t="0" r="6985" b="0"/>
+            <wp:docPr id="38" name="Picture 38" descr="E:\Newsbin Downloads\Documents\SSE 554 Project2\SavingsAccount\SavingsAccount-page-004.jpg"/>
+            <wp:cNvGraphicFramePr>
+              <a:graphicFrameLocks xmlns:a="http://schemas.openxmlformats.org/drawingml/2006/main" noChangeAspect="1"/>
+            </wp:cNvGraphicFramePr>
+            <a:graphic xmlns:a="http://schemas.openxmlformats.org/drawingml/2006/main">
+              <a:graphicData uri="http://schemas.openxmlformats.org/drawingml/2006/picture">
+                <pic:pic xmlns:pic="http://schemas.openxmlformats.org/drawingml/2006/picture">
+                  <pic:nvPicPr>
+                    <pic:cNvPr id="0" name="Picture 123" descr="E:\Newsbin Downloads\Documents\SSE 554 Project2\SavingsAccount\SavingsAccount-page-004.jpg"/>
+                    <pic:cNvPicPr>
+                      <a:picLocks noChangeAspect="1" noChangeArrowheads="1"/>
+                    </pic:cNvPicPr>
+                  </pic:nvPicPr>
+                  <pic:blipFill>
+                    <a:blip r:embed="rId53">
+                      <a:extLst>
+                        <a:ext uri="{28A0092B-C50C-407E-A947-70E740481C1C}">
+                          <a14:useLocalDpi xmlns:a14="http://schemas.microsoft.com/office/drawing/2010/main" val="0"/>
+                        </a:ext>
+                      </a:extLst>
+                    </a:blip>
+                    <a:srcRect/>
+                    <a:stretch>
+                      <a:fillRect/>
+                    </a:stretch>
+                  </pic:blipFill>
+                  <pic:spPr bwMode="auto">
+                    <a:xfrm>
+                      <a:off x="0" y="0"/>
+                      <a:ext cx="5936615" cy="7683500"/>
+                    </a:xfrm>
+                    <a:prstGeom prst="rect">
+                      <a:avLst/>
+                    </a:prstGeom>
+                    <a:noFill/>
+                    <a:ln>
+                      <a:noFill/>
+                    </a:ln>
+                  </pic:spPr>
+                </pic:pic>
+              </a:graphicData>
+            </a:graphic>
+          </wp:inline>
+        </w:drawing>
+      </w:r>
     </w:p>
     <w:sectPr>
       <w:type w:val="continuous"/>
@@ -3181,6 +5293,53 @@
     </w:sectPr>
   </w:body>
 </w:document>
+</file>
+
+<file path=word/comments.xml><?xml version="1.0" encoding="utf-8"?>
+<w:comments xmlns:wpc="http://schemas.microsoft.com/office/word/2010/wordprocessingCanvas" xmlns:mc="http://schemas.openxmlformats.org/markup-compatibility/2006" xmlns:o="urn:schemas-microsoft-com:office:office" xmlns:r="http://schemas.openxmlformats.org/officeDocument/2006/relationships" xmlns:m="http://schemas.openxmlformats.org/officeDocument/2006/math" xmlns:v="urn:schemas-microsoft-com:vml" xmlns:wp14="http://schemas.microsoft.com/office/word/2010/wordprocessingDrawing" xmlns:wp="http://schemas.openxmlformats.org/drawingml/2006/wordprocessingDrawing" xmlns:w10="urn:schemas-microsoft-com:office:word" xmlns:w="http://schemas.openxmlformats.org/wordprocessingml/2006/main" xmlns:w14="http://schemas.microsoft.com/office/word/2010/wordml" xmlns:w15="http://schemas.microsoft.com/office/word/2012/wordml" xmlns:wpg="http://schemas.microsoft.com/office/word/2010/wordprocessingGroup" xmlns:wpi="http://schemas.microsoft.com/office/word/2010/wordprocessingInk" xmlns:wne="http://schemas.microsoft.com/office/word/2006/wordml" xmlns:wps="http://schemas.microsoft.com/office/word/2010/wordprocessingShape" mc:Ignorable="w14 w15 wp14">
+  <w:comment w:id="7" w:author="TSBob" w:date="2015-03-03T00:40:00Z" w:initials="T">
+    <w:p>
+      <w:pPr>
+        <w:pStyle w:val="CommentText"/>
+      </w:pPr>
+      <w:r>
+        <w:rPr>
+          <w:rStyle w:val="CommentReference"/>
+        </w:rPr>
+        <w:annotationRef/>
+      </w:r>
+      <w:r>
+        <w:t>Images may be out of date…</w:t>
+      </w:r>
+    </w:p>
+  </w:comment>
+  <w:comment w:id="10" w:author="TSBob" w:date="2015-03-02T22:58:00Z" w:initials="T">
+    <w:p>
+      <w:pPr>
+        <w:pStyle w:val="CommentText"/>
+      </w:pPr>
+      <w:r>
+        <w:rPr>
+          <w:rStyle w:val="CommentReference"/>
+        </w:rPr>
+        <w:annotationRef/>
+      </w:r>
+      <w:r>
+        <w:t>This is your section Kei’Shawn</w:t>
+      </w:r>
+      <w:r>
+        <w:t xml:space="preserve"> again if you like I can add UML images.</w:t>
+      </w:r>
+    </w:p>
+  </w:comment>
+</w:comments>
+</file>
+
+<file path=word/commentsExtended.xml><?xml version="1.0" encoding="utf-8"?>
+<w15:commentsEx xmlns:wpc="http://schemas.microsoft.com/office/word/2010/wordprocessingCanvas" xmlns:mc="http://schemas.openxmlformats.org/markup-compatibility/2006" xmlns:o="urn:schemas-microsoft-com:office:office" xmlns:r="http://schemas.openxmlformats.org/officeDocument/2006/relationships" xmlns:m="http://schemas.openxmlformats.org/officeDocument/2006/math" xmlns:v="urn:schemas-microsoft-com:vml" xmlns:wp14="http://schemas.microsoft.com/office/word/2010/wordprocessingDrawing" xmlns:wp="http://schemas.openxmlformats.org/drawingml/2006/wordprocessingDrawing" xmlns:w10="urn:schemas-microsoft-com:office:word" xmlns:w="http://schemas.openxmlformats.org/wordprocessingml/2006/main" xmlns:w14="http://schemas.microsoft.com/office/word/2010/wordml" xmlns:w15="http://schemas.microsoft.com/office/word/2012/wordml" xmlns:wpg="http://schemas.microsoft.com/office/word/2010/wordprocessingGroup" xmlns:wpi="http://schemas.microsoft.com/office/word/2010/wordprocessingInk" xmlns:wne="http://schemas.microsoft.com/office/word/2006/wordml" xmlns:wps="http://schemas.microsoft.com/office/word/2010/wordprocessingShape" mc:Ignorable="w14 w15 wp14">
+  <w15:commentEx w15:paraId="1A820134" w15:done="0"/>
+  <w15:commentEx w15:paraId="0874F273" w15:done="0"/>
+</w15:commentsEx>
 </file>
 
 <file path=word/endnotes.xml><?xml version="1.0" encoding="utf-8"?>
@@ -3224,7 +5383,7 @@
       <w:rPr>
         <w:noProof/>
       </w:rPr>
-      <w:t>4</w:t>
+      <w:t>20</w:t>
     </w:r>
     <w:r>
       <w:rPr>
@@ -3314,7 +5473,7 @@
       <w:rPr>
         <w:noProof/>
       </w:rPr>
-      <w:t>5</w:t>
+      <w:t>1</w:t>
     </w:r>
     <w:r>
       <w:rPr>
@@ -3433,37 +5592,8 @@
           </w:pBdr>
         </w:pPr>
         <w:r>
-          <w:t xml:space="preserve">Daryl </w:t>
+          <w:t>Daryl Ebanks, David May, Josh Deremer, Kei’Shawn Tention</w:t>
         </w:r>
-        <w:proofErr w:type="spellStart"/>
-        <w:r>
-          <w:t>Ebanks</w:t>
-        </w:r>
-        <w:proofErr w:type="spellEnd"/>
-        <w:r>
-          <w:t xml:space="preserve">, David May, Josh </w:t>
-        </w:r>
-        <w:proofErr w:type="spellStart"/>
-        <w:r>
-          <w:t>Deremer</w:t>
-        </w:r>
-        <w:proofErr w:type="spellEnd"/>
-        <w:r>
-          <w:t xml:space="preserve">, </w:t>
-        </w:r>
-        <w:proofErr w:type="spellStart"/>
-        <w:r>
-          <w:t>Kei’Shawn</w:t>
-        </w:r>
-        <w:proofErr w:type="spellEnd"/>
-        <w:r>
-          <w:t xml:space="preserve"> </w:t>
-        </w:r>
-        <w:proofErr w:type="spellStart"/>
-        <w:r>
-          <w:t>Tention</w:t>
-        </w:r>
-        <w:proofErr w:type="spellEnd"/>
       </w:p>
     </w:sdtContent>
   </w:sdt>
@@ -3492,37 +5622,8 @@
           <w:jc w:val="right"/>
         </w:pPr>
         <w:r>
-          <w:t xml:space="preserve">Daryl </w:t>
+          <w:t>Daryl Ebanks, David May, Josh Deremer, Kei’Shawn Tention</w:t>
         </w:r>
-        <w:proofErr w:type="spellStart"/>
-        <w:r>
-          <w:t>Ebanks</w:t>
-        </w:r>
-        <w:proofErr w:type="spellEnd"/>
-        <w:r>
-          <w:t xml:space="preserve">, David May, Josh </w:t>
-        </w:r>
-        <w:proofErr w:type="spellStart"/>
-        <w:r>
-          <w:t>Deremer</w:t>
-        </w:r>
-        <w:proofErr w:type="spellEnd"/>
-        <w:r>
-          <w:t xml:space="preserve">, </w:t>
-        </w:r>
-        <w:proofErr w:type="spellStart"/>
-        <w:r>
-          <w:t>Kei’Shawn</w:t>
-        </w:r>
-        <w:proofErr w:type="spellEnd"/>
-        <w:r>
-          <w:t xml:space="preserve"> </w:t>
-        </w:r>
-        <w:proofErr w:type="spellStart"/>
-        <w:r>
-          <w:t>Tention</w:t>
-        </w:r>
-        <w:proofErr w:type="spellEnd"/>
       </w:p>
     </w:sdtContent>
   </w:sdt>
@@ -5844,7 +7945,9 @@
   </w:latentStyles>
   <w:style w:type="paragraph" w:default="1" w:styleId="Normal">
     <w:name w:val="Normal"/>
+    <w:next w:val="BlockText"/>
     <w:qFormat/>
+    <w:rsid w:val="00FA0564"/>
     <w:rPr>
       <w:sz w:val="20"/>
       <w:szCs w:val="20"/>
@@ -6729,6 +8832,72 @@
       <w:color w:val="3E3E67" w:themeColor="accent1" w:themeShade="BF"/>
       <w:sz w:val="28"/>
       <w:szCs w:val="28"/>
+    </w:rPr>
+  </w:style>
+  <w:style w:type="character" w:styleId="CommentReference">
+    <w:name w:val="annotation reference"/>
+    <w:basedOn w:val="DefaultParagraphFont"/>
+    <w:uiPriority w:val="99"/>
+    <w:semiHidden/>
+    <w:unhideWhenUsed/>
+    <w:rsid w:val="00756A42"/>
+    <w:rPr>
+      <w:sz w:val="16"/>
+      <w:szCs w:val="16"/>
+    </w:rPr>
+  </w:style>
+  <w:style w:type="paragraph" w:styleId="CommentText">
+    <w:name w:val="annotation text"/>
+    <w:basedOn w:val="Normal"/>
+    <w:link w:val="CommentTextChar"/>
+    <w:uiPriority w:val="99"/>
+    <w:semiHidden/>
+    <w:unhideWhenUsed/>
+    <w:rsid w:val="00756A42"/>
+    <w:pPr>
+      <w:spacing w:line="240" w:lineRule="auto"/>
+    </w:pPr>
+  </w:style>
+  <w:style w:type="character" w:customStyle="1" w:styleId="CommentTextChar">
+    <w:name w:val="Comment Text Char"/>
+    <w:basedOn w:val="DefaultParagraphFont"/>
+    <w:link w:val="CommentText"/>
+    <w:uiPriority w:val="99"/>
+    <w:semiHidden/>
+    <w:rsid w:val="00756A42"/>
+    <w:rPr>
+      <w:sz w:val="20"/>
+      <w:szCs w:val="20"/>
+      <w:lang w:eastAsia="ja-JP"/>
+    </w:rPr>
+  </w:style>
+  <w:style w:type="paragraph" w:styleId="CommentSubject">
+    <w:name w:val="annotation subject"/>
+    <w:basedOn w:val="CommentText"/>
+    <w:next w:val="CommentText"/>
+    <w:link w:val="CommentSubjectChar"/>
+    <w:uiPriority w:val="99"/>
+    <w:semiHidden/>
+    <w:unhideWhenUsed/>
+    <w:rsid w:val="00756A42"/>
+    <w:rPr>
+      <w:b/>
+      <w:bCs/>
+    </w:rPr>
+  </w:style>
+  <w:style w:type="character" w:customStyle="1" w:styleId="CommentSubjectChar">
+    <w:name w:val="Comment Subject Char"/>
+    <w:basedOn w:val="CommentTextChar"/>
+    <w:link w:val="CommentSubject"/>
+    <w:uiPriority w:val="99"/>
+    <w:semiHidden/>
+    <w:rsid w:val="00756A42"/>
+    <w:rPr>
+      <w:b/>
+      <w:bCs/>
+      <w:sz w:val="20"/>
+      <w:szCs w:val="20"/>
+      <w:lang w:eastAsia="ja-JP"/>
     </w:rPr>
   </w:style>
 </w:styles>
@@ -7058,11 +9227,10 @@
   </w:compat>
   <w:rsids>
     <w:rsidRoot w:val="006C3844"/>
-    <w:rsid w:val="002A03FE"/>
     <w:rsid w:val="004653DD"/>
-    <w:rsid w:val="00534B41"/>
     <w:rsid w:val="006C3844"/>
-    <w:rsid w:val="00E704B9"/>
+    <w:rsid w:val="00741B45"/>
+    <w:rsid w:val="0090792A"/>
   </w:rsids>
   <m:mathPr>
     <m:mathFont m:val="Cambria Math"/>
@@ -8035,15 +10203,6 @@
 </file>
 
 <file path=customXml/item2.xml><?xml version="1.0" encoding="utf-8"?>
-<?mso-contentType ?>
-<FormTemplates xmlns="http://schemas.microsoft.com/sharepoint/v3/contenttype/forms">
-  <Display>DocumentLibraryForm</Display>
-  <Edit>AssetEditForm</Edit>
-  <New>DocumentLibraryForm</New>
-</FormTemplates>
-</file>
-
-<file path=customXml/item3.xml><?xml version="1.0" encoding="utf-8"?>
 <outs:outSpaceData xmlns:outs="http://schemas.microsoft.com/office/2009/outspace/metadata">
   <outs:relatedDates/>
   <outs:relatedDocuments/>
@@ -8051,6 +10210,15 @@
   <propertyMetadataList xmlns="http://schemas.microsoft.com/office/2009/outspace/metadata"/>
   <outs:corruptMetadataWasLost/>
 </outs:outSpaceData>
+</file>
+
+<file path=customXml/item3.xml><?xml version="1.0" encoding="utf-8"?>
+<?mso-contentType ?>
+<FormTemplates xmlns="http://schemas.microsoft.com/sharepoint/v3/contenttype/forms">
+  <Display>DocumentLibraryForm</Display>
+  <Edit>AssetEditForm</Edit>
+  <New>DocumentLibraryForm</New>
+</FormTemplates>
 </file>
 
 <file path=customXml/item4.xml><?xml version="1.0" encoding="utf-8"?>
@@ -8066,6 +10234,14 @@
 </file>
 
 <file path=customXml/itemProps2.xml><?xml version="1.0" encoding="utf-8"?>
+<ds:datastoreItem xmlns:ds="http://schemas.openxmlformats.org/officeDocument/2006/customXml" ds:itemID="{BB12CF13-A6E2-4B52-A065-C287D308AFEB}">
+  <ds:schemaRefs>
+    <ds:schemaRef ds:uri="http://schemas.microsoft.com/office/2009/outspace/metadata"/>
+  </ds:schemaRefs>
+</ds:datastoreItem>
+</file>
+
+<file path=customXml/itemProps3.xml><?xml version="1.0" encoding="utf-8"?>
 <ds:datastoreItem xmlns:ds="http://schemas.openxmlformats.org/officeDocument/2006/customXml" ds:itemID="{795B1D79-FF5F-4F33-9CB1-3F71105EFBC2}">
   <ds:schemaRefs>
     <ds:schemaRef ds:uri="http://schemas.microsoft.com/sharepoint/v3/contenttype/forms"/>
@@ -8073,16 +10249,8 @@
 </ds:datastoreItem>
 </file>
 
-<file path=customXml/itemProps3.xml><?xml version="1.0" encoding="utf-8"?>
-<ds:datastoreItem xmlns:ds="http://schemas.openxmlformats.org/officeDocument/2006/customXml" ds:itemID="{BB12CF13-A6E2-4B52-A065-C287D308AFEB}">
-  <ds:schemaRefs>
-    <ds:schemaRef ds:uri="http://schemas.microsoft.com/office/2009/outspace/metadata"/>
-  </ds:schemaRefs>
-</ds:datastoreItem>
-</file>
-
 <file path=customXml/itemProps4.xml><?xml version="1.0" encoding="utf-8"?>
-<ds:datastoreItem xmlns:ds="http://schemas.openxmlformats.org/officeDocument/2006/customXml" ds:itemID="{ABD36358-623D-4359-AC56-811773EC1576}">
+<ds:datastoreItem xmlns:ds="http://schemas.openxmlformats.org/officeDocument/2006/customXml" ds:itemID="{0708A1A4-551A-4F24-822B-6B5661D45466}">
   <ds:schemaRefs>
     <ds:schemaRef ds:uri="http://schemas.openxmlformats.org/officeDocument/2006/bibliography"/>
   </ds:schemaRefs>

</xml_diff>